<commit_message>
feat: implement multiple representatives and add feature to inscription reports
</commit_message>
<xml_diff>
--- a/public/Planilla-inscripcion-template.docx
+++ b/public/Planilla-inscripcion-template.docx
@@ -288,8 +288,6 @@
         </w:rPr>
         <w:t>+++</w:t>
       </w:r>
-      <w:bookmarkStart w:id="0" w:name="_GoBack"/>
-      <w:bookmarkEnd w:id="0"/>
     </w:p>
     <w:p>
       <w:pPr>
@@ -1195,6 +1193,14 @@
               </w:rPr>
               <w:t>+++</w:t>
             </w:r>
+            <w:r>
+              <w:rPr>
+                <w:rFonts w:ascii="Arial" w:hAnsi="Arial" w:cs="Arial"/>
+                <w:sz w:val="20"/>
+                <w:szCs w:val="20"/>
+              </w:rPr>
+              <w:t>representantes[0].</w:t>
+            </w:r>
             <w:proofErr w:type="spellStart"/>
             <w:r>
               <w:rPr>
@@ -1273,7 +1279,31 @@
                 <w:sz w:val="20"/>
                 <w:szCs w:val="20"/>
               </w:rPr>
-              <w:t>+++parentesco+++</w:t>
+              <w:t>+++</w:t>
+            </w:r>
+            <w:r>
+              <w:rPr>
+                <w:rFonts w:ascii="Arial" w:hAnsi="Arial" w:cs="Arial"/>
+                <w:sz w:val="20"/>
+                <w:szCs w:val="20"/>
+              </w:rPr>
+              <w:t xml:space="preserve"> </w:t>
+            </w:r>
+            <w:r>
+              <w:rPr>
+                <w:rFonts w:ascii="Arial" w:hAnsi="Arial" w:cs="Arial"/>
+                <w:sz w:val="20"/>
+                <w:szCs w:val="20"/>
+              </w:rPr>
+              <w:t>representantes[0].</w:t>
+            </w:r>
+            <w:r>
+              <w:rPr>
+                <w:rFonts w:ascii="Arial" w:hAnsi="Arial" w:cs="Arial"/>
+                <w:sz w:val="20"/>
+                <w:szCs w:val="20"/>
+              </w:rPr>
+              <w:t>parentesco+++</w:t>
             </w:r>
           </w:p>
         </w:tc>
@@ -1326,6 +1356,22 @@
                 <w:szCs w:val="20"/>
               </w:rPr>
               <w:t>+++</w:t>
+            </w:r>
+            <w:r>
+              <w:rPr>
+                <w:rFonts w:ascii="Arial" w:hAnsi="Arial" w:cs="Arial"/>
+                <w:sz w:val="20"/>
+                <w:szCs w:val="20"/>
+              </w:rPr>
+              <w:t xml:space="preserve"> </w:t>
+            </w:r>
+            <w:r>
+              <w:rPr>
+                <w:rFonts w:ascii="Arial" w:hAnsi="Arial" w:cs="Arial"/>
+                <w:sz w:val="20"/>
+                <w:szCs w:val="20"/>
+              </w:rPr>
+              <w:t>representantes[0].</w:t>
             </w:r>
             <w:proofErr w:type="spellStart"/>
             <w:r>
@@ -1440,6 +1486,1633 @@
           <w:lang w:val="es-VE"/>
         </w:rPr>
       </w:pPr>
+    </w:p>
+    <w:p>
+      <w:pPr>
+        <w:jc w:val="center"/>
+        <w:rPr>
+          <w:rFonts w:ascii="Arial" w:hAnsi="Arial" w:cs="Arial"/>
+          <w:sz w:val="20"/>
+          <w:szCs w:val="20"/>
+          <w:lang w:val="es-VE"/>
+        </w:rPr>
+      </w:pPr>
+    </w:p>
+    <w:p>
+      <w:pPr>
+        <w:jc w:val="center"/>
+        <w:rPr>
+          <w:rFonts w:ascii="Arial" w:hAnsi="Arial" w:cs="Arial"/>
+          <w:b/>
+          <w:sz w:val="20"/>
+          <w:szCs w:val="20"/>
+          <w:lang w:val="es-VE"/>
+        </w:rPr>
+      </w:pPr>
+      <w:r>
+        <w:rPr>
+          <w:rFonts w:ascii="Arial" w:hAnsi="Arial" w:cs="Arial"/>
+          <w:b/>
+          <w:sz w:val="20"/>
+          <w:szCs w:val="20"/>
+          <w:lang w:val="es-VE"/>
+        </w:rPr>
+        <w:t>DATOS DE REPRESENTANTE</w:t>
+      </w:r>
+    </w:p>
+    <w:p>
+      <w:pPr>
+        <w:jc w:val="center"/>
+        <w:rPr>
+          <w:rFonts w:ascii="Arial" w:hAnsi="Arial" w:cs="Arial"/>
+          <w:sz w:val="20"/>
+          <w:szCs w:val="20"/>
+          <w:lang w:val="es-VE"/>
+        </w:rPr>
+      </w:pPr>
+      <w:r>
+        <w:rPr>
+          <w:rFonts w:ascii="Arial" w:hAnsi="Arial" w:cs="Arial"/>
+          <w:sz w:val="20"/>
+          <w:szCs w:val="20"/>
+          <w:lang w:val="es-VE"/>
+        </w:rPr>
+        <w:t>+++ FOR representante IN representantes +++</w:t>
+      </w:r>
+    </w:p>
+    <w:p>
+      <w:pPr>
+        <w:jc w:val="center"/>
+        <w:rPr>
+          <w:rFonts w:ascii="Arial" w:hAnsi="Arial" w:cs="Arial"/>
+          <w:b/>
+          <w:sz w:val="20"/>
+          <w:szCs w:val="20"/>
+          <w:lang w:val="es-VE"/>
+        </w:rPr>
+      </w:pPr>
+      <w:r>
+        <w:rPr>
+          <w:rFonts w:ascii="Arial" w:hAnsi="Arial" w:cs="Arial"/>
+          <w:sz w:val="20"/>
+          <w:szCs w:val="20"/>
+          <w:lang w:val="es-VE"/>
+        </w:rPr>
+        <w:t xml:space="preserve">+++ALIAS </w:t>
+      </w:r>
+      <w:proofErr w:type="spellStart"/>
+      <w:r>
+        <w:rPr>
+          <w:rFonts w:ascii="Arial" w:hAnsi="Arial" w:cs="Arial"/>
+          <w:sz w:val="20"/>
+          <w:szCs w:val="20"/>
+          <w:lang w:val="es-VE"/>
+        </w:rPr>
+        <w:t>imagenRepresentante</w:t>
+      </w:r>
+      <w:proofErr w:type="spellEnd"/>
+      <w:r>
+        <w:rPr>
+          <w:rFonts w:ascii="Arial" w:hAnsi="Arial" w:cs="Arial"/>
+          <w:sz w:val="20"/>
+          <w:szCs w:val="20"/>
+          <w:lang w:val="es-VE"/>
+        </w:rPr>
+        <w:t xml:space="preserve"> INS $</w:t>
+      </w:r>
+      <w:proofErr w:type="spellStart"/>
+      <w:r>
+        <w:rPr>
+          <w:rFonts w:ascii="Arial" w:hAnsi="Arial" w:cs="Arial"/>
+          <w:sz w:val="20"/>
+          <w:szCs w:val="20"/>
+          <w:lang w:val="es-VE"/>
+        </w:rPr>
+        <w:t>representante.representative_image</w:t>
+      </w:r>
+      <w:proofErr w:type="spellEnd"/>
+      <w:r>
+        <w:rPr>
+          <w:rFonts w:ascii="Arial" w:hAnsi="Arial" w:cs="Arial"/>
+          <w:sz w:val="20"/>
+          <w:szCs w:val="20"/>
+          <w:lang w:val="es-VE"/>
+        </w:rPr>
+        <w:t>+++</w:t>
+      </w:r>
+    </w:p>
+    <w:p>
+      <w:pPr>
+        <w:spacing w:after="0" w:line="240" w:lineRule="auto"/>
+        <w:jc w:val="right"/>
+        <w:rPr>
+          <w:rFonts w:ascii="Arial" w:hAnsi="Arial" w:cs="Arial"/>
+          <w:b/>
+          <w:bCs/>
+          <w:sz w:val="20"/>
+          <w:szCs w:val="20"/>
+          <w:lang w:val="es-VE"/>
+        </w:rPr>
+      </w:pPr>
+      <w:r>
+        <w:rPr>
+          <w:rFonts w:ascii="Arial" w:hAnsi="Arial" w:cs="Arial"/>
+          <w:b/>
+          <w:bCs/>
+          <w:sz w:val="20"/>
+          <w:szCs w:val="20"/>
+          <w:lang w:val="es-VE"/>
+        </w:rPr>
+        <w:t xml:space="preserve">+++IMAGE </w:t>
+      </w:r>
+      <w:r>
+        <w:rPr>
+          <w:rFonts w:ascii="Arial" w:hAnsi="Arial" w:cs="Arial"/>
+          <w:b/>
+          <w:bCs/>
+          <w:sz w:val="20"/>
+          <w:szCs w:val="20"/>
+          <w:lang w:val="es-VE"/>
+        </w:rPr>
+        <w:t>$representante.representative_image</w:t>
+      </w:r>
+      <w:bookmarkStart w:id="0" w:name="_GoBack"/>
+      <w:bookmarkEnd w:id="0"/>
+      <w:r>
+        <w:rPr>
+          <w:rFonts w:ascii="Arial" w:hAnsi="Arial" w:cs="Arial"/>
+          <w:b/>
+          <w:bCs/>
+          <w:sz w:val="20"/>
+          <w:szCs w:val="20"/>
+          <w:lang w:val="es-VE"/>
+        </w:rPr>
+        <w:t>+++</w:t>
+      </w:r>
+    </w:p>
+    <w:p>
+      <w:pPr>
+        <w:rPr>
+          <w:rFonts w:ascii="Arial" w:hAnsi="Arial" w:cs="Arial"/>
+          <w:sz w:val="20"/>
+          <w:szCs w:val="20"/>
+          <w:lang w:val="es-VE"/>
+        </w:rPr>
+      </w:pPr>
+    </w:p>
+    <w:tbl>
+      <w:tblPr>
+        <w:tblStyle w:val="TableNormal"/>
+        <w:tblW w:w="0" w:type="auto"/>
+        <w:tblInd w:w="275" w:type="dxa"/>
+        <w:tblBorders>
+          <w:top w:val="single" w:sz="8" w:space="0" w:color="000000"/>
+          <w:left w:val="single" w:sz="8" w:space="0" w:color="000000"/>
+          <w:bottom w:val="single" w:sz="8" w:space="0" w:color="000000"/>
+          <w:right w:val="single" w:sz="8" w:space="0" w:color="000000"/>
+          <w:insideH w:val="single" w:sz="8" w:space="0" w:color="000000"/>
+          <w:insideV w:val="single" w:sz="8" w:space="0" w:color="000000"/>
+        </w:tblBorders>
+        <w:tblLayout w:type="fixed"/>
+        <w:tblLook w:val="01E0" w:firstRow="1" w:lastRow="1" w:firstColumn="1" w:lastColumn="1" w:noHBand="0" w:noVBand="0"/>
+      </w:tblPr>
+      <w:tblGrid>
+        <w:gridCol w:w="1289"/>
+        <w:gridCol w:w="1289"/>
+        <w:gridCol w:w="1290"/>
+        <w:gridCol w:w="1290"/>
+        <w:gridCol w:w="1290"/>
+        <w:gridCol w:w="1291"/>
+        <w:gridCol w:w="1468"/>
+      </w:tblGrid>
+      <w:tr>
+        <w:trPr>
+          <w:trHeight w:val="342"/>
+        </w:trPr>
+        <w:tc>
+          <w:tcPr>
+            <w:tcW w:w="2578" w:type="dxa"/>
+            <w:gridSpan w:val="2"/>
+            <w:tcBorders>
+              <w:top w:val="single" w:sz="8" w:space="0" w:color="000000"/>
+              <w:left w:val="single" w:sz="8" w:space="0" w:color="000000"/>
+              <w:bottom w:val="single" w:sz="8" w:space="0" w:color="000000"/>
+              <w:right w:val="single" w:sz="8" w:space="0" w:color="000000"/>
+            </w:tcBorders>
+            <w:hideMark/>
+          </w:tcPr>
+          <w:p>
+            <w:pPr>
+              <w:pStyle w:val="TableParagraph"/>
+              <w:rPr>
+                <w:rFonts w:ascii="Arial" w:hAnsi="Arial" w:cs="Arial"/>
+              </w:rPr>
+            </w:pPr>
+            <w:r>
+              <w:rPr>
+                <w:rFonts w:ascii="Arial" w:hAnsi="Arial" w:cs="Arial"/>
+              </w:rPr>
+              <w:t>Nombre</w:t>
+            </w:r>
+            <w:r>
+              <w:rPr>
+                <w:rFonts w:ascii="Arial" w:hAnsi="Arial" w:cs="Arial"/>
+                <w:spacing w:val="-1"/>
+              </w:rPr>
+              <w:t xml:space="preserve"> </w:t>
+            </w:r>
+            <w:r>
+              <w:rPr>
+                <w:rFonts w:ascii="Arial" w:hAnsi="Arial" w:cs="Arial"/>
+              </w:rPr>
+              <w:t>y</w:t>
+            </w:r>
+            <w:r>
+              <w:rPr>
+                <w:rFonts w:ascii="Arial" w:hAnsi="Arial" w:cs="Arial"/>
+                <w:spacing w:val="-5"/>
+              </w:rPr>
+              <w:t xml:space="preserve"> </w:t>
+            </w:r>
+            <w:r>
+              <w:rPr>
+                <w:rFonts w:ascii="Arial" w:hAnsi="Arial" w:cs="Arial"/>
+              </w:rPr>
+              <w:t>Apellido:</w:t>
+            </w:r>
+          </w:p>
+        </w:tc>
+        <w:tc>
+          <w:tcPr>
+            <w:tcW w:w="6629" w:type="dxa"/>
+            <w:gridSpan w:val="5"/>
+            <w:tcBorders>
+              <w:top w:val="single" w:sz="8" w:space="0" w:color="000000"/>
+              <w:left w:val="single" w:sz="8" w:space="0" w:color="000000"/>
+              <w:bottom w:val="single" w:sz="8" w:space="0" w:color="000000"/>
+              <w:right w:val="single" w:sz="8" w:space="0" w:color="000000"/>
+            </w:tcBorders>
+            <w:hideMark/>
+          </w:tcPr>
+          <w:p>
+            <w:pPr>
+              <w:pStyle w:val="TableParagraph"/>
+              <w:ind w:left="2495" w:right="2527"/>
+              <w:jc w:val="center"/>
+              <w:rPr>
+                <w:rFonts w:ascii="Arial" w:hAnsi="Arial" w:cs="Arial"/>
+              </w:rPr>
+            </w:pPr>
+            <w:r>
+              <w:rPr>
+                <w:rFonts w:ascii="Arial" w:hAnsi="Arial" w:cs="Arial"/>
+              </w:rPr>
+              <w:t>+++=$</w:t>
+            </w:r>
+            <w:proofErr w:type="spellStart"/>
+            <w:r>
+              <w:rPr>
+                <w:rFonts w:ascii="Arial" w:hAnsi="Arial" w:cs="Arial"/>
+              </w:rPr>
+              <w:t>representante.nombre</w:t>
+            </w:r>
+            <w:r>
+              <w:rPr>
+                <w:rFonts w:ascii="Arial" w:hAnsi="Arial" w:cs="Arial"/>
+              </w:rPr>
+              <w:t>_completo_representante</w:t>
+            </w:r>
+            <w:proofErr w:type="spellEnd"/>
+            <w:r>
+              <w:rPr>
+                <w:rFonts w:ascii="Arial" w:hAnsi="Arial" w:cs="Arial"/>
+              </w:rPr>
+              <w:t>+++</w:t>
+            </w:r>
+          </w:p>
+        </w:tc>
+      </w:tr>
+      <w:tr>
+        <w:trPr>
+          <w:trHeight w:val="342"/>
+        </w:trPr>
+        <w:tc>
+          <w:tcPr>
+            <w:tcW w:w="2578" w:type="dxa"/>
+            <w:gridSpan w:val="2"/>
+            <w:tcBorders>
+              <w:top w:val="single" w:sz="8" w:space="0" w:color="000000"/>
+              <w:left w:val="single" w:sz="8" w:space="0" w:color="000000"/>
+              <w:bottom w:val="single" w:sz="8" w:space="0" w:color="000000"/>
+              <w:right w:val="single" w:sz="8" w:space="0" w:color="000000"/>
+            </w:tcBorders>
+            <w:hideMark/>
+          </w:tcPr>
+          <w:p>
+            <w:pPr>
+              <w:pStyle w:val="TableParagraph"/>
+              <w:rPr>
+                <w:rFonts w:ascii="Arial" w:hAnsi="Arial" w:cs="Arial"/>
+              </w:rPr>
+            </w:pPr>
+            <w:r>
+              <w:rPr>
+                <w:rFonts w:ascii="Arial" w:hAnsi="Arial" w:cs="Arial"/>
+              </w:rPr>
+              <w:t>Cedula</w:t>
+            </w:r>
+            <w:r>
+              <w:rPr>
+                <w:rFonts w:ascii="Arial" w:hAnsi="Arial" w:cs="Arial"/>
+                <w:spacing w:val="2"/>
+              </w:rPr>
+              <w:t xml:space="preserve"> </w:t>
+            </w:r>
+            <w:r>
+              <w:rPr>
+                <w:rFonts w:ascii="Arial" w:hAnsi="Arial" w:cs="Arial"/>
+              </w:rPr>
+              <w:t>de</w:t>
+            </w:r>
+            <w:r>
+              <w:rPr>
+                <w:rFonts w:ascii="Arial" w:hAnsi="Arial" w:cs="Arial"/>
+                <w:spacing w:val="3"/>
+              </w:rPr>
+              <w:t xml:space="preserve"> </w:t>
+            </w:r>
+            <w:r>
+              <w:rPr>
+                <w:rFonts w:ascii="Arial" w:hAnsi="Arial" w:cs="Arial"/>
+              </w:rPr>
+              <w:t>identidad:</w:t>
+            </w:r>
+          </w:p>
+        </w:tc>
+        <w:tc>
+          <w:tcPr>
+            <w:tcW w:w="2580" w:type="dxa"/>
+            <w:gridSpan w:val="2"/>
+            <w:tcBorders>
+              <w:top w:val="single" w:sz="8" w:space="0" w:color="000000"/>
+              <w:left w:val="single" w:sz="8" w:space="0" w:color="000000"/>
+              <w:bottom w:val="single" w:sz="8" w:space="0" w:color="000000"/>
+              <w:right w:val="single" w:sz="8" w:space="0" w:color="000000"/>
+            </w:tcBorders>
+            <w:hideMark/>
+          </w:tcPr>
+          <w:p>
+            <w:pPr>
+              <w:pStyle w:val="TableParagraph"/>
+              <w:ind w:left="801"/>
+              <w:rPr>
+                <w:rFonts w:ascii="Arial" w:hAnsi="Arial" w:cs="Arial"/>
+              </w:rPr>
+            </w:pPr>
+            <w:r>
+              <w:rPr>
+                <w:rFonts w:ascii="Arial" w:hAnsi="Arial" w:cs="Arial"/>
+              </w:rPr>
+              <w:t>+++=$</w:t>
+            </w:r>
+            <w:proofErr w:type="spellStart"/>
+            <w:r>
+              <w:rPr>
+                <w:rFonts w:ascii="Arial" w:hAnsi="Arial" w:cs="Arial"/>
+              </w:rPr>
+              <w:t>representante.ci_representante</w:t>
+            </w:r>
+            <w:proofErr w:type="spellEnd"/>
+            <w:r>
+              <w:rPr>
+                <w:rFonts w:ascii="Arial" w:hAnsi="Arial" w:cs="Arial"/>
+              </w:rPr>
+              <w:t>+++</w:t>
+            </w:r>
+          </w:p>
+        </w:tc>
+        <w:tc>
+          <w:tcPr>
+            <w:tcW w:w="1290" w:type="dxa"/>
+            <w:tcBorders>
+              <w:top w:val="single" w:sz="8" w:space="0" w:color="000000"/>
+              <w:left w:val="single" w:sz="8" w:space="0" w:color="000000"/>
+              <w:bottom w:val="single" w:sz="8" w:space="0" w:color="000000"/>
+              <w:right w:val="single" w:sz="8" w:space="0" w:color="000000"/>
+            </w:tcBorders>
+            <w:hideMark/>
+          </w:tcPr>
+          <w:p>
+            <w:pPr>
+              <w:pStyle w:val="TableParagraph"/>
+              <w:ind w:left="43"/>
+              <w:rPr>
+                <w:rFonts w:ascii="Arial" w:hAnsi="Arial" w:cs="Arial"/>
+              </w:rPr>
+            </w:pPr>
+            <w:r>
+              <w:rPr>
+                <w:rFonts w:ascii="Arial" w:hAnsi="Arial" w:cs="Arial"/>
+              </w:rPr>
+              <w:t>Edad:</w:t>
+            </w:r>
+          </w:p>
+        </w:tc>
+        <w:tc>
+          <w:tcPr>
+            <w:tcW w:w="1291" w:type="dxa"/>
+            <w:tcBorders>
+              <w:top w:val="single" w:sz="8" w:space="0" w:color="000000"/>
+              <w:left w:val="single" w:sz="8" w:space="0" w:color="000000"/>
+              <w:bottom w:val="single" w:sz="8" w:space="0" w:color="000000"/>
+              <w:right w:val="single" w:sz="8" w:space="0" w:color="000000"/>
+            </w:tcBorders>
+            <w:hideMark/>
+          </w:tcPr>
+          <w:p>
+            <w:pPr>
+              <w:pStyle w:val="TableParagraph"/>
+              <w:ind w:left="490" w:right="461"/>
+              <w:jc w:val="center"/>
+              <w:rPr>
+                <w:rFonts w:ascii="Arial" w:hAnsi="Arial" w:cs="Arial"/>
+              </w:rPr>
+            </w:pPr>
+            <w:r>
+              <w:rPr>
+                <w:rFonts w:ascii="Arial" w:hAnsi="Arial" w:cs="Arial"/>
+              </w:rPr>
+              <w:t>57</w:t>
+            </w:r>
+          </w:p>
+        </w:tc>
+        <w:tc>
+          <w:tcPr>
+            <w:tcW w:w="1468" w:type="dxa"/>
+            <w:tcBorders>
+              <w:top w:val="single" w:sz="8" w:space="0" w:color="000000"/>
+              <w:left w:val="single" w:sz="8" w:space="0" w:color="000000"/>
+              <w:bottom w:val="single" w:sz="8" w:space="0" w:color="000000"/>
+              <w:right w:val="single" w:sz="8" w:space="0" w:color="000000"/>
+            </w:tcBorders>
+            <w:hideMark/>
+          </w:tcPr>
+          <w:p>
+            <w:pPr>
+              <w:pStyle w:val="TableParagraph"/>
+              <w:ind w:left="41"/>
+              <w:rPr>
+                <w:rFonts w:ascii="Arial" w:hAnsi="Arial" w:cs="Arial"/>
+              </w:rPr>
+            </w:pPr>
+            <w:r>
+              <w:rPr>
+                <w:rFonts w:ascii="Arial" w:hAnsi="Arial" w:cs="Arial"/>
+              </w:rPr>
+              <w:t>F</w:t>
+            </w:r>
+          </w:p>
+        </w:tc>
+      </w:tr>
+      <w:tr>
+        <w:trPr>
+          <w:trHeight w:val="342"/>
+        </w:trPr>
+        <w:tc>
+          <w:tcPr>
+            <w:tcW w:w="2578" w:type="dxa"/>
+            <w:gridSpan w:val="2"/>
+            <w:tcBorders>
+              <w:top w:val="single" w:sz="8" w:space="0" w:color="000000"/>
+              <w:left w:val="single" w:sz="8" w:space="0" w:color="000000"/>
+              <w:bottom w:val="single" w:sz="8" w:space="0" w:color="000000"/>
+              <w:right w:val="single" w:sz="8" w:space="0" w:color="000000"/>
+            </w:tcBorders>
+            <w:hideMark/>
+          </w:tcPr>
+          <w:p>
+            <w:pPr>
+              <w:pStyle w:val="TableParagraph"/>
+              <w:rPr>
+                <w:rFonts w:ascii="Arial" w:hAnsi="Arial" w:cs="Arial"/>
+              </w:rPr>
+            </w:pPr>
+            <w:r>
+              <w:rPr>
+                <w:rFonts w:ascii="Arial" w:hAnsi="Arial" w:cs="Arial"/>
+              </w:rPr>
+              <w:t>Parentesco</w:t>
+            </w:r>
+          </w:p>
+        </w:tc>
+        <w:tc>
+          <w:tcPr>
+            <w:tcW w:w="2580" w:type="dxa"/>
+            <w:gridSpan w:val="2"/>
+            <w:tcBorders>
+              <w:top w:val="single" w:sz="8" w:space="0" w:color="000000"/>
+              <w:left w:val="single" w:sz="8" w:space="0" w:color="000000"/>
+              <w:bottom w:val="single" w:sz="8" w:space="0" w:color="000000"/>
+              <w:right w:val="single" w:sz="8" w:space="0" w:color="000000"/>
+            </w:tcBorders>
+            <w:hideMark/>
+          </w:tcPr>
+          <w:p>
+            <w:pPr>
+              <w:pStyle w:val="TableParagraph"/>
+              <w:ind w:left="696"/>
+              <w:rPr>
+                <w:rFonts w:ascii="Arial" w:hAnsi="Arial" w:cs="Arial"/>
+              </w:rPr>
+            </w:pPr>
+            <w:r>
+              <w:rPr>
+                <w:rFonts w:ascii="Arial" w:hAnsi="Arial" w:cs="Arial"/>
+              </w:rPr>
+              <w:t>+++=$</w:t>
+            </w:r>
+            <w:proofErr w:type="spellStart"/>
+            <w:r>
+              <w:rPr>
+                <w:rFonts w:ascii="Arial" w:hAnsi="Arial" w:cs="Arial"/>
+              </w:rPr>
+              <w:t>representante.parentesco</w:t>
+            </w:r>
+            <w:proofErr w:type="spellEnd"/>
+            <w:r>
+              <w:rPr>
+                <w:rFonts w:ascii="Arial" w:hAnsi="Arial" w:cs="Arial"/>
+              </w:rPr>
+              <w:t>+++</w:t>
+            </w:r>
+          </w:p>
+        </w:tc>
+        <w:tc>
+          <w:tcPr>
+            <w:tcW w:w="4049" w:type="dxa"/>
+            <w:gridSpan w:val="3"/>
+            <w:tcBorders>
+              <w:top w:val="single" w:sz="8" w:space="0" w:color="000000"/>
+              <w:left w:val="single" w:sz="8" w:space="0" w:color="000000"/>
+              <w:bottom w:val="single" w:sz="8" w:space="0" w:color="000000"/>
+              <w:right w:val="single" w:sz="8" w:space="0" w:color="000000"/>
+            </w:tcBorders>
+          </w:tcPr>
+          <w:p>
+            <w:pPr>
+              <w:pStyle w:val="TableParagraph"/>
+              <w:spacing w:before="0" w:line="240" w:lineRule="auto"/>
+              <w:ind w:left="0"/>
+              <w:rPr>
+                <w:rFonts w:ascii="Arial" w:hAnsi="Arial" w:cs="Arial"/>
+              </w:rPr>
+            </w:pPr>
+          </w:p>
+        </w:tc>
+      </w:tr>
+      <w:tr>
+        <w:trPr>
+          <w:trHeight w:val="342"/>
+        </w:trPr>
+        <w:tc>
+          <w:tcPr>
+            <w:tcW w:w="2578" w:type="dxa"/>
+            <w:gridSpan w:val="2"/>
+            <w:tcBorders>
+              <w:top w:val="single" w:sz="8" w:space="0" w:color="000000"/>
+              <w:left w:val="single" w:sz="8" w:space="0" w:color="000000"/>
+              <w:bottom w:val="single" w:sz="8" w:space="0" w:color="000000"/>
+              <w:right w:val="single" w:sz="8" w:space="0" w:color="000000"/>
+            </w:tcBorders>
+            <w:hideMark/>
+          </w:tcPr>
+          <w:p>
+            <w:pPr>
+              <w:pStyle w:val="TableParagraph"/>
+              <w:spacing w:before="0" w:line="319" w:lineRule="exact"/>
+              <w:rPr>
+                <w:rFonts w:ascii="Arial" w:hAnsi="Arial" w:cs="Arial"/>
+              </w:rPr>
+            </w:pPr>
+            <w:r>
+              <w:rPr>
+                <w:rFonts w:ascii="Arial" w:hAnsi="Arial" w:cs="Arial"/>
+              </w:rPr>
+              <w:t>Teléfono</w:t>
+            </w:r>
+          </w:p>
+        </w:tc>
+        <w:tc>
+          <w:tcPr>
+            <w:tcW w:w="2580" w:type="dxa"/>
+            <w:gridSpan w:val="2"/>
+            <w:tcBorders>
+              <w:top w:val="single" w:sz="8" w:space="0" w:color="000000"/>
+              <w:left w:val="single" w:sz="8" w:space="0" w:color="000000"/>
+              <w:bottom w:val="single" w:sz="8" w:space="0" w:color="000000"/>
+              <w:right w:val="single" w:sz="8" w:space="0" w:color="000000"/>
+            </w:tcBorders>
+            <w:hideMark/>
+          </w:tcPr>
+          <w:p>
+            <w:pPr>
+              <w:pStyle w:val="TableParagraph"/>
+              <w:spacing w:before="35" w:line="288" w:lineRule="exact"/>
+              <w:ind w:left="588"/>
+              <w:rPr>
+                <w:rFonts w:ascii="Arial" w:hAnsi="Arial" w:cs="Arial"/>
+              </w:rPr>
+            </w:pPr>
+            <w:r>
+              <w:rPr>
+                <w:rFonts w:ascii="Arial" w:hAnsi="Arial" w:cs="Arial"/>
+              </w:rPr>
+              <w:t>+++=$</w:t>
+            </w:r>
+            <w:proofErr w:type="spellStart"/>
+            <w:r>
+              <w:rPr>
+                <w:rFonts w:ascii="Arial" w:hAnsi="Arial" w:cs="Arial"/>
+              </w:rPr>
+              <w:t>representante.telefono_representante</w:t>
+            </w:r>
+            <w:proofErr w:type="spellEnd"/>
+            <w:r>
+              <w:rPr>
+                <w:rFonts w:ascii="Arial" w:hAnsi="Arial" w:cs="Arial"/>
+              </w:rPr>
+              <w:t>+++</w:t>
+            </w:r>
+          </w:p>
+        </w:tc>
+        <w:tc>
+          <w:tcPr>
+            <w:tcW w:w="4049" w:type="dxa"/>
+            <w:gridSpan w:val="3"/>
+            <w:tcBorders>
+              <w:top w:val="single" w:sz="8" w:space="0" w:color="000000"/>
+              <w:left w:val="single" w:sz="8" w:space="0" w:color="000000"/>
+              <w:bottom w:val="single" w:sz="8" w:space="0" w:color="000000"/>
+              <w:right w:val="single" w:sz="8" w:space="0" w:color="000000"/>
+            </w:tcBorders>
+          </w:tcPr>
+          <w:p>
+            <w:pPr>
+              <w:pStyle w:val="TableParagraph"/>
+              <w:spacing w:before="0" w:line="240" w:lineRule="auto"/>
+              <w:ind w:left="0"/>
+              <w:rPr>
+                <w:rFonts w:ascii="Arial" w:hAnsi="Arial" w:cs="Arial"/>
+              </w:rPr>
+            </w:pPr>
+          </w:p>
+        </w:tc>
+      </w:tr>
+      <w:tr>
+        <w:trPr>
+          <w:trHeight w:val="342"/>
+        </w:trPr>
+        <w:tc>
+          <w:tcPr>
+            <w:tcW w:w="2578" w:type="dxa"/>
+            <w:gridSpan w:val="2"/>
+            <w:tcBorders>
+              <w:top w:val="single" w:sz="8" w:space="0" w:color="000000"/>
+              <w:left w:val="single" w:sz="8" w:space="0" w:color="000000"/>
+              <w:bottom w:val="single" w:sz="8" w:space="0" w:color="000000"/>
+              <w:right w:val="single" w:sz="8" w:space="0" w:color="000000"/>
+            </w:tcBorders>
+            <w:hideMark/>
+          </w:tcPr>
+          <w:p>
+            <w:pPr>
+              <w:pStyle w:val="TableParagraph"/>
+              <w:rPr>
+                <w:rFonts w:ascii="Arial" w:hAnsi="Arial" w:cs="Arial"/>
+              </w:rPr>
+            </w:pPr>
+            <w:r>
+              <w:rPr>
+                <w:rFonts w:ascii="Arial" w:hAnsi="Arial" w:cs="Arial"/>
+              </w:rPr>
+              <w:t>Correo</w:t>
+            </w:r>
+            <w:r>
+              <w:rPr>
+                <w:rFonts w:ascii="Arial" w:hAnsi="Arial" w:cs="Arial"/>
+                <w:spacing w:val="3"/>
+              </w:rPr>
+              <w:t xml:space="preserve"> </w:t>
+            </w:r>
+            <w:r>
+              <w:rPr>
+                <w:rFonts w:ascii="Arial" w:hAnsi="Arial" w:cs="Arial"/>
+              </w:rPr>
+              <w:t>Elect</w:t>
+            </w:r>
+            <w:r>
+              <w:rPr>
+                <w:rFonts w:ascii="Arial" w:hAnsi="Arial" w:cs="Arial"/>
+              </w:rPr>
+              <w:t>rónico</w:t>
+            </w:r>
+          </w:p>
+        </w:tc>
+        <w:tc>
+          <w:tcPr>
+            <w:tcW w:w="6629" w:type="dxa"/>
+            <w:gridSpan w:val="5"/>
+            <w:tcBorders>
+              <w:top w:val="single" w:sz="8" w:space="0" w:color="000000"/>
+              <w:left w:val="single" w:sz="8" w:space="0" w:color="000000"/>
+              <w:bottom w:val="single" w:sz="8" w:space="0" w:color="000000"/>
+              <w:right w:val="single" w:sz="8" w:space="0" w:color="000000"/>
+            </w:tcBorders>
+          </w:tcPr>
+          <w:p>
+            <w:pPr>
+              <w:pStyle w:val="TableParagraph"/>
+              <w:spacing w:before="0" w:line="240" w:lineRule="auto"/>
+              <w:ind w:left="0"/>
+              <w:rPr>
+                <w:rFonts w:ascii="Arial" w:hAnsi="Arial" w:cs="Arial"/>
+              </w:rPr>
+            </w:pPr>
+            <w:r>
+              <w:rPr>
+                <w:rFonts w:ascii="Arial" w:hAnsi="Arial" w:cs="Arial"/>
+              </w:rPr>
+              <w:t>+++=$</w:t>
+            </w:r>
+            <w:proofErr w:type="spellStart"/>
+            <w:r>
+              <w:rPr>
+                <w:rFonts w:ascii="Arial" w:hAnsi="Arial" w:cs="Arial"/>
+              </w:rPr>
+              <w:t>representante.</w:t>
+            </w:r>
+            <w:r>
+              <w:rPr>
+                <w:rFonts w:ascii="Arial" w:hAnsi="Arial" w:cs="Arial"/>
+              </w:rPr>
+              <w:t>correo_representante</w:t>
+            </w:r>
+            <w:proofErr w:type="spellEnd"/>
+            <w:r>
+              <w:rPr>
+                <w:rFonts w:ascii="Arial" w:hAnsi="Arial" w:cs="Arial"/>
+              </w:rPr>
+              <w:t>+++</w:t>
+            </w:r>
+          </w:p>
+        </w:tc>
+      </w:tr>
+      <w:tr>
+        <w:trPr>
+          <w:trHeight w:val="923"/>
+        </w:trPr>
+        <w:tc>
+          <w:tcPr>
+            <w:tcW w:w="9207" w:type="dxa"/>
+            <w:gridSpan w:val="7"/>
+            <w:tcBorders>
+              <w:top w:val="single" w:sz="8" w:space="0" w:color="000000"/>
+              <w:left w:val="single" w:sz="8" w:space="0" w:color="000000"/>
+              <w:bottom w:val="single" w:sz="8" w:space="0" w:color="000000"/>
+              <w:right w:val="single" w:sz="8" w:space="0" w:color="000000"/>
+            </w:tcBorders>
+            <w:hideMark/>
+          </w:tcPr>
+          <w:p>
+            <w:pPr>
+              <w:pStyle w:val="TableParagraph"/>
+              <w:spacing w:before="0" w:line="256" w:lineRule="auto"/>
+              <w:rPr>
+                <w:rFonts w:ascii="Arial" w:hAnsi="Arial" w:cs="Arial"/>
+              </w:rPr>
+            </w:pPr>
+            <w:r>
+              <w:rPr>
+                <w:rFonts w:ascii="Arial" w:hAnsi="Arial" w:cs="Arial"/>
+              </w:rPr>
+              <w:t>Dirección de Habitación:</w:t>
+            </w:r>
+            <w:r>
+              <w:rPr>
+                <w:rFonts w:ascii="Arial" w:hAnsi="Arial" w:cs="Arial"/>
+                <w:spacing w:val="1"/>
+              </w:rPr>
+              <w:t xml:space="preserve"> </w:t>
+            </w:r>
+            <w:r>
+              <w:rPr>
+                <w:rFonts w:ascii="Arial" w:hAnsi="Arial" w:cs="Arial"/>
+              </w:rPr>
+              <w:t>+++=$</w:t>
+            </w:r>
+            <w:proofErr w:type="spellStart"/>
+            <w:r>
+              <w:rPr>
+                <w:rFonts w:ascii="Arial" w:hAnsi="Arial" w:cs="Arial"/>
+              </w:rPr>
+              <w:t>representante.</w:t>
+            </w:r>
+            <w:r>
+              <w:rPr>
+                <w:rFonts w:ascii="Arial" w:hAnsi="Arial" w:cs="Arial"/>
+              </w:rPr>
+              <w:t>direccion_representante</w:t>
+            </w:r>
+            <w:proofErr w:type="spellEnd"/>
+            <w:r>
+              <w:rPr>
+                <w:rFonts w:ascii="Arial" w:hAnsi="Arial" w:cs="Arial"/>
+              </w:rPr>
+              <w:t>+++</w:t>
+            </w:r>
+          </w:p>
+        </w:tc>
+      </w:tr>
+      <w:tr>
+        <w:trPr>
+          <w:trHeight w:val="342"/>
+        </w:trPr>
+        <w:tc>
+          <w:tcPr>
+            <w:tcW w:w="2578" w:type="dxa"/>
+            <w:gridSpan w:val="2"/>
+            <w:tcBorders>
+              <w:top w:val="single" w:sz="8" w:space="0" w:color="000000"/>
+              <w:left w:val="single" w:sz="8" w:space="0" w:color="000000"/>
+              <w:bottom w:val="single" w:sz="8" w:space="0" w:color="000000"/>
+              <w:right w:val="single" w:sz="8" w:space="0" w:color="000000"/>
+            </w:tcBorders>
+            <w:hideMark/>
+          </w:tcPr>
+          <w:p>
+            <w:pPr>
+              <w:pStyle w:val="TableParagraph"/>
+              <w:rPr>
+                <w:rFonts w:ascii="Arial" w:hAnsi="Arial" w:cs="Arial"/>
+              </w:rPr>
+            </w:pPr>
+            <w:r>
+              <w:rPr>
+                <w:rFonts w:ascii="Arial" w:hAnsi="Arial" w:cs="Arial"/>
+              </w:rPr>
+              <w:t>Estado</w:t>
+            </w:r>
+            <w:r>
+              <w:rPr>
+                <w:rFonts w:ascii="Arial" w:hAnsi="Arial" w:cs="Arial"/>
+                <w:spacing w:val="2"/>
+              </w:rPr>
+              <w:t xml:space="preserve"> </w:t>
+            </w:r>
+            <w:r>
+              <w:rPr>
+                <w:rFonts w:ascii="Arial" w:hAnsi="Arial" w:cs="Arial"/>
+              </w:rPr>
+              <w:t>civil</w:t>
+            </w:r>
+          </w:p>
+        </w:tc>
+        <w:tc>
+          <w:tcPr>
+            <w:tcW w:w="2580" w:type="dxa"/>
+            <w:gridSpan w:val="2"/>
+            <w:tcBorders>
+              <w:top w:val="single" w:sz="8" w:space="0" w:color="000000"/>
+              <w:left w:val="single" w:sz="8" w:space="0" w:color="000000"/>
+              <w:bottom w:val="single" w:sz="8" w:space="0" w:color="000000"/>
+              <w:right w:val="single" w:sz="8" w:space="0" w:color="000000"/>
+            </w:tcBorders>
+            <w:hideMark/>
+          </w:tcPr>
+          <w:p>
+            <w:pPr>
+              <w:pStyle w:val="TableParagraph"/>
+              <w:ind w:left="689"/>
+              <w:rPr>
+                <w:rFonts w:ascii="Arial" w:hAnsi="Arial" w:cs="Arial"/>
+              </w:rPr>
+            </w:pPr>
+            <w:r>
+              <w:rPr>
+                <w:rFonts w:ascii="Arial" w:hAnsi="Arial" w:cs="Arial"/>
+              </w:rPr>
+              <w:t>CASADA</w:t>
+            </w:r>
+          </w:p>
+        </w:tc>
+        <w:tc>
+          <w:tcPr>
+            <w:tcW w:w="1290" w:type="dxa"/>
+            <w:tcBorders>
+              <w:top w:val="single" w:sz="8" w:space="0" w:color="000000"/>
+              <w:left w:val="single" w:sz="8" w:space="0" w:color="000000"/>
+              <w:bottom w:val="single" w:sz="8" w:space="0" w:color="000000"/>
+              <w:right w:val="single" w:sz="8" w:space="0" w:color="000000"/>
+            </w:tcBorders>
+            <w:hideMark/>
+          </w:tcPr>
+          <w:p>
+            <w:pPr>
+              <w:pStyle w:val="TableParagraph"/>
+              <w:ind w:left="43"/>
+              <w:rPr>
+                <w:rFonts w:ascii="Arial" w:hAnsi="Arial" w:cs="Arial"/>
+              </w:rPr>
+            </w:pPr>
+            <w:proofErr w:type="spellStart"/>
+            <w:r>
+              <w:rPr>
+                <w:rFonts w:ascii="Arial" w:hAnsi="Arial" w:cs="Arial"/>
+              </w:rPr>
+              <w:t>Profesion</w:t>
+            </w:r>
+            <w:proofErr w:type="spellEnd"/>
+          </w:p>
+        </w:tc>
+        <w:tc>
+          <w:tcPr>
+            <w:tcW w:w="2759" w:type="dxa"/>
+            <w:gridSpan w:val="2"/>
+            <w:tcBorders>
+              <w:top w:val="single" w:sz="8" w:space="0" w:color="000000"/>
+              <w:left w:val="single" w:sz="8" w:space="0" w:color="000000"/>
+              <w:bottom w:val="single" w:sz="8" w:space="0" w:color="000000"/>
+              <w:right w:val="single" w:sz="8" w:space="0" w:color="000000"/>
+            </w:tcBorders>
+            <w:hideMark/>
+          </w:tcPr>
+          <w:p>
+            <w:pPr>
+              <w:pStyle w:val="TableParagraph"/>
+              <w:ind w:left="393"/>
+              <w:rPr>
+                <w:rFonts w:ascii="Arial" w:hAnsi="Arial" w:cs="Arial"/>
+              </w:rPr>
+            </w:pPr>
+            <w:r>
+              <w:rPr>
+                <w:rFonts w:ascii="Arial" w:hAnsi="Arial" w:cs="Arial"/>
+              </w:rPr>
+              <w:t>+++=$</w:t>
+            </w:r>
+            <w:proofErr w:type="spellStart"/>
+            <w:r>
+              <w:rPr>
+                <w:rFonts w:ascii="Arial" w:hAnsi="Arial" w:cs="Arial"/>
+              </w:rPr>
+              <w:t>representante.profesion</w:t>
+            </w:r>
+            <w:proofErr w:type="spellEnd"/>
+            <w:r>
+              <w:rPr>
+                <w:rFonts w:ascii="Arial" w:hAnsi="Arial" w:cs="Arial"/>
+              </w:rPr>
+              <w:t>+++</w:t>
+            </w:r>
+          </w:p>
+        </w:tc>
+      </w:tr>
+      <w:tr>
+        <w:trPr>
+          <w:trHeight w:val="342"/>
+        </w:trPr>
+        <w:tc>
+          <w:tcPr>
+            <w:tcW w:w="1289" w:type="dxa"/>
+            <w:tcBorders>
+              <w:top w:val="single" w:sz="8" w:space="0" w:color="000000"/>
+              <w:left w:val="single" w:sz="8" w:space="0" w:color="000000"/>
+              <w:bottom w:val="single" w:sz="8" w:space="0" w:color="000000"/>
+              <w:right w:val="single" w:sz="8" w:space="0" w:color="000000"/>
+            </w:tcBorders>
+            <w:hideMark/>
+          </w:tcPr>
+          <w:p>
+            <w:pPr>
+              <w:pStyle w:val="TableParagraph"/>
+              <w:rPr>
+                <w:rFonts w:ascii="Arial" w:hAnsi="Arial" w:cs="Arial"/>
+              </w:rPr>
+            </w:pPr>
+            <w:r>
+              <w:rPr>
+                <w:rFonts w:ascii="Arial" w:hAnsi="Arial" w:cs="Arial"/>
+              </w:rPr>
+              <w:t>Trabaja</w:t>
+            </w:r>
+          </w:p>
+        </w:tc>
+        <w:tc>
+          <w:tcPr>
+            <w:tcW w:w="1289" w:type="dxa"/>
+            <w:tcBorders>
+              <w:top w:val="single" w:sz="8" w:space="0" w:color="000000"/>
+              <w:left w:val="single" w:sz="8" w:space="0" w:color="000000"/>
+              <w:bottom w:val="single" w:sz="8" w:space="0" w:color="000000"/>
+              <w:right w:val="single" w:sz="8" w:space="0" w:color="000000"/>
+            </w:tcBorders>
+            <w:hideMark/>
+          </w:tcPr>
+          <w:p>
+            <w:pPr>
+              <w:pStyle w:val="TableParagraph"/>
+              <w:rPr>
+                <w:rFonts w:ascii="Arial" w:hAnsi="Arial" w:cs="Arial"/>
+              </w:rPr>
+            </w:pPr>
+            <w:r>
+              <w:rPr>
+                <w:rFonts w:ascii="Arial" w:hAnsi="Arial" w:cs="Arial"/>
+              </w:rPr>
+              <w:t>NO</w:t>
+            </w:r>
+          </w:p>
+        </w:tc>
+        <w:tc>
+          <w:tcPr>
+            <w:tcW w:w="2580" w:type="dxa"/>
+            <w:gridSpan w:val="2"/>
+            <w:tcBorders>
+              <w:top w:val="single" w:sz="8" w:space="0" w:color="000000"/>
+              <w:left w:val="single" w:sz="8" w:space="0" w:color="000000"/>
+              <w:bottom w:val="single" w:sz="8" w:space="0" w:color="000000"/>
+              <w:right w:val="single" w:sz="8" w:space="0" w:color="000000"/>
+            </w:tcBorders>
+            <w:hideMark/>
+          </w:tcPr>
+          <w:p>
+            <w:pPr>
+              <w:pStyle w:val="TableParagraph"/>
+              <w:rPr>
+                <w:rFonts w:ascii="Arial" w:hAnsi="Arial" w:cs="Arial"/>
+              </w:rPr>
+            </w:pPr>
+            <w:proofErr w:type="spellStart"/>
+            <w:r>
+              <w:rPr>
+                <w:rFonts w:ascii="Arial" w:hAnsi="Arial" w:cs="Arial"/>
+              </w:rPr>
+              <w:t>Ocupacion</w:t>
+            </w:r>
+            <w:proofErr w:type="spellEnd"/>
+          </w:p>
+        </w:tc>
+        <w:tc>
+          <w:tcPr>
+            <w:tcW w:w="4049" w:type="dxa"/>
+            <w:gridSpan w:val="3"/>
+            <w:tcBorders>
+              <w:top w:val="single" w:sz="8" w:space="0" w:color="000000"/>
+              <w:left w:val="single" w:sz="8" w:space="0" w:color="000000"/>
+              <w:bottom w:val="single" w:sz="8" w:space="0" w:color="000000"/>
+              <w:right w:val="single" w:sz="8" w:space="0" w:color="000000"/>
+            </w:tcBorders>
+            <w:hideMark/>
+          </w:tcPr>
+          <w:p>
+            <w:pPr>
+              <w:pStyle w:val="TableParagraph"/>
+              <w:ind w:left="1040"/>
+              <w:rPr>
+                <w:rFonts w:ascii="Arial" w:hAnsi="Arial" w:cs="Arial"/>
+              </w:rPr>
+            </w:pPr>
+            <w:r>
+              <w:rPr>
+                <w:rFonts w:ascii="Arial" w:hAnsi="Arial" w:cs="Arial"/>
+              </w:rPr>
+              <w:t>AMA</w:t>
+            </w:r>
+            <w:r>
+              <w:rPr>
+                <w:rFonts w:ascii="Arial" w:hAnsi="Arial" w:cs="Arial"/>
+                <w:spacing w:val="-2"/>
+              </w:rPr>
+              <w:t xml:space="preserve"> </w:t>
+            </w:r>
+            <w:r>
+              <w:rPr>
+                <w:rFonts w:ascii="Arial" w:hAnsi="Arial" w:cs="Arial"/>
+              </w:rPr>
+              <w:t>DE</w:t>
+            </w:r>
+            <w:r>
+              <w:rPr>
+                <w:rFonts w:ascii="Arial" w:hAnsi="Arial" w:cs="Arial"/>
+                <w:spacing w:val="-1"/>
+              </w:rPr>
+              <w:t xml:space="preserve"> </w:t>
+            </w:r>
+            <w:r>
+              <w:rPr>
+                <w:rFonts w:ascii="Arial" w:hAnsi="Arial" w:cs="Arial"/>
+              </w:rPr>
+              <w:t>CASA</w:t>
+            </w:r>
+          </w:p>
+        </w:tc>
+      </w:tr>
+      <w:tr>
+        <w:trPr>
+          <w:trHeight w:val="342"/>
+        </w:trPr>
+        <w:tc>
+          <w:tcPr>
+            <w:tcW w:w="9207" w:type="dxa"/>
+            <w:gridSpan w:val="7"/>
+            <w:tcBorders>
+              <w:top w:val="single" w:sz="8" w:space="0" w:color="000000"/>
+              <w:left w:val="single" w:sz="8" w:space="0" w:color="000000"/>
+              <w:bottom w:val="single" w:sz="8" w:space="0" w:color="000000"/>
+              <w:right w:val="single" w:sz="8" w:space="0" w:color="000000"/>
+            </w:tcBorders>
+            <w:hideMark/>
+          </w:tcPr>
+          <w:p>
+            <w:pPr>
+              <w:pStyle w:val="TableParagraph"/>
+              <w:rPr>
+                <w:rFonts w:ascii="Arial" w:hAnsi="Arial" w:cs="Arial"/>
+              </w:rPr>
+            </w:pPr>
+            <w:r>
+              <w:rPr>
+                <w:rFonts w:ascii="Arial" w:hAnsi="Arial" w:cs="Arial"/>
+              </w:rPr>
+              <w:t>Lugar</w:t>
+            </w:r>
+            <w:r>
+              <w:rPr>
+                <w:rFonts w:ascii="Arial" w:hAnsi="Arial" w:cs="Arial"/>
+                <w:spacing w:val="1"/>
+              </w:rPr>
+              <w:t xml:space="preserve"> </w:t>
+            </w:r>
+            <w:r>
+              <w:rPr>
+                <w:rFonts w:ascii="Arial" w:hAnsi="Arial" w:cs="Arial"/>
+              </w:rPr>
+              <w:t>de</w:t>
+            </w:r>
+            <w:r>
+              <w:rPr>
+                <w:rFonts w:ascii="Arial" w:hAnsi="Arial" w:cs="Arial"/>
+                <w:spacing w:val="2"/>
+              </w:rPr>
+              <w:t xml:space="preserve"> </w:t>
+            </w:r>
+            <w:r>
+              <w:rPr>
+                <w:rFonts w:ascii="Arial" w:hAnsi="Arial" w:cs="Arial"/>
+              </w:rPr>
+              <w:t>Trabajo: +++=$</w:t>
+            </w:r>
+            <w:proofErr w:type="spellStart"/>
+            <w:r>
+              <w:rPr>
+                <w:rFonts w:ascii="Arial" w:hAnsi="Arial" w:cs="Arial"/>
+              </w:rPr>
+              <w:t>representante.direccion_trabajo</w:t>
+            </w:r>
+            <w:proofErr w:type="spellEnd"/>
+            <w:r>
+              <w:rPr>
+                <w:rFonts w:ascii="Arial" w:hAnsi="Arial" w:cs="Arial"/>
+              </w:rPr>
+              <w:t>+++</w:t>
+            </w:r>
+          </w:p>
+        </w:tc>
+      </w:tr>
+      <w:tr>
+        <w:trPr>
+          <w:trHeight w:val="632"/>
+        </w:trPr>
+        <w:tc>
+          <w:tcPr>
+            <w:tcW w:w="9207" w:type="dxa"/>
+            <w:gridSpan w:val="7"/>
+            <w:tcBorders>
+              <w:top w:val="single" w:sz="8" w:space="0" w:color="000000"/>
+              <w:left w:val="single" w:sz="8" w:space="0" w:color="000000"/>
+              <w:bottom w:val="single" w:sz="8" w:space="0" w:color="000000"/>
+              <w:right w:val="single" w:sz="8" w:space="0" w:color="000000"/>
+            </w:tcBorders>
+          </w:tcPr>
+          <w:p>
+            <w:pPr>
+              <w:pStyle w:val="TableParagraph"/>
+              <w:spacing w:before="0" w:line="240" w:lineRule="auto"/>
+              <w:ind w:left="0"/>
+              <w:rPr>
+                <w:rFonts w:ascii="Arial" w:hAnsi="Arial" w:cs="Arial"/>
+              </w:rPr>
+            </w:pPr>
+          </w:p>
+        </w:tc>
+      </w:tr>
+      <w:tr>
+        <w:trPr>
+          <w:trHeight w:val="342"/>
+        </w:trPr>
+        <w:tc>
+          <w:tcPr>
+            <w:tcW w:w="3868" w:type="dxa"/>
+            <w:gridSpan w:val="3"/>
+            <w:tcBorders>
+              <w:top w:val="single" w:sz="8" w:space="0" w:color="000000"/>
+              <w:left w:val="single" w:sz="8" w:space="0" w:color="000000"/>
+              <w:bottom w:val="single" w:sz="8" w:space="0" w:color="000000"/>
+              <w:right w:val="single" w:sz="8" w:space="0" w:color="000000"/>
+            </w:tcBorders>
+            <w:hideMark/>
+          </w:tcPr>
+          <w:p>
+            <w:pPr>
+              <w:pStyle w:val="TableParagraph"/>
+              <w:rPr>
+                <w:rFonts w:ascii="Arial" w:hAnsi="Arial" w:cs="Arial"/>
+              </w:rPr>
+            </w:pPr>
+            <w:r>
+              <w:rPr>
+                <w:rFonts w:ascii="Arial" w:hAnsi="Arial" w:cs="Arial"/>
+              </w:rPr>
+              <w:t>Cargo</w:t>
+            </w:r>
+            <w:r>
+              <w:rPr>
+                <w:rFonts w:ascii="Arial" w:hAnsi="Arial" w:cs="Arial"/>
+                <w:spacing w:val="2"/>
+              </w:rPr>
+              <w:t xml:space="preserve"> </w:t>
+            </w:r>
+            <w:r>
+              <w:rPr>
+                <w:rFonts w:ascii="Arial" w:hAnsi="Arial" w:cs="Arial"/>
+              </w:rPr>
+              <w:t>que</w:t>
+            </w:r>
+            <w:r>
+              <w:rPr>
+                <w:rFonts w:ascii="Arial" w:hAnsi="Arial" w:cs="Arial"/>
+                <w:spacing w:val="1"/>
+              </w:rPr>
+              <w:t xml:space="preserve"> </w:t>
+            </w:r>
+            <w:r>
+              <w:rPr>
+                <w:rFonts w:ascii="Arial" w:hAnsi="Arial" w:cs="Arial"/>
+              </w:rPr>
+              <w:t>desempeña</w:t>
+            </w:r>
+          </w:p>
+        </w:tc>
+        <w:tc>
+          <w:tcPr>
+            <w:tcW w:w="5339" w:type="dxa"/>
+            <w:gridSpan w:val="4"/>
+            <w:tcBorders>
+              <w:top w:val="single" w:sz="8" w:space="0" w:color="000000"/>
+              <w:left w:val="single" w:sz="8" w:space="0" w:color="000000"/>
+              <w:bottom w:val="single" w:sz="8" w:space="0" w:color="000000"/>
+              <w:right w:val="single" w:sz="8" w:space="0" w:color="000000"/>
+            </w:tcBorders>
+          </w:tcPr>
+          <w:p>
+            <w:pPr>
+              <w:pStyle w:val="TableParagraph"/>
+              <w:spacing w:before="0" w:line="240" w:lineRule="auto"/>
+              <w:ind w:left="0"/>
+              <w:rPr>
+                <w:rFonts w:ascii="Arial" w:hAnsi="Arial" w:cs="Arial"/>
+              </w:rPr>
+            </w:pPr>
+          </w:p>
+        </w:tc>
+      </w:tr>
+      <w:tr>
+        <w:trPr>
+          <w:trHeight w:val="342"/>
+        </w:trPr>
+        <w:tc>
+          <w:tcPr>
+            <w:tcW w:w="9207" w:type="dxa"/>
+            <w:gridSpan w:val="7"/>
+            <w:tcBorders>
+              <w:top w:val="single" w:sz="8" w:space="0" w:color="000000"/>
+              <w:left w:val="single" w:sz="8" w:space="0" w:color="000000"/>
+              <w:bottom w:val="single" w:sz="8" w:space="0" w:color="000000"/>
+              <w:right w:val="single" w:sz="8" w:space="0" w:color="000000"/>
+            </w:tcBorders>
+            <w:hideMark/>
+          </w:tcPr>
+          <w:p>
+            <w:pPr>
+              <w:pStyle w:val="TableParagraph"/>
+              <w:spacing w:before="0"/>
+              <w:ind w:left="3741" w:right="3714"/>
+              <w:jc w:val="center"/>
+              <w:rPr>
+                <w:rFonts w:ascii="Arial" w:hAnsi="Arial" w:cs="Arial"/>
+              </w:rPr>
+            </w:pPr>
+            <w:r>
+              <w:rPr>
+                <w:rFonts w:ascii="Arial" w:hAnsi="Arial" w:cs="Arial"/>
+              </w:rPr>
+              <w:t>Redes</w:t>
+            </w:r>
+            <w:r>
+              <w:rPr>
+                <w:rFonts w:ascii="Arial" w:hAnsi="Arial" w:cs="Arial"/>
+                <w:spacing w:val="3"/>
+              </w:rPr>
+              <w:t xml:space="preserve"> </w:t>
+            </w:r>
+            <w:r>
+              <w:rPr>
+                <w:rFonts w:ascii="Arial" w:hAnsi="Arial" w:cs="Arial"/>
+              </w:rPr>
+              <w:t>Sociales</w:t>
+            </w:r>
+          </w:p>
+        </w:tc>
+      </w:tr>
+      <w:tr>
+        <w:trPr>
+          <w:trHeight w:val="342"/>
+        </w:trPr>
+        <w:tc>
+          <w:tcPr>
+            <w:tcW w:w="2578" w:type="dxa"/>
+            <w:gridSpan w:val="2"/>
+            <w:tcBorders>
+              <w:top w:val="single" w:sz="8" w:space="0" w:color="000000"/>
+              <w:left w:val="single" w:sz="8" w:space="0" w:color="000000"/>
+              <w:bottom w:val="single" w:sz="8" w:space="0" w:color="000000"/>
+              <w:right w:val="single" w:sz="8" w:space="0" w:color="000000"/>
+            </w:tcBorders>
+            <w:hideMark/>
+          </w:tcPr>
+          <w:p>
+            <w:pPr>
+              <w:pStyle w:val="TableParagraph"/>
+              <w:rPr>
+                <w:rFonts w:ascii="Arial" w:hAnsi="Arial" w:cs="Arial"/>
+              </w:rPr>
+            </w:pPr>
+            <w:r>
+              <w:rPr>
+                <w:rFonts w:ascii="Arial" w:hAnsi="Arial" w:cs="Arial"/>
+              </w:rPr>
+              <w:t>Facebook:</w:t>
+            </w:r>
+          </w:p>
+        </w:tc>
+        <w:tc>
+          <w:tcPr>
+            <w:tcW w:w="6629" w:type="dxa"/>
+            <w:gridSpan w:val="5"/>
+            <w:tcBorders>
+              <w:top w:val="single" w:sz="8" w:space="0" w:color="000000"/>
+              <w:left w:val="single" w:sz="8" w:space="0" w:color="000000"/>
+              <w:bottom w:val="single" w:sz="8" w:space="0" w:color="000000"/>
+              <w:right w:val="single" w:sz="8" w:space="0" w:color="000000"/>
+            </w:tcBorders>
+          </w:tcPr>
+          <w:p>
+            <w:pPr>
+              <w:pStyle w:val="TableParagraph"/>
+              <w:spacing w:before="0" w:line="240" w:lineRule="auto"/>
+              <w:ind w:left="0"/>
+              <w:rPr>
+                <w:rFonts w:ascii="Arial" w:hAnsi="Arial" w:cs="Arial"/>
+              </w:rPr>
+            </w:pPr>
+          </w:p>
+        </w:tc>
+      </w:tr>
+      <w:tr>
+        <w:trPr>
+          <w:trHeight w:val="342"/>
+        </w:trPr>
+        <w:tc>
+          <w:tcPr>
+            <w:tcW w:w="2578" w:type="dxa"/>
+            <w:gridSpan w:val="2"/>
+            <w:tcBorders>
+              <w:top w:val="single" w:sz="8" w:space="0" w:color="000000"/>
+              <w:left w:val="single" w:sz="8" w:space="0" w:color="000000"/>
+              <w:bottom w:val="single" w:sz="8" w:space="0" w:color="000000"/>
+              <w:right w:val="single" w:sz="8" w:space="0" w:color="000000"/>
+            </w:tcBorders>
+            <w:hideMark/>
+          </w:tcPr>
+          <w:p>
+            <w:pPr>
+              <w:pStyle w:val="TableParagraph"/>
+              <w:rPr>
+                <w:rFonts w:ascii="Arial" w:hAnsi="Arial" w:cs="Arial"/>
+              </w:rPr>
+            </w:pPr>
+            <w:r>
+              <w:rPr>
+                <w:rFonts w:ascii="Arial" w:hAnsi="Arial" w:cs="Arial"/>
+              </w:rPr>
+              <w:t>Instagram</w:t>
+            </w:r>
+          </w:p>
+        </w:tc>
+        <w:tc>
+          <w:tcPr>
+            <w:tcW w:w="6629" w:type="dxa"/>
+            <w:gridSpan w:val="5"/>
+            <w:tcBorders>
+              <w:top w:val="single" w:sz="8" w:space="0" w:color="000000"/>
+              <w:left w:val="single" w:sz="8" w:space="0" w:color="000000"/>
+              <w:bottom w:val="single" w:sz="8" w:space="0" w:color="000000"/>
+              <w:right w:val="single" w:sz="8" w:space="0" w:color="000000"/>
+            </w:tcBorders>
+          </w:tcPr>
+          <w:p>
+            <w:pPr>
+              <w:pStyle w:val="TableParagraph"/>
+              <w:spacing w:before="0" w:line="240" w:lineRule="auto"/>
+              <w:ind w:left="0"/>
+              <w:rPr>
+                <w:rFonts w:ascii="Arial" w:hAnsi="Arial" w:cs="Arial"/>
+              </w:rPr>
+            </w:pPr>
+          </w:p>
+        </w:tc>
+      </w:tr>
+      <w:tr>
+        <w:trPr>
+          <w:trHeight w:val="342"/>
+        </w:trPr>
+        <w:tc>
+          <w:tcPr>
+            <w:tcW w:w="2578" w:type="dxa"/>
+            <w:gridSpan w:val="2"/>
+            <w:tcBorders>
+              <w:top w:val="single" w:sz="8" w:space="0" w:color="000000"/>
+              <w:left w:val="single" w:sz="8" w:space="0" w:color="000000"/>
+              <w:bottom w:val="single" w:sz="8" w:space="0" w:color="000000"/>
+              <w:right w:val="single" w:sz="8" w:space="0" w:color="000000"/>
+            </w:tcBorders>
+            <w:hideMark/>
+          </w:tcPr>
+          <w:p>
+            <w:pPr>
+              <w:pStyle w:val="TableParagraph"/>
+              <w:rPr>
+                <w:rFonts w:ascii="Arial" w:hAnsi="Arial" w:cs="Arial"/>
+              </w:rPr>
+            </w:pPr>
+            <w:proofErr w:type="spellStart"/>
+            <w:r>
+              <w:rPr>
+                <w:rFonts w:ascii="Arial" w:hAnsi="Arial" w:cs="Arial"/>
+              </w:rPr>
+              <w:t>TikTok</w:t>
+            </w:r>
+            <w:proofErr w:type="spellEnd"/>
+          </w:p>
+        </w:tc>
+        <w:tc>
+          <w:tcPr>
+            <w:tcW w:w="6629" w:type="dxa"/>
+            <w:gridSpan w:val="5"/>
+            <w:tcBorders>
+              <w:top w:val="single" w:sz="8" w:space="0" w:color="000000"/>
+              <w:left w:val="single" w:sz="8" w:space="0" w:color="000000"/>
+              <w:bottom w:val="single" w:sz="8" w:space="0" w:color="000000"/>
+              <w:right w:val="single" w:sz="8" w:space="0" w:color="000000"/>
+            </w:tcBorders>
+          </w:tcPr>
+          <w:p>
+            <w:pPr>
+              <w:pStyle w:val="TableParagraph"/>
+              <w:spacing w:before="0" w:line="240" w:lineRule="auto"/>
+              <w:ind w:left="0"/>
+              <w:rPr>
+                <w:rFonts w:ascii="Arial" w:hAnsi="Arial" w:cs="Arial"/>
+              </w:rPr>
+            </w:pPr>
+          </w:p>
+        </w:tc>
+      </w:tr>
+      <w:tr>
+        <w:trPr>
+          <w:trHeight w:val="342"/>
+        </w:trPr>
+        <w:tc>
+          <w:tcPr>
+            <w:tcW w:w="1289" w:type="dxa"/>
+            <w:tcBorders>
+              <w:top w:val="single" w:sz="8" w:space="0" w:color="000000"/>
+              <w:left w:val="single" w:sz="8" w:space="0" w:color="000000"/>
+              <w:bottom w:val="single" w:sz="8" w:space="0" w:color="000000"/>
+              <w:right w:val="single" w:sz="8" w:space="0" w:color="000000"/>
+            </w:tcBorders>
+            <w:hideMark/>
+          </w:tcPr>
+          <w:p>
+            <w:pPr>
+              <w:pStyle w:val="TableParagraph"/>
+              <w:rPr>
+                <w:rFonts w:ascii="Arial" w:hAnsi="Arial" w:cs="Arial"/>
+              </w:rPr>
+            </w:pPr>
+            <w:r>
+              <w:rPr>
+                <w:rFonts w:ascii="Arial" w:hAnsi="Arial" w:cs="Arial"/>
+              </w:rPr>
+              <w:t>YouTube</w:t>
+            </w:r>
+          </w:p>
+        </w:tc>
+        <w:tc>
+          <w:tcPr>
+            <w:tcW w:w="1289" w:type="dxa"/>
+            <w:tcBorders>
+              <w:top w:val="single" w:sz="8" w:space="0" w:color="000000"/>
+              <w:left w:val="single" w:sz="8" w:space="0" w:color="000000"/>
+              <w:bottom w:val="single" w:sz="8" w:space="0" w:color="000000"/>
+              <w:right w:val="single" w:sz="8" w:space="0" w:color="000000"/>
+            </w:tcBorders>
+          </w:tcPr>
+          <w:p>
+            <w:pPr>
+              <w:pStyle w:val="TableParagraph"/>
+              <w:spacing w:before="0" w:line="240" w:lineRule="auto"/>
+              <w:ind w:left="0"/>
+              <w:rPr>
+                <w:rFonts w:ascii="Arial" w:hAnsi="Arial" w:cs="Arial"/>
+              </w:rPr>
+            </w:pPr>
+          </w:p>
+        </w:tc>
+        <w:tc>
+          <w:tcPr>
+            <w:tcW w:w="6629" w:type="dxa"/>
+            <w:gridSpan w:val="5"/>
+            <w:tcBorders>
+              <w:top w:val="single" w:sz="8" w:space="0" w:color="000000"/>
+              <w:left w:val="single" w:sz="8" w:space="0" w:color="000000"/>
+              <w:bottom w:val="single" w:sz="8" w:space="0" w:color="000000"/>
+              <w:right w:val="single" w:sz="8" w:space="0" w:color="000000"/>
+            </w:tcBorders>
+          </w:tcPr>
+          <w:p>
+            <w:pPr>
+              <w:pStyle w:val="TableParagraph"/>
+              <w:spacing w:before="0" w:line="240" w:lineRule="auto"/>
+              <w:ind w:left="0"/>
+              <w:rPr>
+                <w:rFonts w:ascii="Arial" w:hAnsi="Arial" w:cs="Arial"/>
+              </w:rPr>
+            </w:pPr>
+          </w:p>
+        </w:tc>
+      </w:tr>
+    </w:tbl>
+    <w:p>
+      <w:pPr>
+        <w:jc w:val="center"/>
+        <w:rPr>
+          <w:rFonts w:ascii="Arial" w:hAnsi="Arial" w:cs="Arial"/>
+          <w:sz w:val="20"/>
+          <w:szCs w:val="20"/>
+          <w:lang w:val="es-VE"/>
+        </w:rPr>
+      </w:pPr>
+    </w:p>
+    <w:p>
+      <w:pPr>
+        <w:jc w:val="center"/>
+        <w:rPr>
+          <w:rFonts w:ascii="Arial" w:hAnsi="Arial" w:cs="Arial"/>
+          <w:sz w:val="20"/>
+          <w:szCs w:val="20"/>
+          <w:lang w:val="es-VE"/>
+        </w:rPr>
+      </w:pPr>
+      <w:r>
+        <w:rPr>
+          <w:rFonts w:ascii="Arial" w:hAnsi="Arial" w:cs="Arial"/>
+          <w:sz w:val="20"/>
+          <w:szCs w:val="20"/>
+          <w:lang w:val="es-VE"/>
+        </w:rPr>
+        <w:t>+++END-FOR representante+++</w:t>
+      </w:r>
     </w:p>
     <w:p>
       <w:pPr>
@@ -3080,6 +4753,7 @@
   <w:style w:type="paragraph" w:default="1" w:styleId="Normal">
     <w:name w:val="Normal"/>
     <w:qFormat/>
+    <w:rsid w:val="00CE528B"/>
     <w:rPr>
       <w:lang w:val="es-419"/>
     </w:rPr>
@@ -3433,6 +5107,7 @@
   <w:style w:type="paragraph" w:default="1" w:styleId="Normal">
     <w:name w:val="Normal"/>
     <w:qFormat/>
+    <w:rsid w:val="00CE528B"/>
     <w:rPr>
       <w:lang w:val="es-419"/>
     </w:rPr>
@@ -3916,7 +5591,7 @@
   <a:extraClrSchemeLst/>
   <a:extLst>
     <a:ext uri="{05A4C25C-085E-4340-85A3-A5531E510DB2}">
-      <thm15:themeFamily xmlns:thm15="http://schemas.microsoft.com/office/thememl/2012/main" xmlns="" name="Office Theme" id="{62F939B6-93AF-4DB8-9C6B-D6C7DFDC589F}" vid="{4A3C46E8-61CC-4603-A589-7422A47A8E4A}"/>
+      <thm15:themeFamily xmlns="" xmlns:thm15="http://schemas.microsoft.com/office/thememl/2012/main" name="Office Theme" id="{62F939B6-93AF-4DB8-9C6B-D6C7DFDC589F}" vid="{4A3C46E8-61CC-4603-A589-7422A47A8E4A}"/>
     </a:ext>
   </a:extLst>
 </a:theme>
@@ -3927,7 +5602,7 @@
 </file>
 
 <file path=customXml/itemProps1.xml><?xml version="1.0" encoding="utf-8"?>
-<ds:datastoreItem xmlns:ds="http://schemas.openxmlformats.org/officeDocument/2006/customXml" ds:itemID="{6C422ED6-26F6-4D62-8CB7-13CCBC7D4E5E}">
+<ds:datastoreItem xmlns:ds="http://schemas.openxmlformats.org/officeDocument/2006/customXml" ds:itemID="{DC3C1E87-8E4F-4E6E-A943-62F3F48C137B}">
   <ds:schemaRefs>
     <ds:schemaRef ds:uri="http://schemas.openxmlformats.org/officeDocument/2006/bibliography"/>
   </ds:schemaRefs>

</xml_diff>

<commit_message>
fix: fix some bugs with planillas
</commit_message>
<xml_diff>
--- a/public/Planilla-inscripcion-template.docx
+++ b/public/Planilla-inscripcion-template.docx
@@ -204,6 +204,67 @@
     </w:p>
     <w:p>
       <w:pPr>
+        <w:jc w:val="center"/>
+        <w:rPr>
+          <w:rFonts w:ascii="Arial" w:hAnsi="Arial" w:cs="Arial"/>
+          <w:b/>
+          <w:sz w:val="20"/>
+          <w:szCs w:val="20"/>
+          <w:lang w:val="es-VE"/>
+        </w:rPr>
+      </w:pPr>
+      <w:r>
+        <w:rPr>
+          <w:rFonts w:ascii="Arial" w:hAnsi="Arial" w:cs="Arial"/>
+          <w:sz w:val="20"/>
+          <w:szCs w:val="20"/>
+          <w:lang w:val="es-VE"/>
+        </w:rPr>
+        <w:t xml:space="preserve">+++ALIAS </w:t>
+      </w:r>
+      <w:proofErr w:type="spellStart"/>
+      <w:r>
+        <w:rPr>
+          <w:rFonts w:ascii="Arial" w:hAnsi="Arial" w:cs="Arial"/>
+          <w:sz w:val="20"/>
+          <w:szCs w:val="20"/>
+          <w:lang w:val="es-VE"/>
+        </w:rPr>
+        <w:t>imagen_estudiante</w:t>
+      </w:r>
+      <w:proofErr w:type="spellEnd"/>
+      <w:r>
+        <w:rPr>
+          <w:rFonts w:ascii="Arial" w:hAnsi="Arial" w:cs="Arial"/>
+          <w:sz w:val="20"/>
+          <w:szCs w:val="20"/>
+          <w:lang w:val="es-VE"/>
+        </w:rPr>
+        <w:t xml:space="preserve"> INS $</w:t>
+      </w:r>
+      <w:proofErr w:type="spellStart"/>
+      <w:r>
+        <w:rPr>
+          <w:rFonts w:ascii="Arial" w:hAnsi="Arial" w:cs="Arial"/>
+          <w:sz w:val="20"/>
+          <w:szCs w:val="20"/>
+          <w:lang w:val="es-VE"/>
+        </w:rPr>
+        <w:t>student_image</w:t>
+      </w:r>
+      <w:proofErr w:type="spellEnd"/>
+      <w:r>
+        <w:rPr>
+          <w:rFonts w:ascii="Arial" w:hAnsi="Arial" w:cs="Arial"/>
+          <w:sz w:val="20"/>
+          <w:szCs w:val="20"/>
+          <w:lang w:val="es-VE"/>
+        </w:rPr>
+        <w:t>+++</w:t>
+      </w:r>
+    </w:p>
+    <w:p>
+      <w:pPr>
         <w:spacing w:after="0" w:line="240" w:lineRule="auto"/>
         <w:jc w:val="center"/>
         <w:rPr>
@@ -225,70 +286,133 @@
           <w:bCs/>
           <w:sz w:val="20"/>
           <w:szCs w:val="20"/>
-          <w:lang w:val="es-VE"/>
+          <w:lang w:val="en-US"/>
         </w:rPr>
       </w:pPr>
     </w:p>
-    <w:p>
-      <w:pPr>
-        <w:spacing w:after="0" w:line="240" w:lineRule="auto"/>
-        <w:jc w:val="right"/>
-        <w:rPr>
-          <w:rFonts w:ascii="Arial" w:hAnsi="Arial" w:cs="Arial"/>
-          <w:b/>
-          <w:bCs/>
-          <w:sz w:val="20"/>
-          <w:szCs w:val="20"/>
-          <w:lang w:val="es-VE"/>
-        </w:rPr>
-      </w:pPr>
-      <w:r>
-        <w:rPr>
-          <w:rFonts w:ascii="Arial" w:hAnsi="Arial" w:cs="Arial"/>
-          <w:b/>
-          <w:bCs/>
-          <w:sz w:val="20"/>
-          <w:szCs w:val="20"/>
-          <w:lang w:val="es-VE"/>
-        </w:rPr>
-        <w:t>+++</w:t>
-      </w:r>
-      <w:r>
-        <w:rPr>
-          <w:rFonts w:ascii="Arial" w:hAnsi="Arial" w:cs="Arial"/>
-          <w:b/>
-          <w:bCs/>
-          <w:sz w:val="20"/>
-          <w:szCs w:val="20"/>
-          <w:lang w:val="es-VE"/>
-        </w:rPr>
-        <w:t xml:space="preserve">IMAGE </w:t>
-      </w:r>
-      <w:proofErr w:type="spellStart"/>
-      <w:r>
-        <w:rPr>
-          <w:rFonts w:ascii="Arial" w:hAnsi="Arial" w:cs="Arial"/>
-          <w:b/>
-          <w:bCs/>
-          <w:sz w:val="20"/>
-          <w:szCs w:val="20"/>
-          <w:lang w:val="es-VE"/>
-        </w:rPr>
-        <w:t>student_image</w:t>
-      </w:r>
-      <w:proofErr w:type="spellEnd"/>
-      <w:r>
-        <w:rPr>
-          <w:rFonts w:ascii="Arial" w:hAnsi="Arial" w:cs="Arial"/>
-          <w:b/>
-          <w:bCs/>
-          <w:sz w:val="20"/>
-          <w:szCs w:val="20"/>
-          <w:lang w:val="es-VE"/>
-        </w:rPr>
-        <w:t>+++</w:t>
-      </w:r>
-    </w:p>
+    <w:tbl>
+      <w:tblPr>
+        <w:tblStyle w:val="Tablaconcuadrcula"/>
+        <w:tblW w:w="0" w:type="auto"/>
+        <w:tblBorders>
+          <w:top w:val="none" w:sz="0" w:space="0" w:color="auto"/>
+          <w:left w:val="none" w:sz="0" w:space="0" w:color="auto"/>
+          <w:bottom w:val="none" w:sz="0" w:space="0" w:color="auto"/>
+          <w:right w:val="none" w:sz="0" w:space="0" w:color="auto"/>
+          <w:insideH w:val="none" w:sz="0" w:space="0" w:color="auto"/>
+          <w:insideV w:val="none" w:sz="0" w:space="0" w:color="auto"/>
+        </w:tblBorders>
+        <w:tblLook w:val="04A0" w:firstRow="1" w:lastRow="0" w:firstColumn="1" w:lastColumn="0" w:noHBand="0" w:noVBand="1"/>
+      </w:tblPr>
+      <w:tblGrid>
+        <w:gridCol w:w="4489"/>
+        <w:gridCol w:w="4489"/>
+      </w:tblGrid>
+      <w:tr>
+        <w:trPr>
+          <w:trHeight w:val="1982"/>
+        </w:trPr>
+        <w:tc>
+          <w:tcPr>
+            <w:tcW w:w="4489" w:type="dxa"/>
+            <w:vAlign w:val="center"/>
+          </w:tcPr>
+          <w:p>
+            <w:pPr>
+              <w:jc w:val="right"/>
+              <w:rPr>
+                <w:rFonts w:ascii="Arial" w:hAnsi="Arial" w:cs="Arial"/>
+                <w:b/>
+                <w:bCs/>
+                <w:sz w:val="20"/>
+                <w:szCs w:val="20"/>
+                <w:lang w:val="en-US"/>
+              </w:rPr>
+            </w:pPr>
+          </w:p>
+        </w:tc>
+        <w:tc>
+          <w:tcPr>
+            <w:tcW w:w="4489" w:type="dxa"/>
+            <w:vAlign w:val="center"/>
+          </w:tcPr>
+          <w:p>
+            <w:pPr>
+              <w:jc w:val="right"/>
+              <w:rPr>
+                <w:rFonts w:ascii="Arial" w:hAnsi="Arial" w:cs="Arial"/>
+                <w:b/>
+                <w:bCs/>
+                <w:sz w:val="20"/>
+                <w:szCs w:val="20"/>
+                <w:lang w:val="es-VE"/>
+              </w:rPr>
+            </w:pPr>
+          </w:p>
+          <w:p>
+            <w:pPr>
+              <w:jc w:val="right"/>
+              <w:rPr>
+                <w:rFonts w:ascii="Arial" w:hAnsi="Arial" w:cs="Arial"/>
+                <w:b/>
+                <w:bCs/>
+                <w:sz w:val="20"/>
+                <w:szCs w:val="20"/>
+                <w:lang w:val="en-US"/>
+              </w:rPr>
+            </w:pPr>
+            <w:r>
+              <w:rPr>
+                <w:rFonts w:ascii="Arial" w:hAnsi="Arial" w:cs="Arial"/>
+                <w:b/>
+                <w:bCs/>
+                <w:sz w:val="20"/>
+                <w:szCs w:val="20"/>
+                <w:lang w:val="en-US"/>
+              </w:rPr>
+              <w:t xml:space="preserve">+++ IMAGE </w:t>
+            </w:r>
+            <w:proofErr w:type="spellStart"/>
+            <w:r>
+              <w:rPr>
+                <w:rFonts w:ascii="Arial" w:hAnsi="Arial" w:cs="Arial"/>
+                <w:b/>
+                <w:bCs/>
+                <w:sz w:val="20"/>
+                <w:szCs w:val="20"/>
+                <w:lang w:val="en-US"/>
+              </w:rPr>
+              <w:t>student_image</w:t>
+            </w:r>
+            <w:proofErr w:type="spellEnd"/>
+            <w:r>
+              <w:rPr>
+                <w:rFonts w:ascii="Arial" w:hAnsi="Arial" w:cs="Arial"/>
+                <w:b/>
+                <w:bCs/>
+                <w:sz w:val="20"/>
+                <w:szCs w:val="20"/>
+                <w:lang w:val="en-US"/>
+              </w:rPr>
+              <w:t>+++</w:t>
+            </w:r>
+          </w:p>
+          <w:p>
+            <w:pPr>
+              <w:jc w:val="right"/>
+              <w:rPr>
+                <w:rFonts w:ascii="Arial" w:hAnsi="Arial" w:cs="Arial"/>
+                <w:b/>
+                <w:bCs/>
+                <w:sz w:val="20"/>
+                <w:szCs w:val="20"/>
+                <w:lang w:val="en-US"/>
+              </w:rPr>
+            </w:pPr>
+          </w:p>
+        </w:tc>
+      </w:tr>
+    </w:tbl>
     <w:p>
       <w:pPr>
         <w:spacing w:after="0" w:line="240" w:lineRule="auto"/>
@@ -298,7 +422,20 @@
           <w:bCs/>
           <w:sz w:val="20"/>
           <w:szCs w:val="20"/>
-          <w:lang w:val="es-VE"/>
+          <w:lang w:val="en-US"/>
+        </w:rPr>
+      </w:pPr>
+    </w:p>
+    <w:p>
+      <w:pPr>
+        <w:spacing w:after="0" w:line="240" w:lineRule="auto"/>
+        <w:rPr>
+          <w:rFonts w:ascii="Arial" w:hAnsi="Arial" w:cs="Arial"/>
+          <w:b/>
+          <w:bCs/>
+          <w:sz w:val="20"/>
+          <w:szCs w:val="20"/>
+          <w:lang w:val="en-US"/>
         </w:rPr>
       </w:pPr>
     </w:p>
@@ -622,7 +759,21 @@
               <w:rPr>
                 <w:rFonts w:ascii="Arial" w:hAnsi="Arial" w:cs="Arial"/>
               </w:rPr>
-              <w:t>+++estado+++</w:t>
+              <w:t>+++</w:t>
+            </w:r>
+            <w:proofErr w:type="spellStart"/>
+            <w:r>
+              <w:rPr>
+                <w:rFonts w:ascii="Arial" w:hAnsi="Arial" w:cs="Arial"/>
+              </w:rPr>
+              <w:t>lugar_nacimiento</w:t>
+            </w:r>
+            <w:proofErr w:type="spellEnd"/>
+            <w:r>
+              <w:rPr>
+                <w:rFonts w:ascii="Arial" w:hAnsi="Arial" w:cs="Arial"/>
+              </w:rPr>
+              <w:t>+++</w:t>
             </w:r>
           </w:p>
         </w:tc>
@@ -1054,366 +1205,6 @@
         </w:tc>
       </w:tr>
     </w:tbl>
-    <w:p>
-      <w:pPr>
-        <w:jc w:val="center"/>
-        <w:rPr>
-          <w:rFonts w:ascii="Arial" w:hAnsi="Arial" w:cs="Arial"/>
-          <w:sz w:val="20"/>
-          <w:szCs w:val="20"/>
-          <w:lang w:val="es-VE"/>
-        </w:rPr>
-      </w:pPr>
-    </w:p>
-    <w:tbl>
-      <w:tblPr>
-        <w:tblStyle w:val="TableNormal"/>
-        <w:tblW w:w="9214" w:type="dxa"/>
-        <w:tblInd w:w="10" w:type="dxa"/>
-        <w:tblBorders>
-          <w:top w:val="single" w:sz="8" w:space="0" w:color="000000"/>
-          <w:left w:val="single" w:sz="8" w:space="0" w:color="000000"/>
-          <w:bottom w:val="single" w:sz="8" w:space="0" w:color="000000"/>
-          <w:right w:val="single" w:sz="8" w:space="0" w:color="000000"/>
-          <w:insideH w:val="single" w:sz="8" w:space="0" w:color="000000"/>
-          <w:insideV w:val="single" w:sz="8" w:space="0" w:color="000000"/>
-        </w:tblBorders>
-        <w:tblLayout w:type="fixed"/>
-        <w:tblLook w:val="01E0" w:firstRow="1" w:lastRow="1" w:firstColumn="1" w:lastColumn="1" w:noHBand="0" w:noVBand="0"/>
-      </w:tblPr>
-      <w:tblGrid>
-        <w:gridCol w:w="1985"/>
-        <w:gridCol w:w="2410"/>
-        <w:gridCol w:w="2316"/>
-        <w:gridCol w:w="2503"/>
-      </w:tblGrid>
-      <w:tr>
-        <w:trPr>
-          <w:trHeight w:val="284"/>
-        </w:trPr>
-        <w:tc>
-          <w:tcPr>
-            <w:tcW w:w="4395" w:type="dxa"/>
-            <w:gridSpan w:val="2"/>
-          </w:tcPr>
-          <w:p>
-            <w:pPr>
-              <w:pStyle w:val="TableParagraph"/>
-              <w:spacing w:before="0" w:line="265" w:lineRule="exact"/>
-              <w:ind w:left="42"/>
-              <w:rPr>
-                <w:rFonts w:ascii="Arial" w:hAnsi="Arial" w:cs="Arial"/>
-                <w:sz w:val="20"/>
-                <w:szCs w:val="20"/>
-              </w:rPr>
-            </w:pPr>
-            <w:r>
-              <w:rPr>
-                <w:rFonts w:ascii="Arial" w:hAnsi="Arial" w:cs="Arial"/>
-                <w:sz w:val="20"/>
-                <w:szCs w:val="20"/>
-              </w:rPr>
-              <w:t>En caso de</w:t>
-            </w:r>
-            <w:r>
-              <w:rPr>
-                <w:rFonts w:ascii="Arial" w:hAnsi="Arial" w:cs="Arial"/>
-                <w:spacing w:val="1"/>
-                <w:sz w:val="20"/>
-                <w:szCs w:val="20"/>
-              </w:rPr>
-              <w:t xml:space="preserve"> </w:t>
-            </w:r>
-            <w:r>
-              <w:rPr>
-                <w:rFonts w:ascii="Arial" w:hAnsi="Arial" w:cs="Arial"/>
-                <w:sz w:val="20"/>
-                <w:szCs w:val="20"/>
-              </w:rPr>
-              <w:t>emergencia</w:t>
-            </w:r>
-            <w:r>
-              <w:rPr>
-                <w:rFonts w:ascii="Arial" w:hAnsi="Arial" w:cs="Arial"/>
-                <w:spacing w:val="1"/>
-                <w:sz w:val="20"/>
-                <w:szCs w:val="20"/>
-              </w:rPr>
-              <w:t xml:space="preserve"> </w:t>
-            </w:r>
-            <w:r>
-              <w:rPr>
-                <w:rFonts w:ascii="Arial" w:hAnsi="Arial" w:cs="Arial"/>
-                <w:sz w:val="20"/>
-                <w:szCs w:val="20"/>
-              </w:rPr>
-              <w:t>llamar</w:t>
-            </w:r>
-            <w:r>
-              <w:rPr>
-                <w:rFonts w:ascii="Arial" w:hAnsi="Arial" w:cs="Arial"/>
-                <w:spacing w:val="1"/>
-                <w:sz w:val="20"/>
-                <w:szCs w:val="20"/>
-              </w:rPr>
-              <w:t xml:space="preserve"> </w:t>
-            </w:r>
-            <w:r>
-              <w:rPr>
-                <w:rFonts w:ascii="Arial" w:hAnsi="Arial" w:cs="Arial"/>
-                <w:sz w:val="20"/>
-                <w:szCs w:val="20"/>
-              </w:rPr>
-              <w:t>a:</w:t>
-            </w:r>
-          </w:p>
-        </w:tc>
-        <w:tc>
-          <w:tcPr>
-            <w:tcW w:w="4819" w:type="dxa"/>
-            <w:gridSpan w:val="2"/>
-          </w:tcPr>
-          <w:p>
-            <w:pPr>
-              <w:pStyle w:val="TableParagraph"/>
-              <w:spacing w:before="0" w:line="265" w:lineRule="exact"/>
-              <w:ind w:left="1438" w:right="1455"/>
-              <w:jc w:val="both"/>
-              <w:rPr>
-                <w:rFonts w:ascii="Arial" w:hAnsi="Arial" w:cs="Arial"/>
-                <w:sz w:val="20"/>
-                <w:szCs w:val="20"/>
-              </w:rPr>
-            </w:pPr>
-            <w:r>
-              <w:rPr>
-                <w:rFonts w:ascii="Arial" w:hAnsi="Arial" w:cs="Arial"/>
-                <w:sz w:val="20"/>
-                <w:szCs w:val="20"/>
-              </w:rPr>
-              <w:t>+++</w:t>
-            </w:r>
-            <w:r>
-              <w:rPr>
-                <w:rFonts w:ascii="Arial" w:hAnsi="Arial" w:cs="Arial"/>
-                <w:sz w:val="20"/>
-                <w:szCs w:val="20"/>
-              </w:rPr>
-              <w:t>representantes[0].</w:t>
-            </w:r>
-            <w:proofErr w:type="spellStart"/>
-            <w:r>
-              <w:rPr>
-                <w:rFonts w:ascii="Arial" w:hAnsi="Arial" w:cs="Arial"/>
-                <w:sz w:val="20"/>
-                <w:szCs w:val="20"/>
-              </w:rPr>
-              <w:t>nombre_completo_r</w:t>
-            </w:r>
-            <w:r>
-              <w:rPr>
-                <w:rFonts w:ascii="Arial" w:hAnsi="Arial" w:cs="Arial"/>
-                <w:sz w:val="20"/>
-                <w:szCs w:val="20"/>
-              </w:rPr>
-              <w:t>epresentante</w:t>
-            </w:r>
-            <w:proofErr w:type="spellEnd"/>
-            <w:r>
-              <w:rPr>
-                <w:rFonts w:ascii="Arial" w:hAnsi="Arial" w:cs="Arial"/>
-                <w:sz w:val="20"/>
-                <w:szCs w:val="20"/>
-              </w:rPr>
-              <w:t>+++</w:t>
-            </w:r>
-          </w:p>
-        </w:tc>
-      </w:tr>
-      <w:tr>
-        <w:trPr>
-          <w:trHeight w:val="342"/>
-        </w:trPr>
-        <w:tc>
-          <w:tcPr>
-            <w:tcW w:w="1985" w:type="dxa"/>
-          </w:tcPr>
-          <w:p>
-            <w:pPr>
-              <w:pStyle w:val="TableParagraph"/>
-              <w:rPr>
-                <w:rFonts w:ascii="Arial" w:hAnsi="Arial" w:cs="Arial"/>
-                <w:sz w:val="20"/>
-                <w:szCs w:val="20"/>
-              </w:rPr>
-            </w:pPr>
-            <w:r>
-              <w:rPr>
-                <w:rFonts w:ascii="Arial" w:hAnsi="Arial" w:cs="Arial"/>
-                <w:sz w:val="20"/>
-                <w:szCs w:val="20"/>
-              </w:rPr>
-              <w:t>Parentesco</w:t>
-            </w:r>
-          </w:p>
-        </w:tc>
-        <w:tc>
-          <w:tcPr>
-            <w:tcW w:w="2410" w:type="dxa"/>
-          </w:tcPr>
-          <w:p>
-            <w:pPr>
-              <w:pStyle w:val="TableParagraph"/>
-              <w:spacing w:before="35" w:line="287" w:lineRule="exact"/>
-              <w:ind w:left="528" w:right="542"/>
-              <w:jc w:val="center"/>
-              <w:rPr>
-                <w:rFonts w:ascii="Arial" w:hAnsi="Arial" w:cs="Arial"/>
-                <w:sz w:val="20"/>
-                <w:szCs w:val="20"/>
-              </w:rPr>
-            </w:pPr>
-            <w:r>
-              <w:rPr>
-                <w:rFonts w:ascii="Arial" w:hAnsi="Arial" w:cs="Arial"/>
-                <w:sz w:val="20"/>
-                <w:szCs w:val="20"/>
-              </w:rPr>
-              <w:t>+++</w:t>
-            </w:r>
-            <w:r>
-              <w:rPr>
-                <w:rFonts w:ascii="Arial" w:hAnsi="Arial" w:cs="Arial"/>
-                <w:sz w:val="20"/>
-                <w:szCs w:val="20"/>
-              </w:rPr>
-              <w:t xml:space="preserve"> </w:t>
-            </w:r>
-            <w:r>
-              <w:rPr>
-                <w:rFonts w:ascii="Arial" w:hAnsi="Arial" w:cs="Arial"/>
-                <w:sz w:val="20"/>
-                <w:szCs w:val="20"/>
-              </w:rPr>
-              <w:t>representantes[0].</w:t>
-            </w:r>
-            <w:r>
-              <w:rPr>
-                <w:rFonts w:ascii="Arial" w:hAnsi="Arial" w:cs="Arial"/>
-                <w:sz w:val="20"/>
-                <w:szCs w:val="20"/>
-              </w:rPr>
-              <w:t>parentesco+++</w:t>
-            </w:r>
-          </w:p>
-        </w:tc>
-        <w:tc>
-          <w:tcPr>
-            <w:tcW w:w="2316" w:type="dxa"/>
-          </w:tcPr>
-          <w:p>
-            <w:pPr>
-              <w:pStyle w:val="TableParagraph"/>
-              <w:spacing w:before="35" w:line="287" w:lineRule="exact"/>
-              <w:ind w:left="40"/>
-              <w:rPr>
-                <w:rFonts w:ascii="Arial" w:hAnsi="Arial" w:cs="Arial"/>
-                <w:sz w:val="20"/>
-                <w:szCs w:val="20"/>
-              </w:rPr>
-            </w:pPr>
-            <w:proofErr w:type="spellStart"/>
-            <w:r>
-              <w:rPr>
-                <w:rFonts w:ascii="Arial" w:hAnsi="Arial" w:cs="Arial"/>
-                <w:sz w:val="20"/>
-                <w:szCs w:val="20"/>
-              </w:rPr>
-              <w:t>Telefono</w:t>
-            </w:r>
-            <w:proofErr w:type="spellEnd"/>
-          </w:p>
-        </w:tc>
-        <w:tc>
-          <w:tcPr>
-            <w:tcW w:w="2503" w:type="dxa"/>
-          </w:tcPr>
-          <w:p>
-            <w:pPr>
-              <w:pStyle w:val="TableParagraph"/>
-              <w:spacing w:before="35" w:line="287" w:lineRule="exact"/>
-              <w:ind w:left="676"/>
-              <w:rPr>
-                <w:rFonts w:ascii="Arial" w:hAnsi="Arial" w:cs="Arial"/>
-                <w:sz w:val="20"/>
-                <w:szCs w:val="20"/>
-              </w:rPr>
-            </w:pPr>
-            <w:r>
-              <w:rPr>
-                <w:rFonts w:ascii="Arial" w:hAnsi="Arial" w:cs="Arial"/>
-                <w:sz w:val="20"/>
-                <w:szCs w:val="20"/>
-              </w:rPr>
-              <w:t>+++</w:t>
-            </w:r>
-            <w:r>
-              <w:rPr>
-                <w:rFonts w:ascii="Arial" w:hAnsi="Arial" w:cs="Arial"/>
-                <w:sz w:val="20"/>
-                <w:szCs w:val="20"/>
-              </w:rPr>
-              <w:t xml:space="preserve"> </w:t>
-            </w:r>
-            <w:r>
-              <w:rPr>
-                <w:rFonts w:ascii="Arial" w:hAnsi="Arial" w:cs="Arial"/>
-                <w:sz w:val="20"/>
-                <w:szCs w:val="20"/>
-              </w:rPr>
-              <w:t>representantes[0].</w:t>
-            </w:r>
-            <w:proofErr w:type="spellStart"/>
-            <w:r>
-              <w:rPr>
-                <w:rFonts w:ascii="Arial" w:hAnsi="Arial" w:cs="Arial"/>
-                <w:sz w:val="20"/>
-                <w:szCs w:val="20"/>
-              </w:rPr>
-              <w:t>tele</w:t>
-            </w:r>
-            <w:r>
-              <w:rPr>
-                <w:rFonts w:ascii="Arial" w:hAnsi="Arial" w:cs="Arial"/>
-                <w:sz w:val="20"/>
-                <w:szCs w:val="20"/>
-              </w:rPr>
-              <w:t>fono_representante</w:t>
-            </w:r>
-            <w:proofErr w:type="spellEnd"/>
-            <w:r>
-              <w:rPr>
-                <w:rFonts w:ascii="Arial" w:hAnsi="Arial" w:cs="Arial"/>
-                <w:sz w:val="20"/>
-                <w:szCs w:val="20"/>
-              </w:rPr>
-              <w:t>+++</w:t>
-            </w:r>
-          </w:p>
-        </w:tc>
-      </w:tr>
-    </w:tbl>
-    <w:p>
-      <w:pPr>
-        <w:jc w:val="center"/>
-        <w:rPr>
-          <w:rFonts w:ascii="Arial" w:hAnsi="Arial" w:cs="Arial"/>
-          <w:sz w:val="20"/>
-          <w:szCs w:val="20"/>
-          <w:lang w:val="es-VE"/>
-        </w:rPr>
-      </w:pPr>
-    </w:p>
     <w:p>
       <w:pPr>
         <w:jc w:val="center"/>
@@ -1478,7 +1269,6 @@
     </w:p>
     <w:p>
       <w:pPr>
-        <w:jc w:val="center"/>
         <w:rPr>
           <w:rFonts w:ascii="Arial" w:hAnsi="Arial" w:cs="Arial"/>
           <w:sz w:val="20"/>
@@ -1489,7 +1279,6 @@
     </w:p>
     <w:p>
       <w:pPr>
-        <w:jc w:val="center"/>
         <w:rPr>
           <w:rFonts w:ascii="Arial" w:hAnsi="Arial" w:cs="Arial"/>
           <w:sz w:val="20"/>
@@ -1517,6 +1306,7 @@
           <w:szCs w:val="20"/>
           <w:lang w:val="es-VE"/>
         </w:rPr>
+        <w:lastRenderedPageBreak/>
         <w:t>DATOS DE REPRESENTANTE</w:t>
       </w:r>
     </w:p>
@@ -1545,7 +1335,6 @@
         <w:jc w:val="center"/>
         <w:rPr>
           <w:rFonts w:ascii="Arial" w:hAnsi="Arial" w:cs="Arial"/>
-          <w:b/>
           <w:sz w:val="20"/>
           <w:szCs w:val="20"/>
           <w:lang w:val="es-VE"/>
@@ -1603,55 +1392,7 @@
     </w:p>
     <w:p>
       <w:pPr>
-        <w:spacing w:after="0" w:line="240" w:lineRule="auto"/>
-        <w:jc w:val="right"/>
-        <w:rPr>
-          <w:rFonts w:ascii="Arial" w:hAnsi="Arial" w:cs="Arial"/>
-          <w:b/>
-          <w:bCs/>
-          <w:sz w:val="20"/>
-          <w:szCs w:val="20"/>
-          <w:lang w:val="es-VE"/>
-        </w:rPr>
-      </w:pPr>
-      <w:r>
-        <w:rPr>
-          <w:rFonts w:ascii="Arial" w:hAnsi="Arial" w:cs="Arial"/>
-          <w:b/>
-          <w:bCs/>
-          <w:sz w:val="20"/>
-          <w:szCs w:val="20"/>
-          <w:lang w:val="es-VE"/>
-        </w:rPr>
-        <w:t xml:space="preserve">+++IMAGE </w:t>
-      </w:r>
-      <w:r>
-        <w:rPr>
-          <w:rFonts w:ascii="Arial" w:hAnsi="Arial" w:cs="Arial"/>
-          <w:b/>
-          <w:bCs/>
-          <w:sz w:val="20"/>
-          <w:szCs w:val="20"/>
-          <w:lang w:val="es-VE"/>
-        </w:rPr>
-        <w:t>$representante.representative_image</w:t>
-      </w:r>
-      <w:bookmarkStart w:id="0" w:name="_GoBack"/>
-      <w:bookmarkEnd w:id="0"/>
-      <w:r>
-        <w:rPr>
-          <w:rFonts w:ascii="Arial" w:hAnsi="Arial" w:cs="Arial"/>
-          <w:b/>
-          <w:bCs/>
-          <w:sz w:val="20"/>
-          <w:szCs w:val="20"/>
-          <w:lang w:val="es-VE"/>
-        </w:rPr>
-        <w:t>+++</w:t>
-      </w:r>
-    </w:p>
-    <w:p>
-      <w:pPr>
+        <w:jc w:val="center"/>
         <w:rPr>
           <w:rFonts w:ascii="Arial" w:hAnsi="Arial" w:cs="Arial"/>
           <w:sz w:val="20"/>
@@ -1662,9 +1403,143 @@
     </w:p>
     <w:tbl>
       <w:tblPr>
+        <w:tblStyle w:val="Tablaconcuadrcula"/>
+        <w:tblW w:w="0" w:type="auto"/>
+        <w:tblBorders>
+          <w:top w:val="none" w:sz="0" w:space="0" w:color="auto"/>
+          <w:left w:val="none" w:sz="0" w:space="0" w:color="auto"/>
+          <w:bottom w:val="none" w:sz="0" w:space="0" w:color="auto"/>
+          <w:right w:val="none" w:sz="0" w:space="0" w:color="auto"/>
+          <w:insideH w:val="none" w:sz="0" w:space="0" w:color="auto"/>
+          <w:insideV w:val="none" w:sz="0" w:space="0" w:color="auto"/>
+        </w:tblBorders>
+        <w:tblLook w:val="04A0" w:firstRow="1" w:lastRow="0" w:firstColumn="1" w:lastColumn="0" w:noHBand="0" w:noVBand="1"/>
+      </w:tblPr>
+      <w:tblGrid>
+        <w:gridCol w:w="4489"/>
+        <w:gridCol w:w="4489"/>
+      </w:tblGrid>
+      <w:tr>
+        <w:trPr>
+          <w:trHeight w:val="1903"/>
+        </w:trPr>
+        <w:tc>
+          <w:tcPr>
+            <w:tcW w:w="4489" w:type="dxa"/>
+            <w:vAlign w:val="center"/>
+          </w:tcPr>
+          <w:p>
+            <w:pPr>
+              <w:jc w:val="right"/>
+              <w:rPr>
+                <w:rFonts w:ascii="Arial" w:hAnsi="Arial" w:cs="Arial"/>
+                <w:b/>
+                <w:bCs/>
+                <w:sz w:val="20"/>
+                <w:szCs w:val="20"/>
+                <w:lang w:val="es-VE"/>
+              </w:rPr>
+            </w:pPr>
+          </w:p>
+        </w:tc>
+        <w:tc>
+          <w:tcPr>
+            <w:tcW w:w="4489" w:type="dxa"/>
+            <w:vAlign w:val="center"/>
+          </w:tcPr>
+          <w:p>
+            <w:pPr>
+              <w:jc w:val="right"/>
+              <w:rPr>
+                <w:rFonts w:ascii="Arial" w:hAnsi="Arial" w:cs="Arial"/>
+                <w:b/>
+                <w:bCs/>
+                <w:sz w:val="20"/>
+                <w:szCs w:val="20"/>
+                <w:lang w:val="es-VE"/>
+              </w:rPr>
+            </w:pPr>
+          </w:p>
+          <w:p>
+            <w:pPr>
+              <w:jc w:val="right"/>
+              <w:rPr>
+                <w:rFonts w:ascii="Arial" w:hAnsi="Arial" w:cs="Arial"/>
+                <w:b/>
+                <w:bCs/>
+                <w:sz w:val="20"/>
+                <w:szCs w:val="20"/>
+                <w:lang w:val="es-VE"/>
+              </w:rPr>
+            </w:pPr>
+            <w:r>
+              <w:rPr>
+                <w:rFonts w:ascii="Arial" w:hAnsi="Arial" w:cs="Arial"/>
+                <w:b/>
+                <w:bCs/>
+                <w:sz w:val="20"/>
+                <w:szCs w:val="20"/>
+                <w:lang w:val="es-VE"/>
+              </w:rPr>
+              <w:t>+++IMAGE $</w:t>
+            </w:r>
+            <w:proofErr w:type="spellStart"/>
+            <w:r>
+              <w:rPr>
+                <w:rFonts w:ascii="Arial" w:hAnsi="Arial" w:cs="Arial"/>
+                <w:b/>
+                <w:bCs/>
+                <w:sz w:val="20"/>
+                <w:szCs w:val="20"/>
+                <w:lang w:val="es-VE"/>
+              </w:rPr>
+              <w:t>representante.representative_image</w:t>
+            </w:r>
+            <w:proofErr w:type="spellEnd"/>
+            <w:r>
+              <w:rPr>
+                <w:rFonts w:ascii="Arial" w:hAnsi="Arial" w:cs="Arial"/>
+                <w:b/>
+                <w:bCs/>
+                <w:sz w:val="20"/>
+                <w:szCs w:val="20"/>
+                <w:lang w:val="es-VE"/>
+              </w:rPr>
+              <w:t xml:space="preserve"> +++</w:t>
+            </w:r>
+          </w:p>
+          <w:p>
+            <w:pPr>
+              <w:jc w:val="right"/>
+              <w:rPr>
+                <w:rFonts w:ascii="Arial" w:hAnsi="Arial" w:cs="Arial"/>
+                <w:b/>
+                <w:bCs/>
+                <w:sz w:val="20"/>
+                <w:szCs w:val="20"/>
+                <w:lang w:val="en-US"/>
+              </w:rPr>
+            </w:pPr>
+            <w:bookmarkStart w:id="0" w:name="_GoBack"/>
+            <w:bookmarkEnd w:id="0"/>
+          </w:p>
+        </w:tc>
+      </w:tr>
+    </w:tbl>
+    <w:p>
+      <w:pPr>
+        <w:rPr>
+          <w:rFonts w:ascii="Arial" w:hAnsi="Arial" w:cs="Arial"/>
+          <w:sz w:val="20"/>
+          <w:szCs w:val="20"/>
+          <w:lang w:val="es-VE"/>
+        </w:rPr>
+      </w:pPr>
+    </w:p>
+    <w:tbl>
+      <w:tblPr>
         <w:tblStyle w:val="TableNormal"/>
-        <w:tblW w:w="0" w:type="auto"/>
-        <w:tblInd w:w="275" w:type="dxa"/>
+        <w:tblW w:w="5000" w:type="pct"/>
         <w:tblBorders>
           <w:top w:val="single" w:sz="8" w:space="0" w:color="000000"/>
           <w:left w:val="single" w:sz="8" w:space="0" w:color="000000"/>
@@ -1677,13 +1552,14 @@
         <w:tblLook w:val="01E0" w:firstRow="1" w:lastRow="1" w:firstColumn="1" w:lastColumn="1" w:noHBand="0" w:noVBand="0"/>
       </w:tblPr>
       <w:tblGrid>
-        <w:gridCol w:w="1289"/>
-        <w:gridCol w:w="1289"/>
-        <w:gridCol w:w="1290"/>
-        <w:gridCol w:w="1290"/>
-        <w:gridCol w:w="1290"/>
-        <w:gridCol w:w="1291"/>
-        <w:gridCol w:w="1468"/>
+        <w:gridCol w:w="858"/>
+        <w:gridCol w:w="1439"/>
+        <w:gridCol w:w="1400"/>
+        <w:gridCol w:w="1398"/>
+        <w:gridCol w:w="870"/>
+        <w:gridCol w:w="230"/>
+        <w:gridCol w:w="1100"/>
+        <w:gridCol w:w="1563"/>
       </w:tblGrid>
       <w:tr>
         <w:trPr>
@@ -1691,7 +1567,7 @@
         </w:trPr>
         <w:tc>
           <w:tcPr>
-            <w:tcW w:w="2578" w:type="dxa"/>
+            <w:tcW w:w="1297" w:type="pct"/>
             <w:gridSpan w:val="2"/>
             <w:tcBorders>
               <w:top w:val="single" w:sz="8" w:space="0" w:color="000000"/>
@@ -1744,8 +1620,8 @@
         </w:tc>
         <w:tc>
           <w:tcPr>
-            <w:tcW w:w="6629" w:type="dxa"/>
-            <w:gridSpan w:val="5"/>
+            <w:tcW w:w="3703" w:type="pct"/>
+            <w:gridSpan w:val="6"/>
             <w:tcBorders>
               <w:top w:val="single" w:sz="8" w:space="0" w:color="000000"/>
               <w:left w:val="single" w:sz="8" w:space="0" w:color="000000"/>
@@ -1798,7 +1674,7 @@
         </w:trPr>
         <w:tc>
           <w:tcPr>
-            <w:tcW w:w="2578" w:type="dxa"/>
+            <w:tcW w:w="1297" w:type="pct"/>
             <w:gridSpan w:val="2"/>
             <w:tcBorders>
               <w:top w:val="single" w:sz="8" w:space="0" w:color="000000"/>
@@ -1851,7 +1727,7 @@
         </w:tc>
         <w:tc>
           <w:tcPr>
-            <w:tcW w:w="2580" w:type="dxa"/>
+            <w:tcW w:w="1579" w:type="pct"/>
             <w:gridSpan w:val="2"/>
             <w:tcBorders>
               <w:top w:val="single" w:sz="8" w:space="0" w:color="000000"/>
@@ -1893,7 +1769,7 @@
         </w:tc>
         <w:tc>
           <w:tcPr>
-            <w:tcW w:w="1290" w:type="dxa"/>
+            <w:tcW w:w="491" w:type="pct"/>
             <w:tcBorders>
               <w:top w:val="single" w:sz="8" w:space="0" w:color="000000"/>
               <w:left w:val="single" w:sz="8" w:space="0" w:color="000000"/>
@@ -1920,67 +1796,7 @@
         </w:tc>
         <w:tc>
           <w:tcPr>
-            <w:tcW w:w="1291" w:type="dxa"/>
-            <w:tcBorders>
-              <w:top w:val="single" w:sz="8" w:space="0" w:color="000000"/>
-              <w:left w:val="single" w:sz="8" w:space="0" w:color="000000"/>
-              <w:bottom w:val="single" w:sz="8" w:space="0" w:color="000000"/>
-              <w:right w:val="single" w:sz="8" w:space="0" w:color="000000"/>
-            </w:tcBorders>
-            <w:hideMark/>
-          </w:tcPr>
-          <w:p>
-            <w:pPr>
-              <w:pStyle w:val="TableParagraph"/>
-              <w:ind w:left="490" w:right="461"/>
-              <w:jc w:val="center"/>
-              <w:rPr>
-                <w:rFonts w:ascii="Arial" w:hAnsi="Arial" w:cs="Arial"/>
-              </w:rPr>
-            </w:pPr>
-            <w:r>
-              <w:rPr>
-                <w:rFonts w:ascii="Arial" w:hAnsi="Arial" w:cs="Arial"/>
-              </w:rPr>
-              <w:t>57</w:t>
-            </w:r>
-          </w:p>
-        </w:tc>
-        <w:tc>
-          <w:tcPr>
-            <w:tcW w:w="1468" w:type="dxa"/>
-            <w:tcBorders>
-              <w:top w:val="single" w:sz="8" w:space="0" w:color="000000"/>
-              <w:left w:val="single" w:sz="8" w:space="0" w:color="000000"/>
-              <w:bottom w:val="single" w:sz="8" w:space="0" w:color="000000"/>
-              <w:right w:val="single" w:sz="8" w:space="0" w:color="000000"/>
-            </w:tcBorders>
-            <w:hideMark/>
-          </w:tcPr>
-          <w:p>
-            <w:pPr>
-              <w:pStyle w:val="TableParagraph"/>
-              <w:ind w:left="41"/>
-              <w:rPr>
-                <w:rFonts w:ascii="Arial" w:hAnsi="Arial" w:cs="Arial"/>
-              </w:rPr>
-            </w:pPr>
-            <w:r>
-              <w:rPr>
-                <w:rFonts w:ascii="Arial" w:hAnsi="Arial" w:cs="Arial"/>
-              </w:rPr>
-              <w:t>F</w:t>
-            </w:r>
-          </w:p>
-        </w:tc>
-      </w:tr>
-      <w:tr>
-        <w:trPr>
-          <w:trHeight w:val="342"/>
-        </w:trPr>
-        <w:tc>
-          <w:tcPr>
-            <w:tcW w:w="2578" w:type="dxa"/>
+            <w:tcW w:w="751" w:type="pct"/>
             <w:gridSpan w:val="2"/>
             <w:tcBorders>
               <w:top w:val="single" w:sz="8" w:space="0" w:color="000000"/>
@@ -1993,21 +1809,82 @@
           <w:p>
             <w:pPr>
               <w:pStyle w:val="TableParagraph"/>
-              <w:rPr>
-                <w:rFonts w:ascii="Arial" w:hAnsi="Arial" w:cs="Arial"/>
-              </w:rPr>
-            </w:pPr>
-            <w:r>
-              <w:rPr>
-                <w:rFonts w:ascii="Arial" w:hAnsi="Arial" w:cs="Arial"/>
-              </w:rPr>
-              <w:t>Parentesco</w:t>
-            </w:r>
-          </w:p>
-        </w:tc>
-        <w:tc>
-          <w:tcPr>
-            <w:tcW w:w="2580" w:type="dxa"/>
+              <w:ind w:left="490" w:right="461"/>
+              <w:rPr>
+                <w:rFonts w:ascii="Arial" w:hAnsi="Arial" w:cs="Arial"/>
+              </w:rPr>
+            </w:pPr>
+            <w:r>
+              <w:rPr>
+                <w:rFonts w:ascii="Arial" w:hAnsi="Arial" w:cs="Arial"/>
+              </w:rPr>
+              <w:t>+++=$</w:t>
+            </w:r>
+            <w:proofErr w:type="spellStart"/>
+            <w:r>
+              <w:rPr>
+                <w:rFonts w:ascii="Arial" w:hAnsi="Arial" w:cs="Arial"/>
+              </w:rPr>
+              <w:t>representante.edad</w:t>
+            </w:r>
+            <w:proofErr w:type="spellEnd"/>
+            <w:r>
+              <w:rPr>
+                <w:rFonts w:ascii="Arial" w:hAnsi="Arial" w:cs="Arial"/>
+              </w:rPr>
+              <w:t>+++</w:t>
+            </w:r>
+          </w:p>
+        </w:tc>
+        <w:tc>
+          <w:tcPr>
+            <w:tcW w:w="882" w:type="pct"/>
+            <w:tcBorders>
+              <w:top w:val="single" w:sz="8" w:space="0" w:color="000000"/>
+              <w:left w:val="single" w:sz="8" w:space="0" w:color="000000"/>
+              <w:bottom w:val="single" w:sz="8" w:space="0" w:color="000000"/>
+              <w:right w:val="single" w:sz="8" w:space="0" w:color="000000"/>
+            </w:tcBorders>
+            <w:hideMark/>
+          </w:tcPr>
+          <w:p>
+            <w:pPr>
+              <w:pStyle w:val="TableParagraph"/>
+              <w:ind w:left="41"/>
+              <w:rPr>
+                <w:rFonts w:ascii="Arial" w:hAnsi="Arial" w:cs="Arial"/>
+              </w:rPr>
+            </w:pPr>
+            <w:r>
+              <w:rPr>
+                <w:rFonts w:ascii="Arial" w:hAnsi="Arial" w:cs="Arial"/>
+              </w:rPr>
+              <w:t>+++=$</w:t>
+            </w:r>
+            <w:proofErr w:type="spellStart"/>
+            <w:r>
+              <w:rPr>
+                <w:rFonts w:ascii="Arial" w:hAnsi="Arial" w:cs="Arial"/>
+              </w:rPr>
+              <w:t>representante.sexo</w:t>
+            </w:r>
+            <w:proofErr w:type="spellEnd"/>
+            <w:r>
+              <w:rPr>
+                <w:rFonts w:ascii="Arial" w:hAnsi="Arial" w:cs="Arial"/>
+              </w:rPr>
+              <w:t>+++</w:t>
+            </w:r>
+          </w:p>
+        </w:tc>
+      </w:tr>
+      <w:tr>
+        <w:trPr>
+          <w:trHeight w:val="342"/>
+        </w:trPr>
+        <w:tc>
+          <w:tcPr>
+            <w:tcW w:w="1297" w:type="pct"/>
             <w:gridSpan w:val="2"/>
             <w:tcBorders>
               <w:top w:val="single" w:sz="8" w:space="0" w:color="000000"/>
@@ -2020,63 +1897,21 @@
           <w:p>
             <w:pPr>
               <w:pStyle w:val="TableParagraph"/>
-              <w:ind w:left="696"/>
-              <w:rPr>
-                <w:rFonts w:ascii="Arial" w:hAnsi="Arial" w:cs="Arial"/>
-              </w:rPr>
-            </w:pPr>
-            <w:r>
-              <w:rPr>
-                <w:rFonts w:ascii="Arial" w:hAnsi="Arial" w:cs="Arial"/>
-              </w:rPr>
-              <w:t>+++=$</w:t>
-            </w:r>
-            <w:proofErr w:type="spellStart"/>
-            <w:r>
-              <w:rPr>
-                <w:rFonts w:ascii="Arial" w:hAnsi="Arial" w:cs="Arial"/>
-              </w:rPr>
-              <w:t>representante.parentesco</w:t>
-            </w:r>
-            <w:proofErr w:type="spellEnd"/>
-            <w:r>
-              <w:rPr>
-                <w:rFonts w:ascii="Arial" w:hAnsi="Arial" w:cs="Arial"/>
-              </w:rPr>
-              <w:t>+++</w:t>
-            </w:r>
-          </w:p>
-        </w:tc>
-        <w:tc>
-          <w:tcPr>
-            <w:tcW w:w="4049" w:type="dxa"/>
-            <w:gridSpan w:val="3"/>
-            <w:tcBorders>
-              <w:top w:val="single" w:sz="8" w:space="0" w:color="000000"/>
-              <w:left w:val="single" w:sz="8" w:space="0" w:color="000000"/>
-              <w:bottom w:val="single" w:sz="8" w:space="0" w:color="000000"/>
-              <w:right w:val="single" w:sz="8" w:space="0" w:color="000000"/>
-            </w:tcBorders>
-          </w:tcPr>
-          <w:p>
-            <w:pPr>
-              <w:pStyle w:val="TableParagraph"/>
-              <w:spacing w:before="0" w:line="240" w:lineRule="auto"/>
-              <w:ind w:left="0"/>
-              <w:rPr>
-                <w:rFonts w:ascii="Arial" w:hAnsi="Arial" w:cs="Arial"/>
-              </w:rPr>
-            </w:pPr>
-          </w:p>
-        </w:tc>
-      </w:tr>
-      <w:tr>
-        <w:trPr>
-          <w:trHeight w:val="342"/>
-        </w:trPr>
-        <w:tc>
-          <w:tcPr>
-            <w:tcW w:w="2578" w:type="dxa"/>
+              <w:rPr>
+                <w:rFonts w:ascii="Arial" w:hAnsi="Arial" w:cs="Arial"/>
+              </w:rPr>
+            </w:pPr>
+            <w:r>
+              <w:rPr>
+                <w:rFonts w:ascii="Arial" w:hAnsi="Arial" w:cs="Arial"/>
+              </w:rPr>
+              <w:t>Parentesco</w:t>
+            </w:r>
+          </w:p>
+        </w:tc>
+        <w:tc>
+          <w:tcPr>
+            <w:tcW w:w="1579" w:type="pct"/>
             <w:gridSpan w:val="2"/>
             <w:tcBorders>
               <w:top w:val="single" w:sz="8" w:space="0" w:color="000000"/>
@@ -2089,22 +1924,63 @@
           <w:p>
             <w:pPr>
               <w:pStyle w:val="TableParagraph"/>
-              <w:spacing w:before="0" w:line="319" w:lineRule="exact"/>
-              <w:rPr>
-                <w:rFonts w:ascii="Arial" w:hAnsi="Arial" w:cs="Arial"/>
-              </w:rPr>
-            </w:pPr>
-            <w:r>
-              <w:rPr>
-                <w:rFonts w:ascii="Arial" w:hAnsi="Arial" w:cs="Arial"/>
-              </w:rPr>
-              <w:t>Teléfono</w:t>
-            </w:r>
-          </w:p>
-        </w:tc>
-        <w:tc>
-          <w:tcPr>
-            <w:tcW w:w="2580" w:type="dxa"/>
+              <w:ind w:left="696"/>
+              <w:rPr>
+                <w:rFonts w:ascii="Arial" w:hAnsi="Arial" w:cs="Arial"/>
+              </w:rPr>
+            </w:pPr>
+            <w:r>
+              <w:rPr>
+                <w:rFonts w:ascii="Arial" w:hAnsi="Arial" w:cs="Arial"/>
+              </w:rPr>
+              <w:t>+++=$</w:t>
+            </w:r>
+            <w:proofErr w:type="spellStart"/>
+            <w:r>
+              <w:rPr>
+                <w:rFonts w:ascii="Arial" w:hAnsi="Arial" w:cs="Arial"/>
+              </w:rPr>
+              <w:t>representante.parentesco</w:t>
+            </w:r>
+            <w:proofErr w:type="spellEnd"/>
+            <w:r>
+              <w:rPr>
+                <w:rFonts w:ascii="Arial" w:hAnsi="Arial" w:cs="Arial"/>
+              </w:rPr>
+              <w:t>+++</w:t>
+            </w:r>
+          </w:p>
+        </w:tc>
+        <w:tc>
+          <w:tcPr>
+            <w:tcW w:w="2124" w:type="pct"/>
+            <w:gridSpan w:val="4"/>
+            <w:tcBorders>
+              <w:top w:val="single" w:sz="8" w:space="0" w:color="000000"/>
+              <w:left w:val="single" w:sz="8" w:space="0" w:color="000000"/>
+              <w:bottom w:val="single" w:sz="8" w:space="0" w:color="000000"/>
+              <w:right w:val="single" w:sz="8" w:space="0" w:color="000000"/>
+            </w:tcBorders>
+          </w:tcPr>
+          <w:p>
+            <w:pPr>
+              <w:pStyle w:val="TableParagraph"/>
+              <w:spacing w:before="0" w:line="240" w:lineRule="auto"/>
+              <w:ind w:left="0"/>
+              <w:rPr>
+                <w:rFonts w:ascii="Arial" w:hAnsi="Arial" w:cs="Arial"/>
+              </w:rPr>
+            </w:pPr>
+          </w:p>
+        </w:tc>
+      </w:tr>
+      <w:tr>
+        <w:trPr>
+          <w:trHeight w:val="342"/>
+        </w:trPr>
+        <w:tc>
+          <w:tcPr>
+            <w:tcW w:w="1297" w:type="pct"/>
             <w:gridSpan w:val="2"/>
             <w:tcBorders>
               <w:top w:val="single" w:sz="8" w:space="0" w:color="000000"/>
@@ -2117,64 +1993,22 @@
           <w:p>
             <w:pPr>
               <w:pStyle w:val="TableParagraph"/>
-              <w:spacing w:before="35" w:line="288" w:lineRule="exact"/>
-              <w:ind w:left="588"/>
-              <w:rPr>
-                <w:rFonts w:ascii="Arial" w:hAnsi="Arial" w:cs="Arial"/>
-              </w:rPr>
-            </w:pPr>
-            <w:r>
-              <w:rPr>
-                <w:rFonts w:ascii="Arial" w:hAnsi="Arial" w:cs="Arial"/>
-              </w:rPr>
-              <w:t>+++=$</w:t>
-            </w:r>
-            <w:proofErr w:type="spellStart"/>
-            <w:r>
-              <w:rPr>
-                <w:rFonts w:ascii="Arial" w:hAnsi="Arial" w:cs="Arial"/>
-              </w:rPr>
-              <w:t>representante.telefono_representante</w:t>
-            </w:r>
-            <w:proofErr w:type="spellEnd"/>
-            <w:r>
-              <w:rPr>
-                <w:rFonts w:ascii="Arial" w:hAnsi="Arial" w:cs="Arial"/>
-              </w:rPr>
-              <w:t>+++</w:t>
-            </w:r>
-          </w:p>
-        </w:tc>
-        <w:tc>
-          <w:tcPr>
-            <w:tcW w:w="4049" w:type="dxa"/>
-            <w:gridSpan w:val="3"/>
-            <w:tcBorders>
-              <w:top w:val="single" w:sz="8" w:space="0" w:color="000000"/>
-              <w:left w:val="single" w:sz="8" w:space="0" w:color="000000"/>
-              <w:bottom w:val="single" w:sz="8" w:space="0" w:color="000000"/>
-              <w:right w:val="single" w:sz="8" w:space="0" w:color="000000"/>
-            </w:tcBorders>
-          </w:tcPr>
-          <w:p>
-            <w:pPr>
-              <w:pStyle w:val="TableParagraph"/>
-              <w:spacing w:before="0" w:line="240" w:lineRule="auto"/>
-              <w:ind w:left="0"/>
-              <w:rPr>
-                <w:rFonts w:ascii="Arial" w:hAnsi="Arial" w:cs="Arial"/>
-              </w:rPr>
-            </w:pPr>
-          </w:p>
-        </w:tc>
-      </w:tr>
-      <w:tr>
-        <w:trPr>
-          <w:trHeight w:val="342"/>
-        </w:trPr>
-        <w:tc>
-          <w:tcPr>
-            <w:tcW w:w="2578" w:type="dxa"/>
+              <w:spacing w:before="0" w:line="319" w:lineRule="exact"/>
+              <w:rPr>
+                <w:rFonts w:ascii="Arial" w:hAnsi="Arial" w:cs="Arial"/>
+              </w:rPr>
+            </w:pPr>
+            <w:r>
+              <w:rPr>
+                <w:rFonts w:ascii="Arial" w:hAnsi="Arial" w:cs="Arial"/>
+              </w:rPr>
+              <w:t>Teléfono</w:t>
+            </w:r>
+          </w:p>
+        </w:tc>
+        <w:tc>
+          <w:tcPr>
+            <w:tcW w:w="1579" w:type="pct"/>
             <w:gridSpan w:val="2"/>
             <w:tcBorders>
               <w:top w:val="single" w:sz="8" w:space="0" w:color="000000"/>
@@ -2187,41 +2021,38 @@
           <w:p>
             <w:pPr>
               <w:pStyle w:val="TableParagraph"/>
-              <w:rPr>
-                <w:rFonts w:ascii="Arial" w:hAnsi="Arial" w:cs="Arial"/>
-              </w:rPr>
-            </w:pPr>
-            <w:r>
-              <w:rPr>
-                <w:rFonts w:ascii="Arial" w:hAnsi="Arial" w:cs="Arial"/>
-              </w:rPr>
-              <w:t>Correo</w:t>
-            </w:r>
-            <w:r>
-              <w:rPr>
-                <w:rFonts w:ascii="Arial" w:hAnsi="Arial" w:cs="Arial"/>
-                <w:spacing w:val="3"/>
-              </w:rPr>
-              <w:t xml:space="preserve"> </w:t>
-            </w:r>
-            <w:r>
-              <w:rPr>
-                <w:rFonts w:ascii="Arial" w:hAnsi="Arial" w:cs="Arial"/>
-              </w:rPr>
-              <w:t>Elect</w:t>
-            </w:r>
-            <w:r>
-              <w:rPr>
-                <w:rFonts w:ascii="Arial" w:hAnsi="Arial" w:cs="Arial"/>
-              </w:rPr>
-              <w:t>rónico</w:t>
-            </w:r>
-          </w:p>
-        </w:tc>
-        <w:tc>
-          <w:tcPr>
-            <w:tcW w:w="6629" w:type="dxa"/>
-            <w:gridSpan w:val="5"/>
+              <w:spacing w:before="35" w:line="288" w:lineRule="exact"/>
+              <w:ind w:left="588"/>
+              <w:rPr>
+                <w:rFonts w:ascii="Arial" w:hAnsi="Arial" w:cs="Arial"/>
+              </w:rPr>
+            </w:pPr>
+            <w:r>
+              <w:rPr>
+                <w:rFonts w:ascii="Arial" w:hAnsi="Arial" w:cs="Arial"/>
+              </w:rPr>
+              <w:t>+++=$</w:t>
+            </w:r>
+            <w:proofErr w:type="spellStart"/>
+            <w:r>
+              <w:rPr>
+                <w:rFonts w:ascii="Arial" w:hAnsi="Arial" w:cs="Arial"/>
+              </w:rPr>
+              <w:t>representante.telefono_representante</w:t>
+            </w:r>
+            <w:proofErr w:type="spellEnd"/>
+            <w:r>
+              <w:rPr>
+                <w:rFonts w:ascii="Arial" w:hAnsi="Arial" w:cs="Arial"/>
+              </w:rPr>
+              <w:t>+++</w:t>
+            </w:r>
+          </w:p>
+        </w:tc>
+        <w:tc>
+          <w:tcPr>
+            <w:tcW w:w="2124" w:type="pct"/>
+            <w:gridSpan w:val="4"/>
             <w:tcBorders>
               <w:top w:val="single" w:sz="8" w:space="0" w:color="000000"/>
               <w:left w:val="single" w:sz="8" w:space="0" w:color="000000"/>
@@ -2238,98 +2069,6 @@
                 <w:rFonts w:ascii="Arial" w:hAnsi="Arial" w:cs="Arial"/>
               </w:rPr>
             </w:pPr>
-            <w:r>
-              <w:rPr>
-                <w:rFonts w:ascii="Arial" w:hAnsi="Arial" w:cs="Arial"/>
-              </w:rPr>
-              <w:t>+++=$</w:t>
-            </w:r>
-            <w:proofErr w:type="spellStart"/>
-            <w:r>
-              <w:rPr>
-                <w:rFonts w:ascii="Arial" w:hAnsi="Arial" w:cs="Arial"/>
-              </w:rPr>
-              <w:t>representante.</w:t>
-            </w:r>
-            <w:r>
-              <w:rPr>
-                <w:rFonts w:ascii="Arial" w:hAnsi="Arial" w:cs="Arial"/>
-              </w:rPr>
-              <w:t>correo_representante</w:t>
-            </w:r>
-            <w:proofErr w:type="spellEnd"/>
-            <w:r>
-              <w:rPr>
-                <w:rFonts w:ascii="Arial" w:hAnsi="Arial" w:cs="Arial"/>
-              </w:rPr>
-              <w:t>+++</w:t>
-            </w:r>
-          </w:p>
-        </w:tc>
-      </w:tr>
-      <w:tr>
-        <w:trPr>
-          <w:trHeight w:val="923"/>
-        </w:trPr>
-        <w:tc>
-          <w:tcPr>
-            <w:tcW w:w="9207" w:type="dxa"/>
-            <w:gridSpan w:val="7"/>
-            <w:tcBorders>
-              <w:top w:val="single" w:sz="8" w:space="0" w:color="000000"/>
-              <w:left w:val="single" w:sz="8" w:space="0" w:color="000000"/>
-              <w:bottom w:val="single" w:sz="8" w:space="0" w:color="000000"/>
-              <w:right w:val="single" w:sz="8" w:space="0" w:color="000000"/>
-            </w:tcBorders>
-            <w:hideMark/>
-          </w:tcPr>
-          <w:p>
-            <w:pPr>
-              <w:pStyle w:val="TableParagraph"/>
-              <w:spacing w:before="0" w:line="256" w:lineRule="auto"/>
-              <w:rPr>
-                <w:rFonts w:ascii="Arial" w:hAnsi="Arial" w:cs="Arial"/>
-              </w:rPr>
-            </w:pPr>
-            <w:r>
-              <w:rPr>
-                <w:rFonts w:ascii="Arial" w:hAnsi="Arial" w:cs="Arial"/>
-              </w:rPr>
-              <w:t>Dirección de Habitación:</w:t>
-            </w:r>
-            <w:r>
-              <w:rPr>
-                <w:rFonts w:ascii="Arial" w:hAnsi="Arial" w:cs="Arial"/>
-                <w:spacing w:val="1"/>
-              </w:rPr>
-              <w:t xml:space="preserve"> </w:t>
-            </w:r>
-            <w:r>
-              <w:rPr>
-                <w:rFonts w:ascii="Arial" w:hAnsi="Arial" w:cs="Arial"/>
-              </w:rPr>
-              <w:t>+++=$</w:t>
-            </w:r>
-            <w:proofErr w:type="spellStart"/>
-            <w:r>
-              <w:rPr>
-                <w:rFonts w:ascii="Arial" w:hAnsi="Arial" w:cs="Arial"/>
-              </w:rPr>
-              <w:t>representante.</w:t>
-            </w:r>
-            <w:r>
-              <w:rPr>
-                <w:rFonts w:ascii="Arial" w:hAnsi="Arial" w:cs="Arial"/>
-              </w:rPr>
-              <w:t>direccion_representante</w:t>
-            </w:r>
-            <w:proofErr w:type="spellEnd"/>
-            <w:r>
-              <w:rPr>
-                <w:rFonts w:ascii="Arial" w:hAnsi="Arial" w:cs="Arial"/>
-              </w:rPr>
-              <w:t>+++</w:t>
-            </w:r>
           </w:p>
         </w:tc>
       </w:tr>
@@ -2339,7 +2078,7 @@
         </w:trPr>
         <w:tc>
           <w:tcPr>
-            <w:tcW w:w="2578" w:type="dxa"/>
+            <w:tcW w:w="1297" w:type="pct"/>
             <w:gridSpan w:val="2"/>
             <w:tcBorders>
               <w:top w:val="single" w:sz="8" w:space="0" w:color="000000"/>
@@ -2360,12 +2099,12 @@
               <w:rPr>
                 <w:rFonts w:ascii="Arial" w:hAnsi="Arial" w:cs="Arial"/>
               </w:rPr>
-              <w:t>Estado</w:t>
-            </w:r>
-            <w:r>
-              <w:rPr>
-                <w:rFonts w:ascii="Arial" w:hAnsi="Arial" w:cs="Arial"/>
-                <w:spacing w:val="2"/>
+              <w:t>Correo</w:t>
+            </w:r>
+            <w:r>
+              <w:rPr>
+                <w:rFonts w:ascii="Arial" w:hAnsi="Arial" w:cs="Arial"/>
+                <w:spacing w:val="3"/>
               </w:rPr>
               <w:t xml:space="preserve"> </w:t>
             </w:r>
@@ -2373,13 +2112,138 @@
               <w:rPr>
                 <w:rFonts w:ascii="Arial" w:hAnsi="Arial" w:cs="Arial"/>
               </w:rPr>
-              <w:t>civil</w:t>
-            </w:r>
-          </w:p>
-        </w:tc>
-        <w:tc>
-          <w:tcPr>
-            <w:tcW w:w="2580" w:type="dxa"/>
+              <w:t>Elect</w:t>
+            </w:r>
+            <w:r>
+              <w:rPr>
+                <w:rFonts w:ascii="Arial" w:hAnsi="Arial" w:cs="Arial"/>
+              </w:rPr>
+              <w:t>rónico</w:t>
+            </w:r>
+          </w:p>
+        </w:tc>
+        <w:tc>
+          <w:tcPr>
+            <w:tcW w:w="3703" w:type="pct"/>
+            <w:gridSpan w:val="6"/>
+            <w:tcBorders>
+              <w:top w:val="single" w:sz="8" w:space="0" w:color="000000"/>
+              <w:left w:val="single" w:sz="8" w:space="0" w:color="000000"/>
+              <w:bottom w:val="single" w:sz="8" w:space="0" w:color="000000"/>
+              <w:right w:val="single" w:sz="8" w:space="0" w:color="000000"/>
+            </w:tcBorders>
+          </w:tcPr>
+          <w:p>
+            <w:pPr>
+              <w:pStyle w:val="TableParagraph"/>
+              <w:spacing w:before="0" w:line="240" w:lineRule="auto"/>
+              <w:ind w:left="0"/>
+              <w:rPr>
+                <w:rFonts w:ascii="Arial" w:hAnsi="Arial" w:cs="Arial"/>
+              </w:rPr>
+            </w:pPr>
+            <w:r>
+              <w:rPr>
+                <w:rFonts w:ascii="Arial" w:hAnsi="Arial" w:cs="Arial"/>
+              </w:rPr>
+              <w:t>+++=$</w:t>
+            </w:r>
+            <w:proofErr w:type="spellStart"/>
+            <w:r>
+              <w:rPr>
+                <w:rFonts w:ascii="Arial" w:hAnsi="Arial" w:cs="Arial"/>
+              </w:rPr>
+              <w:t>representante.</w:t>
+            </w:r>
+            <w:r>
+              <w:rPr>
+                <w:rFonts w:ascii="Arial" w:hAnsi="Arial" w:cs="Arial"/>
+              </w:rPr>
+              <w:t>correo_representante</w:t>
+            </w:r>
+            <w:proofErr w:type="spellEnd"/>
+            <w:r>
+              <w:rPr>
+                <w:rFonts w:ascii="Arial" w:hAnsi="Arial" w:cs="Arial"/>
+              </w:rPr>
+              <w:t>+++</w:t>
+            </w:r>
+          </w:p>
+        </w:tc>
+      </w:tr>
+      <w:tr>
+        <w:trPr>
+          <w:trHeight w:val="923"/>
+        </w:trPr>
+        <w:tc>
+          <w:tcPr>
+            <w:tcW w:w="5000" w:type="pct"/>
+            <w:gridSpan w:val="8"/>
+            <w:tcBorders>
+              <w:top w:val="single" w:sz="8" w:space="0" w:color="000000"/>
+              <w:left w:val="single" w:sz="8" w:space="0" w:color="000000"/>
+              <w:bottom w:val="single" w:sz="8" w:space="0" w:color="000000"/>
+              <w:right w:val="single" w:sz="8" w:space="0" w:color="000000"/>
+            </w:tcBorders>
+            <w:hideMark/>
+          </w:tcPr>
+          <w:p>
+            <w:pPr>
+              <w:pStyle w:val="TableParagraph"/>
+              <w:spacing w:before="0" w:line="256" w:lineRule="auto"/>
+              <w:rPr>
+                <w:rFonts w:ascii="Arial" w:hAnsi="Arial" w:cs="Arial"/>
+              </w:rPr>
+            </w:pPr>
+            <w:r>
+              <w:rPr>
+                <w:rFonts w:ascii="Arial" w:hAnsi="Arial" w:cs="Arial"/>
+              </w:rPr>
+              <w:t>Dirección de Habitación:</w:t>
+            </w:r>
+            <w:r>
+              <w:rPr>
+                <w:rFonts w:ascii="Arial" w:hAnsi="Arial" w:cs="Arial"/>
+                <w:spacing w:val="1"/>
+              </w:rPr>
+              <w:t xml:space="preserve"> </w:t>
+            </w:r>
+            <w:r>
+              <w:rPr>
+                <w:rFonts w:ascii="Arial" w:hAnsi="Arial" w:cs="Arial"/>
+              </w:rPr>
+              <w:t>+++=$</w:t>
+            </w:r>
+            <w:proofErr w:type="spellStart"/>
+            <w:r>
+              <w:rPr>
+                <w:rFonts w:ascii="Arial" w:hAnsi="Arial" w:cs="Arial"/>
+              </w:rPr>
+              <w:t>representante.</w:t>
+            </w:r>
+            <w:r>
+              <w:rPr>
+                <w:rFonts w:ascii="Arial" w:hAnsi="Arial" w:cs="Arial"/>
+              </w:rPr>
+              <w:t>direccion_representante</w:t>
+            </w:r>
+            <w:proofErr w:type="spellEnd"/>
+            <w:r>
+              <w:rPr>
+                <w:rFonts w:ascii="Arial" w:hAnsi="Arial" w:cs="Arial"/>
+              </w:rPr>
+              <w:t>+++</w:t>
+            </w:r>
+          </w:p>
+        </w:tc>
+      </w:tr>
+      <w:tr>
+        <w:trPr>
+          <w:trHeight w:val="342"/>
+        </w:trPr>
+        <w:tc>
+          <w:tcPr>
+            <w:tcW w:w="1297" w:type="pct"/>
             <w:gridSpan w:val="2"/>
             <w:tcBorders>
               <w:top w:val="single" w:sz="8" w:space="0" w:color="000000"/>
@@ -2392,51 +2256,34 @@
           <w:p>
             <w:pPr>
               <w:pStyle w:val="TableParagraph"/>
-              <w:ind w:left="689"/>
-              <w:rPr>
-                <w:rFonts w:ascii="Arial" w:hAnsi="Arial" w:cs="Arial"/>
-              </w:rPr>
-            </w:pPr>
-            <w:r>
-              <w:rPr>
-                <w:rFonts w:ascii="Arial" w:hAnsi="Arial" w:cs="Arial"/>
-              </w:rPr>
-              <w:t>CASADA</w:t>
-            </w:r>
-          </w:p>
-        </w:tc>
-        <w:tc>
-          <w:tcPr>
-            <w:tcW w:w="1290" w:type="dxa"/>
-            <w:tcBorders>
-              <w:top w:val="single" w:sz="8" w:space="0" w:color="000000"/>
-              <w:left w:val="single" w:sz="8" w:space="0" w:color="000000"/>
-              <w:bottom w:val="single" w:sz="8" w:space="0" w:color="000000"/>
-              <w:right w:val="single" w:sz="8" w:space="0" w:color="000000"/>
-            </w:tcBorders>
-            <w:hideMark/>
-          </w:tcPr>
-          <w:p>
-            <w:pPr>
-              <w:pStyle w:val="TableParagraph"/>
-              <w:ind w:left="43"/>
-              <w:rPr>
-                <w:rFonts w:ascii="Arial" w:hAnsi="Arial" w:cs="Arial"/>
-              </w:rPr>
-            </w:pPr>
-            <w:proofErr w:type="spellStart"/>
-            <w:r>
-              <w:rPr>
-                <w:rFonts w:ascii="Arial" w:hAnsi="Arial" w:cs="Arial"/>
-              </w:rPr>
-              <w:t>Profesion</w:t>
-            </w:r>
-            <w:proofErr w:type="spellEnd"/>
-          </w:p>
-        </w:tc>
-        <w:tc>
-          <w:tcPr>
-            <w:tcW w:w="2759" w:type="dxa"/>
+              <w:rPr>
+                <w:rFonts w:ascii="Arial" w:hAnsi="Arial" w:cs="Arial"/>
+              </w:rPr>
+            </w:pPr>
+            <w:r>
+              <w:rPr>
+                <w:rFonts w:ascii="Arial" w:hAnsi="Arial" w:cs="Arial"/>
+              </w:rPr>
+              <w:t>Estado</w:t>
+            </w:r>
+            <w:r>
+              <w:rPr>
+                <w:rFonts w:ascii="Arial" w:hAnsi="Arial" w:cs="Arial"/>
+                <w:spacing w:val="2"/>
+              </w:rPr>
+              <w:t xml:space="preserve"> </w:t>
+            </w:r>
+            <w:r>
+              <w:rPr>
+                <w:rFonts w:ascii="Arial" w:hAnsi="Arial" w:cs="Arial"/>
+              </w:rPr>
+              <w:t>civil</w:t>
+            </w:r>
+          </w:p>
+        </w:tc>
+        <w:tc>
+          <w:tcPr>
+            <w:tcW w:w="1579" w:type="pct"/>
             <w:gridSpan w:val="2"/>
             <w:tcBorders>
               <w:top w:val="single" w:sz="8" w:space="0" w:color="000000"/>
@@ -2449,7 +2296,7 @@
           <w:p>
             <w:pPr>
               <w:pStyle w:val="TableParagraph"/>
-              <w:ind w:left="393"/>
+              <w:ind w:left="689"/>
               <w:rPr>
                 <w:rFonts w:ascii="Arial" w:hAnsi="Arial" w:cs="Arial"/>
               </w:rPr>
@@ -2465,7 +2312,7 @@
               <w:rPr>
                 <w:rFonts w:ascii="Arial" w:hAnsi="Arial" w:cs="Arial"/>
               </w:rPr>
-              <w:t>representante.profesion</w:t>
+              <w:t>representante.estado_civil</w:t>
             </w:r>
             <w:proofErr w:type="spellEnd"/>
             <w:r>
@@ -2476,66 +2323,9 @@
             </w:r>
           </w:p>
         </w:tc>
-      </w:tr>
-      <w:tr>
-        <w:trPr>
-          <w:trHeight w:val="342"/>
-        </w:trPr>
-        <w:tc>
-          <w:tcPr>
-            <w:tcW w:w="1289" w:type="dxa"/>
-            <w:tcBorders>
-              <w:top w:val="single" w:sz="8" w:space="0" w:color="000000"/>
-              <w:left w:val="single" w:sz="8" w:space="0" w:color="000000"/>
-              <w:bottom w:val="single" w:sz="8" w:space="0" w:color="000000"/>
-              <w:right w:val="single" w:sz="8" w:space="0" w:color="000000"/>
-            </w:tcBorders>
-            <w:hideMark/>
-          </w:tcPr>
-          <w:p>
-            <w:pPr>
-              <w:pStyle w:val="TableParagraph"/>
-              <w:rPr>
-                <w:rFonts w:ascii="Arial" w:hAnsi="Arial" w:cs="Arial"/>
-              </w:rPr>
-            </w:pPr>
-            <w:r>
-              <w:rPr>
-                <w:rFonts w:ascii="Arial" w:hAnsi="Arial" w:cs="Arial"/>
-              </w:rPr>
-              <w:t>Trabaja</w:t>
-            </w:r>
-          </w:p>
-        </w:tc>
-        <w:tc>
-          <w:tcPr>
-            <w:tcW w:w="1289" w:type="dxa"/>
-            <w:tcBorders>
-              <w:top w:val="single" w:sz="8" w:space="0" w:color="000000"/>
-              <w:left w:val="single" w:sz="8" w:space="0" w:color="000000"/>
-              <w:bottom w:val="single" w:sz="8" w:space="0" w:color="000000"/>
-              <w:right w:val="single" w:sz="8" w:space="0" w:color="000000"/>
-            </w:tcBorders>
-            <w:hideMark/>
-          </w:tcPr>
-          <w:p>
-            <w:pPr>
-              <w:pStyle w:val="TableParagraph"/>
-              <w:rPr>
-                <w:rFonts w:ascii="Arial" w:hAnsi="Arial" w:cs="Arial"/>
-              </w:rPr>
-            </w:pPr>
-            <w:r>
-              <w:rPr>
-                <w:rFonts w:ascii="Arial" w:hAnsi="Arial" w:cs="Arial"/>
-              </w:rPr>
-              <w:t>NO</w:t>
-            </w:r>
-          </w:p>
-        </w:tc>
-        <w:tc>
-          <w:tcPr>
-            <w:tcW w:w="2580" w:type="dxa"/>
+        <w:tc>
+          <w:tcPr>
+            <w:tcW w:w="621" w:type="pct"/>
             <w:gridSpan w:val="2"/>
             <w:tcBorders>
               <w:top w:val="single" w:sz="8" w:space="0" w:color="000000"/>
@@ -2548,6 +2338,7 @@
           <w:p>
             <w:pPr>
               <w:pStyle w:val="TableParagraph"/>
+              <w:ind w:left="43"/>
               <w:rPr>
                 <w:rFonts w:ascii="Arial" w:hAnsi="Arial" w:cs="Arial"/>
               </w:rPr>
@@ -2557,14 +2348,239 @@
               <w:rPr>
                 <w:rFonts w:ascii="Arial" w:hAnsi="Arial" w:cs="Arial"/>
               </w:rPr>
-              <w:t>Ocupacion</w:t>
+              <w:t>Profesion</w:t>
             </w:r>
             <w:proofErr w:type="spellEnd"/>
           </w:p>
         </w:tc>
         <w:tc>
           <w:tcPr>
-            <w:tcW w:w="4049" w:type="dxa"/>
+            <w:tcW w:w="1503" w:type="pct"/>
+            <w:gridSpan w:val="2"/>
+            <w:tcBorders>
+              <w:top w:val="single" w:sz="8" w:space="0" w:color="000000"/>
+              <w:left w:val="single" w:sz="8" w:space="0" w:color="000000"/>
+              <w:bottom w:val="single" w:sz="8" w:space="0" w:color="000000"/>
+              <w:right w:val="single" w:sz="8" w:space="0" w:color="000000"/>
+            </w:tcBorders>
+            <w:hideMark/>
+          </w:tcPr>
+          <w:p>
+            <w:pPr>
+              <w:pStyle w:val="TableParagraph"/>
+              <w:ind w:left="393"/>
+              <w:rPr>
+                <w:rFonts w:ascii="Arial" w:hAnsi="Arial" w:cs="Arial"/>
+              </w:rPr>
+            </w:pPr>
+            <w:r>
+              <w:rPr>
+                <w:rFonts w:ascii="Arial" w:hAnsi="Arial" w:cs="Arial"/>
+              </w:rPr>
+              <w:t>+++=$</w:t>
+            </w:r>
+            <w:proofErr w:type="spellStart"/>
+            <w:r>
+              <w:rPr>
+                <w:rFonts w:ascii="Arial" w:hAnsi="Arial" w:cs="Arial"/>
+              </w:rPr>
+              <w:t>representante.profesion</w:t>
+            </w:r>
+            <w:proofErr w:type="spellEnd"/>
+            <w:r>
+              <w:rPr>
+                <w:rFonts w:ascii="Arial" w:hAnsi="Arial" w:cs="Arial"/>
+              </w:rPr>
+              <w:t>+++</w:t>
+            </w:r>
+          </w:p>
+        </w:tc>
+      </w:tr>
+      <w:tr>
+        <w:trPr>
+          <w:trHeight w:val="342"/>
+        </w:trPr>
+        <w:tc>
+          <w:tcPr>
+            <w:tcW w:w="485" w:type="pct"/>
+            <w:tcBorders>
+              <w:top w:val="single" w:sz="8" w:space="0" w:color="000000"/>
+              <w:left w:val="single" w:sz="8" w:space="0" w:color="000000"/>
+              <w:bottom w:val="single" w:sz="8" w:space="0" w:color="000000"/>
+              <w:right w:val="single" w:sz="8" w:space="0" w:color="000000"/>
+            </w:tcBorders>
+            <w:hideMark/>
+          </w:tcPr>
+          <w:p>
+            <w:pPr>
+              <w:pStyle w:val="TableParagraph"/>
+              <w:rPr>
+                <w:rFonts w:ascii="Arial" w:hAnsi="Arial" w:cs="Arial"/>
+              </w:rPr>
+            </w:pPr>
+            <w:r>
+              <w:rPr>
+                <w:rFonts w:ascii="Arial" w:hAnsi="Arial" w:cs="Arial"/>
+              </w:rPr>
+              <w:lastRenderedPageBreak/>
+              <w:t>Trabaja</w:t>
+            </w:r>
+          </w:p>
+        </w:tc>
+        <w:tc>
+          <w:tcPr>
+            <w:tcW w:w="811" w:type="pct"/>
+            <w:tcBorders>
+              <w:top w:val="single" w:sz="8" w:space="0" w:color="000000"/>
+              <w:left w:val="single" w:sz="8" w:space="0" w:color="000000"/>
+              <w:bottom w:val="single" w:sz="8" w:space="0" w:color="000000"/>
+              <w:right w:val="single" w:sz="8" w:space="0" w:color="000000"/>
+            </w:tcBorders>
+            <w:hideMark/>
+          </w:tcPr>
+          <w:p>
+            <w:pPr>
+              <w:pStyle w:val="TableParagraph"/>
+              <w:rPr>
+                <w:rFonts w:ascii="Arial" w:hAnsi="Arial" w:cs="Arial"/>
+              </w:rPr>
+            </w:pPr>
+            <w:r>
+              <w:rPr>
+                <w:rFonts w:ascii="Arial" w:hAnsi="Arial" w:cs="Arial"/>
+              </w:rPr>
+              <w:t>+++=$</w:t>
+            </w:r>
+            <w:proofErr w:type="spellStart"/>
+            <w:r>
+              <w:rPr>
+                <w:rFonts w:ascii="Arial" w:hAnsi="Arial" w:cs="Arial"/>
+              </w:rPr>
+              <w:t>representante.is</w:t>
+            </w:r>
+            <w:r>
+              <w:rPr>
+                <w:rFonts w:ascii="Arial" w:hAnsi="Arial" w:cs="Arial"/>
+              </w:rPr>
+              <w:t>_w</w:t>
+            </w:r>
+            <w:r>
+              <w:rPr>
+                <w:rFonts w:ascii="Arial" w:hAnsi="Arial" w:cs="Arial"/>
+              </w:rPr>
+              <w:t>orking</w:t>
+            </w:r>
+            <w:proofErr w:type="spellEnd"/>
+            <w:r>
+              <w:rPr>
+                <w:rFonts w:ascii="Arial" w:hAnsi="Arial" w:cs="Arial"/>
+              </w:rPr>
+              <w:t>+++</w:t>
+            </w:r>
+          </w:p>
+        </w:tc>
+        <w:tc>
+          <w:tcPr>
+            <w:tcW w:w="1579" w:type="pct"/>
+            <w:gridSpan w:val="2"/>
+            <w:tcBorders>
+              <w:top w:val="single" w:sz="8" w:space="0" w:color="000000"/>
+              <w:left w:val="single" w:sz="8" w:space="0" w:color="000000"/>
+              <w:bottom w:val="single" w:sz="8" w:space="0" w:color="000000"/>
+              <w:right w:val="single" w:sz="8" w:space="0" w:color="000000"/>
+            </w:tcBorders>
+            <w:hideMark/>
+          </w:tcPr>
+          <w:p>
+            <w:pPr>
+              <w:pStyle w:val="TableParagraph"/>
+              <w:rPr>
+                <w:rFonts w:ascii="Arial" w:hAnsi="Arial" w:cs="Arial"/>
+              </w:rPr>
+            </w:pPr>
+            <w:r>
+              <w:rPr>
+                <w:rFonts w:ascii="Arial" w:hAnsi="Arial" w:cs="Arial"/>
+              </w:rPr>
+              <w:t>Lugar</w:t>
+            </w:r>
+            <w:r>
+              <w:rPr>
+                <w:rFonts w:ascii="Arial" w:hAnsi="Arial" w:cs="Arial"/>
+                <w:spacing w:val="1"/>
+              </w:rPr>
+              <w:t xml:space="preserve"> </w:t>
+            </w:r>
+            <w:r>
+              <w:rPr>
+                <w:rFonts w:ascii="Arial" w:hAnsi="Arial" w:cs="Arial"/>
+              </w:rPr>
+              <w:t>de</w:t>
+            </w:r>
+            <w:r>
+              <w:rPr>
+                <w:rFonts w:ascii="Arial" w:hAnsi="Arial" w:cs="Arial"/>
+                <w:spacing w:val="2"/>
+              </w:rPr>
+              <w:t xml:space="preserve"> </w:t>
+            </w:r>
+            <w:r>
+              <w:rPr>
+                <w:rFonts w:ascii="Arial" w:hAnsi="Arial" w:cs="Arial"/>
+              </w:rPr>
+              <w:t>Trabajo</w:t>
+            </w:r>
+          </w:p>
+        </w:tc>
+        <w:tc>
+          <w:tcPr>
+            <w:tcW w:w="2124" w:type="pct"/>
+            <w:gridSpan w:val="4"/>
+            <w:tcBorders>
+              <w:top w:val="single" w:sz="8" w:space="0" w:color="000000"/>
+              <w:left w:val="single" w:sz="8" w:space="0" w:color="000000"/>
+              <w:bottom w:val="single" w:sz="8" w:space="0" w:color="000000"/>
+              <w:right w:val="single" w:sz="8" w:space="0" w:color="000000"/>
+            </w:tcBorders>
+            <w:hideMark/>
+          </w:tcPr>
+          <w:p>
+            <w:pPr>
+              <w:pStyle w:val="TableParagraph"/>
+              <w:rPr>
+                <w:rFonts w:ascii="Arial" w:hAnsi="Arial" w:cs="Arial"/>
+              </w:rPr>
+            </w:pPr>
+            <w:r>
+              <w:rPr>
+                <w:rFonts w:ascii="Arial" w:hAnsi="Arial" w:cs="Arial"/>
+              </w:rPr>
+              <w:t>+++=$</w:t>
+            </w:r>
+            <w:proofErr w:type="spellStart"/>
+            <w:r>
+              <w:rPr>
+                <w:rFonts w:ascii="Arial" w:hAnsi="Arial" w:cs="Arial"/>
+              </w:rPr>
+              <w:t>representante.direccion_trabajo</w:t>
+            </w:r>
+            <w:proofErr w:type="spellEnd"/>
+            <w:r>
+              <w:rPr>
+                <w:rFonts w:ascii="Arial" w:hAnsi="Arial" w:cs="Arial"/>
+              </w:rPr>
+              <w:t>+++</w:t>
+            </w:r>
+          </w:p>
+        </w:tc>
+      </w:tr>
+      <w:tr>
+        <w:trPr>
+          <w:trHeight w:val="342"/>
+        </w:trPr>
+        <w:tc>
+          <w:tcPr>
+            <w:tcW w:w="2087" w:type="pct"/>
             <w:gridSpan w:val="3"/>
             <w:tcBorders>
               <w:top w:val="single" w:sz="8" w:space="0" w:color="000000"/>
@@ -2577,21 +2593,20 @@
           <w:p>
             <w:pPr>
               <w:pStyle w:val="TableParagraph"/>
-              <w:ind w:left="1040"/>
-              <w:rPr>
-                <w:rFonts w:ascii="Arial" w:hAnsi="Arial" w:cs="Arial"/>
-              </w:rPr>
-            </w:pPr>
-            <w:r>
-              <w:rPr>
-                <w:rFonts w:ascii="Arial" w:hAnsi="Arial" w:cs="Arial"/>
-              </w:rPr>
-              <w:t>AMA</w:t>
-            </w:r>
-            <w:r>
-              <w:rPr>
-                <w:rFonts w:ascii="Arial" w:hAnsi="Arial" w:cs="Arial"/>
-                <w:spacing w:val="-2"/>
+              <w:rPr>
+                <w:rFonts w:ascii="Arial" w:hAnsi="Arial" w:cs="Arial"/>
+              </w:rPr>
+            </w:pPr>
+            <w:r>
+              <w:rPr>
+                <w:rFonts w:ascii="Arial" w:hAnsi="Arial" w:cs="Arial"/>
+              </w:rPr>
+              <w:t>Cargo</w:t>
+            </w:r>
+            <w:r>
+              <w:rPr>
+                <w:rFonts w:ascii="Arial" w:hAnsi="Arial" w:cs="Arial"/>
+                <w:spacing w:val="2"/>
               </w:rPr>
               <w:t xml:space="preserve"> </w:t>
             </w:r>
@@ -2599,12 +2614,12 @@
               <w:rPr>
                 <w:rFonts w:ascii="Arial" w:hAnsi="Arial" w:cs="Arial"/>
               </w:rPr>
-              <w:t>DE</w:t>
-            </w:r>
-            <w:r>
-              <w:rPr>
-                <w:rFonts w:ascii="Arial" w:hAnsi="Arial" w:cs="Arial"/>
-                <w:spacing w:val="-1"/>
+              <w:t>que</w:t>
+            </w:r>
+            <w:r>
+              <w:rPr>
+                <w:rFonts w:ascii="Arial" w:hAnsi="Arial" w:cs="Arial"/>
+                <w:spacing w:val="1"/>
               </w:rPr>
               <w:t xml:space="preserve"> </w:t>
             </w:r>
@@ -2612,7 +2627,49 @@
               <w:rPr>
                 <w:rFonts w:ascii="Arial" w:hAnsi="Arial" w:cs="Arial"/>
               </w:rPr>
-              <w:t>CASA</w:t>
+              <w:t>desempeña</w:t>
+            </w:r>
+          </w:p>
+        </w:tc>
+        <w:tc>
+          <w:tcPr>
+            <w:tcW w:w="2913" w:type="pct"/>
+            <w:gridSpan w:val="5"/>
+            <w:tcBorders>
+              <w:top w:val="single" w:sz="8" w:space="0" w:color="000000"/>
+              <w:left w:val="single" w:sz="8" w:space="0" w:color="000000"/>
+              <w:bottom w:val="single" w:sz="8" w:space="0" w:color="000000"/>
+              <w:right w:val="single" w:sz="8" w:space="0" w:color="000000"/>
+            </w:tcBorders>
+          </w:tcPr>
+          <w:p>
+            <w:pPr>
+              <w:pStyle w:val="TableParagraph"/>
+              <w:spacing w:before="0" w:line="240" w:lineRule="auto"/>
+              <w:ind w:left="0"/>
+              <w:rPr>
+                <w:rFonts w:ascii="Arial" w:hAnsi="Arial" w:cs="Arial"/>
+              </w:rPr>
+            </w:pPr>
+            <w:r>
+              <w:rPr>
+                <w:rFonts w:ascii="Arial" w:hAnsi="Arial" w:cs="Arial"/>
+              </w:rPr>
+              <w:t>+++=$</w:t>
+            </w:r>
+            <w:proofErr w:type="spellStart"/>
+            <w:r>
+              <w:rPr>
+                <w:rFonts w:ascii="Arial" w:hAnsi="Arial" w:cs="Arial"/>
+              </w:rPr>
+              <w:t>representante.cargo_laboral</w:t>
+            </w:r>
+            <w:proofErr w:type="spellEnd"/>
+            <w:r>
+              <w:rPr>
+                <w:rFonts w:ascii="Arial" w:hAnsi="Arial" w:cs="Arial"/>
+              </w:rPr>
+              <w:t>+++</w:t>
             </w:r>
           </w:p>
         </w:tc>
@@ -2623,8 +2680,8 @@
         </w:trPr>
         <w:tc>
           <w:tcPr>
-            <w:tcW w:w="9207" w:type="dxa"/>
-            <w:gridSpan w:val="7"/>
+            <w:tcW w:w="5000" w:type="pct"/>
+            <w:gridSpan w:val="8"/>
             <w:tcBorders>
               <w:top w:val="single" w:sz="8" w:space="0" w:color="000000"/>
               <w:left w:val="single" w:sz="8" w:space="0" w:color="000000"/>
@@ -2636,20 +2693,23 @@
           <w:p>
             <w:pPr>
               <w:pStyle w:val="TableParagraph"/>
-              <w:rPr>
-                <w:rFonts w:ascii="Arial" w:hAnsi="Arial" w:cs="Arial"/>
-              </w:rPr>
-            </w:pPr>
-            <w:r>
-              <w:rPr>
-                <w:rFonts w:ascii="Arial" w:hAnsi="Arial" w:cs="Arial"/>
-              </w:rPr>
-              <w:t>Lugar</w:t>
-            </w:r>
-            <w:r>
-              <w:rPr>
-                <w:rFonts w:ascii="Arial" w:hAnsi="Arial" w:cs="Arial"/>
-                <w:spacing w:val="1"/>
+              <w:spacing w:before="0"/>
+              <w:ind w:left="3741" w:right="3714"/>
+              <w:jc w:val="center"/>
+              <w:rPr>
+                <w:rFonts w:ascii="Arial" w:hAnsi="Arial" w:cs="Arial"/>
+              </w:rPr>
+            </w:pPr>
+            <w:r>
+              <w:rPr>
+                <w:rFonts w:ascii="Arial" w:hAnsi="Arial" w:cs="Arial"/>
+              </w:rPr>
+              <w:t>Redes</w:t>
+            </w:r>
+            <w:r>
+              <w:rPr>
+                <w:rFonts w:ascii="Arial" w:hAnsi="Arial" w:cs="Arial"/>
+                <w:spacing w:val="3"/>
               </w:rPr>
               <w:t xml:space="preserve"> </w:t>
             </w:r>
@@ -2657,62 +2717,8 @@
               <w:rPr>
                 <w:rFonts w:ascii="Arial" w:hAnsi="Arial" w:cs="Arial"/>
               </w:rPr>
-              <w:t>de</w:t>
-            </w:r>
-            <w:r>
-              <w:rPr>
-                <w:rFonts w:ascii="Arial" w:hAnsi="Arial" w:cs="Arial"/>
-                <w:spacing w:val="2"/>
-              </w:rPr>
-              <w:t xml:space="preserve"> </w:t>
-            </w:r>
-            <w:r>
-              <w:rPr>
-                <w:rFonts w:ascii="Arial" w:hAnsi="Arial" w:cs="Arial"/>
-              </w:rPr>
-              <w:t>Trabajo: +++=$</w:t>
-            </w:r>
-            <w:proofErr w:type="spellStart"/>
-            <w:r>
-              <w:rPr>
-                <w:rFonts w:ascii="Arial" w:hAnsi="Arial" w:cs="Arial"/>
-              </w:rPr>
-              <w:t>representante.direccion_trabajo</w:t>
-            </w:r>
-            <w:proofErr w:type="spellEnd"/>
-            <w:r>
-              <w:rPr>
-                <w:rFonts w:ascii="Arial" w:hAnsi="Arial" w:cs="Arial"/>
-              </w:rPr>
-              <w:t>+++</w:t>
-            </w:r>
-          </w:p>
-        </w:tc>
-      </w:tr>
-      <w:tr>
-        <w:trPr>
-          <w:trHeight w:val="632"/>
-        </w:trPr>
-        <w:tc>
-          <w:tcPr>
-            <w:tcW w:w="9207" w:type="dxa"/>
-            <w:gridSpan w:val="7"/>
-            <w:tcBorders>
-              <w:top w:val="single" w:sz="8" w:space="0" w:color="000000"/>
-              <w:left w:val="single" w:sz="8" w:space="0" w:color="000000"/>
-              <w:bottom w:val="single" w:sz="8" w:space="0" w:color="000000"/>
-              <w:right w:val="single" w:sz="8" w:space="0" w:color="000000"/>
-            </w:tcBorders>
-          </w:tcPr>
-          <w:p>
-            <w:pPr>
-              <w:pStyle w:val="TableParagraph"/>
-              <w:spacing w:before="0" w:line="240" w:lineRule="auto"/>
-              <w:ind w:left="0"/>
-              <w:rPr>
-                <w:rFonts w:ascii="Arial" w:hAnsi="Arial" w:cs="Arial"/>
-              </w:rPr>
-            </w:pPr>
+              <w:t>Sociales</w:t>
+            </w:r>
           </w:p>
         </w:tc>
       </w:tr>
@@ -2722,135 +2728,7 @@
         </w:trPr>
         <w:tc>
           <w:tcPr>
-            <w:tcW w:w="3868" w:type="dxa"/>
-            <w:gridSpan w:val="3"/>
-            <w:tcBorders>
-              <w:top w:val="single" w:sz="8" w:space="0" w:color="000000"/>
-              <w:left w:val="single" w:sz="8" w:space="0" w:color="000000"/>
-              <w:bottom w:val="single" w:sz="8" w:space="0" w:color="000000"/>
-              <w:right w:val="single" w:sz="8" w:space="0" w:color="000000"/>
-            </w:tcBorders>
-            <w:hideMark/>
-          </w:tcPr>
-          <w:p>
-            <w:pPr>
-              <w:pStyle w:val="TableParagraph"/>
-              <w:rPr>
-                <w:rFonts w:ascii="Arial" w:hAnsi="Arial" w:cs="Arial"/>
-              </w:rPr>
-            </w:pPr>
-            <w:r>
-              <w:rPr>
-                <w:rFonts w:ascii="Arial" w:hAnsi="Arial" w:cs="Arial"/>
-              </w:rPr>
-              <w:t>Cargo</w:t>
-            </w:r>
-            <w:r>
-              <w:rPr>
-                <w:rFonts w:ascii="Arial" w:hAnsi="Arial" w:cs="Arial"/>
-                <w:spacing w:val="2"/>
-              </w:rPr>
-              <w:t xml:space="preserve"> </w:t>
-            </w:r>
-            <w:r>
-              <w:rPr>
-                <w:rFonts w:ascii="Arial" w:hAnsi="Arial" w:cs="Arial"/>
-              </w:rPr>
-              <w:t>que</w:t>
-            </w:r>
-            <w:r>
-              <w:rPr>
-                <w:rFonts w:ascii="Arial" w:hAnsi="Arial" w:cs="Arial"/>
-                <w:spacing w:val="1"/>
-              </w:rPr>
-              <w:t xml:space="preserve"> </w:t>
-            </w:r>
-            <w:r>
-              <w:rPr>
-                <w:rFonts w:ascii="Arial" w:hAnsi="Arial" w:cs="Arial"/>
-              </w:rPr>
-              <w:t>desempeña</w:t>
-            </w:r>
-          </w:p>
-        </w:tc>
-        <w:tc>
-          <w:tcPr>
-            <w:tcW w:w="5339" w:type="dxa"/>
-            <w:gridSpan w:val="4"/>
-            <w:tcBorders>
-              <w:top w:val="single" w:sz="8" w:space="0" w:color="000000"/>
-              <w:left w:val="single" w:sz="8" w:space="0" w:color="000000"/>
-              <w:bottom w:val="single" w:sz="8" w:space="0" w:color="000000"/>
-              <w:right w:val="single" w:sz="8" w:space="0" w:color="000000"/>
-            </w:tcBorders>
-          </w:tcPr>
-          <w:p>
-            <w:pPr>
-              <w:pStyle w:val="TableParagraph"/>
-              <w:spacing w:before="0" w:line="240" w:lineRule="auto"/>
-              <w:ind w:left="0"/>
-              <w:rPr>
-                <w:rFonts w:ascii="Arial" w:hAnsi="Arial" w:cs="Arial"/>
-              </w:rPr>
-            </w:pPr>
-          </w:p>
-        </w:tc>
-      </w:tr>
-      <w:tr>
-        <w:trPr>
-          <w:trHeight w:val="342"/>
-        </w:trPr>
-        <w:tc>
-          <w:tcPr>
-            <w:tcW w:w="9207" w:type="dxa"/>
-            <w:gridSpan w:val="7"/>
-            <w:tcBorders>
-              <w:top w:val="single" w:sz="8" w:space="0" w:color="000000"/>
-              <w:left w:val="single" w:sz="8" w:space="0" w:color="000000"/>
-              <w:bottom w:val="single" w:sz="8" w:space="0" w:color="000000"/>
-              <w:right w:val="single" w:sz="8" w:space="0" w:color="000000"/>
-            </w:tcBorders>
-            <w:hideMark/>
-          </w:tcPr>
-          <w:p>
-            <w:pPr>
-              <w:pStyle w:val="TableParagraph"/>
-              <w:spacing w:before="0"/>
-              <w:ind w:left="3741" w:right="3714"/>
-              <w:jc w:val="center"/>
-              <w:rPr>
-                <w:rFonts w:ascii="Arial" w:hAnsi="Arial" w:cs="Arial"/>
-              </w:rPr>
-            </w:pPr>
-            <w:r>
-              <w:rPr>
-                <w:rFonts w:ascii="Arial" w:hAnsi="Arial" w:cs="Arial"/>
-              </w:rPr>
-              <w:t>Redes</w:t>
-            </w:r>
-            <w:r>
-              <w:rPr>
-                <w:rFonts w:ascii="Arial" w:hAnsi="Arial" w:cs="Arial"/>
-                <w:spacing w:val="3"/>
-              </w:rPr>
-              <w:t xml:space="preserve"> </w:t>
-            </w:r>
-            <w:r>
-              <w:rPr>
-                <w:rFonts w:ascii="Arial" w:hAnsi="Arial" w:cs="Arial"/>
-              </w:rPr>
-              <w:t>Sociales</w:t>
-            </w:r>
-          </w:p>
-        </w:tc>
-      </w:tr>
-      <w:tr>
-        <w:trPr>
-          <w:trHeight w:val="342"/>
-        </w:trPr>
-        <w:tc>
-          <w:tcPr>
-            <w:tcW w:w="2578" w:type="dxa"/>
+            <w:tcW w:w="1297" w:type="pct"/>
             <w:gridSpan w:val="2"/>
             <w:tcBorders>
               <w:top w:val="single" w:sz="8" w:space="0" w:color="000000"/>
@@ -2877,8 +2755,8 @@
         </w:tc>
         <w:tc>
           <w:tcPr>
-            <w:tcW w:w="6629" w:type="dxa"/>
-            <w:gridSpan w:val="5"/>
+            <w:tcW w:w="3703" w:type="pct"/>
+            <w:gridSpan w:val="6"/>
             <w:tcBorders>
               <w:top w:val="single" w:sz="8" w:space="0" w:color="000000"/>
               <w:left w:val="single" w:sz="8" w:space="0" w:color="000000"/>
@@ -2895,6 +2773,26 @@
                 <w:rFonts w:ascii="Arial" w:hAnsi="Arial" w:cs="Arial"/>
               </w:rPr>
             </w:pPr>
+            <w:r>
+              <w:rPr>
+                <w:rFonts w:ascii="Arial" w:hAnsi="Arial" w:cs="Arial"/>
+              </w:rPr>
+              <w:t>+++=$</w:t>
+            </w:r>
+            <w:proofErr w:type="spellStart"/>
+            <w:r>
+              <w:rPr>
+                <w:rFonts w:ascii="Arial" w:hAnsi="Arial" w:cs="Arial"/>
+              </w:rPr>
+              <w:t>representante.facebook</w:t>
+            </w:r>
+            <w:proofErr w:type="spellEnd"/>
+            <w:r>
+              <w:rPr>
+                <w:rFonts w:ascii="Arial" w:hAnsi="Arial" w:cs="Arial"/>
+              </w:rPr>
+              <w:t>+++</w:t>
+            </w:r>
           </w:p>
         </w:tc>
       </w:tr>
@@ -2904,7 +2802,7 @@
         </w:trPr>
         <w:tc>
           <w:tcPr>
-            <w:tcW w:w="2578" w:type="dxa"/>
+            <w:tcW w:w="1297" w:type="pct"/>
             <w:gridSpan w:val="2"/>
             <w:tcBorders>
               <w:top w:val="single" w:sz="8" w:space="0" w:color="000000"/>
@@ -2931,8 +2829,8 @@
         </w:tc>
         <w:tc>
           <w:tcPr>
-            <w:tcW w:w="6629" w:type="dxa"/>
-            <w:gridSpan w:val="5"/>
+            <w:tcW w:w="3703" w:type="pct"/>
+            <w:gridSpan w:val="6"/>
             <w:tcBorders>
               <w:top w:val="single" w:sz="8" w:space="0" w:color="000000"/>
               <w:left w:val="single" w:sz="8" w:space="0" w:color="000000"/>
@@ -2949,6 +2847,26 @@
                 <w:rFonts w:ascii="Arial" w:hAnsi="Arial" w:cs="Arial"/>
               </w:rPr>
             </w:pPr>
+            <w:r>
+              <w:rPr>
+                <w:rFonts w:ascii="Arial" w:hAnsi="Arial" w:cs="Arial"/>
+              </w:rPr>
+              <w:t>+++=$</w:t>
+            </w:r>
+            <w:proofErr w:type="spellStart"/>
+            <w:r>
+              <w:rPr>
+                <w:rFonts w:ascii="Arial" w:hAnsi="Arial" w:cs="Arial"/>
+              </w:rPr>
+              <w:t>representante.instagram</w:t>
+            </w:r>
+            <w:proofErr w:type="spellEnd"/>
+            <w:r>
+              <w:rPr>
+                <w:rFonts w:ascii="Arial" w:hAnsi="Arial" w:cs="Arial"/>
+              </w:rPr>
+              <w:t>+++</w:t>
+            </w:r>
           </w:p>
         </w:tc>
       </w:tr>
@@ -2958,7 +2876,7 @@
         </w:trPr>
         <w:tc>
           <w:tcPr>
-            <w:tcW w:w="2578" w:type="dxa"/>
+            <w:tcW w:w="1297" w:type="pct"/>
             <w:gridSpan w:val="2"/>
             <w:tcBorders>
               <w:top w:val="single" w:sz="8" w:space="0" w:color="000000"/>
@@ -2987,8 +2905,8 @@
         </w:tc>
         <w:tc>
           <w:tcPr>
-            <w:tcW w:w="6629" w:type="dxa"/>
-            <w:gridSpan w:val="5"/>
+            <w:tcW w:w="3703" w:type="pct"/>
+            <w:gridSpan w:val="6"/>
             <w:tcBorders>
               <w:top w:val="single" w:sz="8" w:space="0" w:color="000000"/>
               <w:left w:val="single" w:sz="8" w:space="0" w:color="000000"/>
@@ -3005,6 +2923,26 @@
                 <w:rFonts w:ascii="Arial" w:hAnsi="Arial" w:cs="Arial"/>
               </w:rPr>
             </w:pPr>
+            <w:r>
+              <w:rPr>
+                <w:rFonts w:ascii="Arial" w:hAnsi="Arial" w:cs="Arial"/>
+              </w:rPr>
+              <w:t>+++=$</w:t>
+            </w:r>
+            <w:proofErr w:type="spellStart"/>
+            <w:r>
+              <w:rPr>
+                <w:rFonts w:ascii="Arial" w:hAnsi="Arial" w:cs="Arial"/>
+              </w:rPr>
+              <w:t>representante.tiktok</w:t>
+            </w:r>
+            <w:proofErr w:type="spellEnd"/>
+            <w:r>
+              <w:rPr>
+                <w:rFonts w:ascii="Arial" w:hAnsi="Arial" w:cs="Arial"/>
+              </w:rPr>
+              <w:t>+++</w:t>
+            </w:r>
           </w:p>
         </w:tc>
       </w:tr>
@@ -3014,7 +2952,8 @@
         </w:trPr>
         <w:tc>
           <w:tcPr>
-            <w:tcW w:w="1289" w:type="dxa"/>
+            <w:tcW w:w="1297" w:type="pct"/>
+            <w:gridSpan w:val="2"/>
             <w:tcBorders>
               <w:top w:val="single" w:sz="8" w:space="0" w:color="000000"/>
               <w:left w:val="single" w:sz="8" w:space="0" w:color="000000"/>
@@ -3026,6 +2965,8 @@
           <w:p>
             <w:pPr>
               <w:pStyle w:val="TableParagraph"/>
+              <w:spacing w:before="0" w:line="240" w:lineRule="auto"/>
+              <w:ind w:left="0"/>
               <w:rPr>
                 <w:rFonts w:ascii="Arial" w:hAnsi="Arial" w:cs="Arial"/>
               </w:rPr>
@@ -3040,7 +2981,8 @@
         </w:tc>
         <w:tc>
           <w:tcPr>
-            <w:tcW w:w="1289" w:type="dxa"/>
+            <w:tcW w:w="3703" w:type="pct"/>
+            <w:gridSpan w:val="6"/>
             <w:tcBorders>
               <w:top w:val="single" w:sz="8" w:space="0" w:color="000000"/>
               <w:left w:val="single" w:sz="8" w:space="0" w:color="000000"/>
@@ -3057,28 +2999,26 @@
                 <w:rFonts w:ascii="Arial" w:hAnsi="Arial" w:cs="Arial"/>
               </w:rPr>
             </w:pPr>
-          </w:p>
-        </w:tc>
-        <w:tc>
-          <w:tcPr>
-            <w:tcW w:w="6629" w:type="dxa"/>
-            <w:gridSpan w:val="5"/>
-            <w:tcBorders>
-              <w:top w:val="single" w:sz="8" w:space="0" w:color="000000"/>
-              <w:left w:val="single" w:sz="8" w:space="0" w:color="000000"/>
-              <w:bottom w:val="single" w:sz="8" w:space="0" w:color="000000"/>
-              <w:right w:val="single" w:sz="8" w:space="0" w:color="000000"/>
-            </w:tcBorders>
-          </w:tcPr>
-          <w:p>
-            <w:pPr>
-              <w:pStyle w:val="TableParagraph"/>
-              <w:spacing w:before="0" w:line="240" w:lineRule="auto"/>
-              <w:ind w:left="0"/>
-              <w:rPr>
-                <w:rFonts w:ascii="Arial" w:hAnsi="Arial" w:cs="Arial"/>
-              </w:rPr>
-            </w:pPr>
+            <w:r>
+              <w:rPr>
+                <w:rFonts w:ascii="Arial" w:hAnsi="Arial" w:cs="Arial"/>
+              </w:rPr>
+              <w:t>+++=$</w:t>
+            </w:r>
+            <w:proofErr w:type="spellStart"/>
+            <w:r>
+              <w:rPr>
+                <w:rFonts w:ascii="Arial" w:hAnsi="Arial" w:cs="Arial"/>
+              </w:rPr>
+              <w:t>representante.youtube</w:t>
+            </w:r>
+            <w:proofErr w:type="spellEnd"/>
+            <w:r>
+              <w:rPr>
+                <w:rFonts w:ascii="Arial" w:hAnsi="Arial" w:cs="Arial"/>
+              </w:rPr>
+              <w:t>+++</w:t>
+            </w:r>
           </w:p>
         </w:tc>
       </w:tr>
@@ -4753,7 +4693,7 @@
   <w:style w:type="paragraph" w:default="1" w:styleId="Normal">
     <w:name w:val="Normal"/>
     <w:qFormat/>
-    <w:rsid w:val="00CE528B"/>
+    <w:rsid w:val="00D0695A"/>
     <w:rPr>
       <w:lang w:val="es-419"/>
     </w:rPr>
@@ -5107,7 +5047,7 @@
   <w:style w:type="paragraph" w:default="1" w:styleId="Normal">
     <w:name w:val="Normal"/>
     <w:qFormat/>
-    <w:rsid w:val="00CE528B"/>
+    <w:rsid w:val="00D0695A"/>
     <w:rPr>
       <w:lang w:val="es-419"/>
     </w:rPr>
@@ -5602,7 +5542,7 @@
 </file>
 
 <file path=customXml/itemProps1.xml><?xml version="1.0" encoding="utf-8"?>
-<ds:datastoreItem xmlns:ds="http://schemas.openxmlformats.org/officeDocument/2006/customXml" ds:itemID="{DC3C1E87-8E4F-4E6E-A943-62F3F48C137B}">
+<ds:datastoreItem xmlns:ds="http://schemas.openxmlformats.org/officeDocument/2006/customXml" ds:itemID="{D3143C81-E60F-4659-89BB-6AC640826627}">
   <ds:schemaRefs>
     <ds:schemaRef ds:uri="http://schemas.openxmlformats.org/officeDocument/2006/bibliography"/>
   </ds:schemaRefs>

</xml_diff>

<commit_message>
fix: fix some bugs with fields
</commit_message>
<xml_diff>
--- a/public/Planilla-inscripcion-template.docx
+++ b/public/Planilla-inscripcion-template.docx
@@ -38,7 +38,46 @@
           <w:szCs w:val="20"/>
           <w:lang w:val="es-VE"/>
         </w:rPr>
-        <w:t xml:space="preserve">Planilla de </w:t>
+        <w:t>PLANILLA DE INSCRIPCIÓN</w:t>
+      </w:r>
+    </w:p>
+    <w:p>
+      <w:pPr>
+        <w:spacing w:after="0" w:line="240" w:lineRule="auto"/>
+        <w:jc w:val="center"/>
+        <w:rPr>
+          <w:rFonts w:ascii="Arial" w:hAnsi="Arial" w:cs="Arial"/>
+          <w:b/>
+          <w:bCs/>
+          <w:sz w:val="20"/>
+          <w:szCs w:val="20"/>
+          <w:lang w:val="es-VE"/>
+        </w:rPr>
+      </w:pPr>
+    </w:p>
+    <w:p>
+      <w:pPr>
+        <w:spacing w:after="0" w:line="240" w:lineRule="auto"/>
+        <w:jc w:val="center"/>
+        <w:rPr>
+          <w:rFonts w:ascii="Arial" w:hAnsi="Arial" w:cs="Arial"/>
+          <w:b/>
+          <w:bCs/>
+          <w:sz w:val="20"/>
+          <w:szCs w:val="20"/>
+          <w:lang w:val="es-VE"/>
+        </w:rPr>
+      </w:pPr>
+      <w:r>
+        <w:rPr>
+          <w:rFonts w:ascii="Arial" w:hAnsi="Arial" w:cs="Arial"/>
+          <w:b/>
+          <w:bCs/>
+          <w:sz w:val="20"/>
+          <w:szCs w:val="20"/>
+          <w:lang w:val="es-VE"/>
+        </w:rPr>
+        <w:t>Periodo</w:t>
       </w:r>
       <w:r>
         <w:rPr>
@@ -49,22 +88,8 @@
           <w:szCs w:val="20"/>
           <w:lang w:val="es-VE"/>
         </w:rPr>
-        <w:t xml:space="preserve">Inscripción Crefinex 2023 </w:t>
+        <w:t>:</w:t>
       </w:r>
-    </w:p>
-    <w:p>
-      <w:pPr>
-        <w:spacing w:after="0" w:line="240" w:lineRule="auto"/>
-        <w:jc w:val="center"/>
-        <w:rPr>
-          <w:rFonts w:ascii="Arial" w:hAnsi="Arial" w:cs="Arial"/>
-          <w:b/>
-          <w:bCs/>
-          <w:sz w:val="20"/>
-          <w:szCs w:val="20"/>
-          <w:lang w:val="es-VE"/>
-        </w:rPr>
-      </w:pPr>
       <w:r>
         <w:rPr>
           <w:rFonts w:ascii="Arial" w:hAnsi="Arial" w:cs="Arial"/>
@@ -74,7 +99,7 @@
           <w:szCs w:val="20"/>
           <w:lang w:val="es-VE"/>
         </w:rPr>
-        <w:t>Periodo +++</w:t>
+        <w:t xml:space="preserve"> +++</w:t>
       </w:r>
       <w:proofErr w:type="spellStart"/>
       <w:r>
@@ -141,69 +166,6 @@
     </w:p>
     <w:p>
       <w:pPr>
-        <w:spacing w:after="0" w:line="240" w:lineRule="auto"/>
-        <w:jc w:val="right"/>
-        <w:rPr>
-          <w:rFonts w:ascii="Arial" w:hAnsi="Arial" w:cs="Arial"/>
-          <w:b/>
-          <w:bCs/>
-          <w:sz w:val="20"/>
-          <w:szCs w:val="20"/>
-          <w:lang w:val="es-VE"/>
-        </w:rPr>
-      </w:pPr>
-      <w:r>
-        <w:rPr>
-          <w:rFonts w:ascii="Arial" w:hAnsi="Arial" w:cs="Arial"/>
-          <w:b/>
-          <w:bCs/>
-          <w:sz w:val="20"/>
-          <w:szCs w:val="20"/>
-          <w:lang w:val="es-VE"/>
-        </w:rPr>
-        <w:t>+++</w:t>
-      </w:r>
-      <w:proofErr w:type="spellStart"/>
-      <w:r>
-        <w:rPr>
-          <w:rFonts w:ascii="Arial" w:hAnsi="Arial" w:cs="Arial"/>
-          <w:b/>
-          <w:bCs/>
-          <w:sz w:val="20"/>
-          <w:szCs w:val="20"/>
-          <w:lang w:val="es-VE"/>
-        </w:rPr>
-        <w:t>fecha_actual</w:t>
-      </w:r>
-      <w:proofErr w:type="spellEnd"/>
-      <w:r>
-        <w:rPr>
-          <w:rFonts w:ascii="Arial" w:hAnsi="Arial" w:cs="Arial"/>
-          <w:b/>
-          <w:bCs/>
-          <w:sz w:val="20"/>
-          <w:szCs w:val="20"/>
-          <w:lang w:val="es-VE"/>
-        </w:rPr>
-        <w:t>+++</w:t>
-      </w:r>
-    </w:p>
-    <w:p>
-      <w:pPr>
-        <w:spacing w:after="0" w:line="240" w:lineRule="auto"/>
-        <w:jc w:val="center"/>
-        <w:rPr>
-          <w:rFonts w:ascii="Arial" w:hAnsi="Arial" w:cs="Arial"/>
-          <w:b/>
-          <w:bCs/>
-          <w:sz w:val="20"/>
-          <w:szCs w:val="20"/>
-          <w:lang w:val="es-VE"/>
-        </w:rPr>
-      </w:pPr>
-    </w:p>
-    <w:p>
-      <w:pPr>
         <w:jc w:val="center"/>
         <w:rPr>
           <w:rFonts w:ascii="Arial" w:hAnsi="Arial" w:cs="Arial"/>
@@ -286,14 +248,14 @@
           <w:bCs/>
           <w:sz w:val="20"/>
           <w:szCs w:val="20"/>
-          <w:lang w:val="en-US"/>
+          <w:lang w:val="es-VE"/>
         </w:rPr>
       </w:pPr>
     </w:p>
     <w:tbl>
       <w:tblPr>
         <w:tblStyle w:val="Tablaconcuadrcula"/>
-        <w:tblW w:w="0" w:type="auto"/>
+        <w:tblW w:w="9322" w:type="dxa"/>
         <w:tblBorders>
           <w:top w:val="none" w:sz="0" w:space="0" w:color="auto"/>
           <w:left w:val="none" w:sz="0" w:space="0" w:color="auto"/>
@@ -306,7 +268,7 @@
       </w:tblPr>
       <w:tblGrid>
         <w:gridCol w:w="4489"/>
-        <w:gridCol w:w="4489"/>
+        <w:gridCol w:w="4833"/>
       </w:tblGrid>
       <w:tr>
         <w:trPr>
@@ -319,21 +281,44 @@
           </w:tcPr>
           <w:p>
             <w:pPr>
-              <w:jc w:val="right"/>
               <w:rPr>
                 <w:rFonts w:ascii="Arial" w:hAnsi="Arial" w:cs="Arial"/>
                 <w:b/>
                 <w:bCs/>
                 <w:sz w:val="20"/>
                 <w:szCs w:val="20"/>
-                <w:lang w:val="en-US"/>
-              </w:rPr>
-            </w:pPr>
-          </w:p>
-        </w:tc>
-        <w:tc>
-          <w:tcPr>
-            <w:tcW w:w="4489" w:type="dxa"/>
+                <w:lang w:val="es-VE"/>
+              </w:rPr>
+            </w:pPr>
+            <w:r>
+              <w:rPr>
+                <w:rFonts w:ascii="Arial" w:hAnsi="Arial" w:cs="Arial"/>
+                <w:b/>
+                <w:bCs/>
+                <w:sz w:val="20"/>
+                <w:szCs w:val="20"/>
+                <w:lang w:val="es-VE"/>
+              </w:rPr>
+              <w:t>DATOS DEL ESTUDIANTE</w:t>
+            </w:r>
+          </w:p>
+          <w:p>
+            <w:pPr>
+              <w:jc w:val="right"/>
+              <w:rPr>
+                <w:rFonts w:ascii="Arial" w:hAnsi="Arial" w:cs="Arial"/>
+                <w:b/>
+                <w:bCs/>
+                <w:sz w:val="20"/>
+                <w:szCs w:val="20"/>
+                <w:lang w:val="es-VE"/>
+              </w:rPr>
+            </w:pPr>
+          </w:p>
+        </w:tc>
+        <w:tc>
+          <w:tcPr>
+            <w:tcW w:w="4833" w:type="dxa"/>
             <w:vAlign w:val="center"/>
           </w:tcPr>
           <w:p>
@@ -458,7 +443,8 @@
       <w:tblGrid>
         <w:gridCol w:w="2578"/>
         <w:gridCol w:w="2579"/>
-        <w:gridCol w:w="1289"/>
+        <w:gridCol w:w="733"/>
+        <w:gridCol w:w="556"/>
         <w:gridCol w:w="1290"/>
         <w:gridCol w:w="1467"/>
       </w:tblGrid>
@@ -513,8 +499,8 @@
         </w:tc>
         <w:tc>
           <w:tcPr>
-            <w:tcW w:w="6625" w:type="dxa"/>
-            <w:gridSpan w:val="4"/>
+            <w:tcW w:w="3312" w:type="dxa"/>
+            <w:gridSpan w:val="2"/>
           </w:tcPr>
           <w:p>
             <w:pPr>
@@ -541,6 +527,53 @@
             <w:r>
               <w:rPr>
                 <w:rFonts w:ascii="Arial" w:hAnsi="Arial" w:cs="Arial"/>
+              </w:rPr>
+              <w:t>+++</w:t>
+            </w:r>
+          </w:p>
+        </w:tc>
+        <w:tc>
+          <w:tcPr>
+            <w:tcW w:w="3313" w:type="dxa"/>
+            <w:gridSpan w:val="3"/>
+          </w:tcPr>
+          <w:p>
+            <w:pPr>
+              <w:pStyle w:val="TableParagraph"/>
+              <w:ind w:left="0"/>
+              <w:rPr>
+                <w:rFonts w:ascii="Arial" w:hAnsi="Arial" w:cs="Arial"/>
+              </w:rPr>
+            </w:pPr>
+            <w:r>
+              <w:rPr>
+                <w:rFonts w:ascii="Arial" w:hAnsi="Arial" w:cs="Arial"/>
+                <w:bCs/>
+                <w:sz w:val="20"/>
+                <w:szCs w:val="20"/>
+                <w:lang w:val="es-VE"/>
+              </w:rPr>
+              <w:t>Fecha de Inscripción: +++</w:t>
+            </w:r>
+            <w:proofErr w:type="spellStart"/>
+            <w:r>
+              <w:rPr>
+                <w:rFonts w:ascii="Arial" w:hAnsi="Arial" w:cs="Arial"/>
+                <w:bCs/>
+                <w:sz w:val="20"/>
+                <w:szCs w:val="20"/>
+                <w:lang w:val="es-VE"/>
+              </w:rPr>
+              <w:t>fecha_actual</w:t>
+            </w:r>
+            <w:proofErr w:type="spellEnd"/>
+            <w:r>
+              <w:rPr>
+                <w:rFonts w:ascii="Arial" w:hAnsi="Arial" w:cs="Arial"/>
+                <w:bCs/>
+                <w:sz w:val="20"/>
+                <w:szCs w:val="20"/>
+                <w:lang w:val="es-VE"/>
               </w:rPr>
               <w:t>+++</w:t>
             </w:r>
@@ -634,6 +667,7 @@
         <w:tc>
           <w:tcPr>
             <w:tcW w:w="1289" w:type="dxa"/>
+            <w:gridSpan w:val="2"/>
           </w:tcPr>
           <w:p>
             <w:pPr>
@@ -780,7 +814,7 @@
         <w:tc>
           <w:tcPr>
             <w:tcW w:w="2579" w:type="dxa"/>
-            <w:gridSpan w:val="2"/>
+            <w:gridSpan w:val="3"/>
           </w:tcPr>
           <w:p>
             <w:pPr>
@@ -911,7 +945,7 @@
         <w:tc>
           <w:tcPr>
             <w:tcW w:w="6625" w:type="dxa"/>
-            <w:gridSpan w:val="4"/>
+            <w:gridSpan w:val="5"/>
           </w:tcPr>
           <w:p>
             <w:pPr>
@@ -1004,7 +1038,7 @@
         <w:tc>
           <w:tcPr>
             <w:tcW w:w="4046" w:type="dxa"/>
-            <w:gridSpan w:val="3"/>
+            <w:gridSpan w:val="4"/>
           </w:tcPr>
           <w:p>
             <w:pPr>
@@ -1025,7 +1059,7 @@
         <w:tc>
           <w:tcPr>
             <w:tcW w:w="9203" w:type="dxa"/>
-            <w:gridSpan w:val="5"/>
+            <w:gridSpan w:val="6"/>
           </w:tcPr>
           <w:p>
             <w:pPr>
@@ -1066,7 +1100,7 @@
         <w:tc>
           <w:tcPr>
             <w:tcW w:w="7736" w:type="dxa"/>
-            <w:gridSpan w:val="4"/>
+            <w:gridSpan w:val="5"/>
           </w:tcPr>
           <w:p>
             <w:pPr>
@@ -1184,7 +1218,7 @@
         <w:tc>
           <w:tcPr>
             <w:tcW w:w="6625" w:type="dxa"/>
-            <w:gridSpan w:val="4"/>
+            <w:gridSpan w:val="5"/>
           </w:tcPr>
           <w:p>
             <w:pPr>
@@ -1216,6 +1250,805 @@
         </w:rPr>
       </w:pPr>
     </w:p>
+    <w:tbl>
+      <w:tblPr>
+        <w:tblW w:w="5000" w:type="pct"/>
+        <w:tblCellMar>
+          <w:left w:w="70" w:type="dxa"/>
+          <w:right w:w="70" w:type="dxa"/>
+        </w:tblCellMar>
+        <w:tblLook w:val="04A0" w:firstRow="1" w:lastRow="0" w:firstColumn="1" w:lastColumn="0" w:noHBand="0" w:noVBand="1"/>
+      </w:tblPr>
+      <w:tblGrid>
+        <w:gridCol w:w="1323"/>
+        <w:gridCol w:w="3465"/>
+        <w:gridCol w:w="1049"/>
+        <w:gridCol w:w="3141"/>
+      </w:tblGrid>
+      <w:tr>
+        <w:trPr>
+          <w:trHeight w:val="315"/>
+        </w:trPr>
+        <w:tc>
+          <w:tcPr>
+            <w:tcW w:w="2600" w:type="pct"/>
+            <w:gridSpan w:val="2"/>
+            <w:tcBorders>
+              <w:top w:val="single" w:sz="4" w:space="0" w:color="auto"/>
+              <w:left w:val="single" w:sz="4" w:space="0" w:color="auto"/>
+              <w:bottom w:val="single" w:sz="4" w:space="0" w:color="auto"/>
+              <w:right w:val="single" w:sz="4" w:space="0" w:color="auto"/>
+            </w:tcBorders>
+            <w:shd w:val="clear" w:color="auto" w:fill="auto"/>
+            <w:noWrap/>
+            <w:vAlign w:val="bottom"/>
+            <w:hideMark/>
+          </w:tcPr>
+          <w:p>
+            <w:pPr>
+              <w:spacing w:after="0" w:line="240" w:lineRule="auto"/>
+              <w:rPr>
+                <w:rFonts w:ascii="Arial" w:eastAsia="Times New Roman" w:hAnsi="Arial" w:cs="Arial"/>
+                <w:bCs/>
+                <w:color w:val="000000"/>
+                <w:sz w:val="24"/>
+                <w:szCs w:val="24"/>
+                <w:lang w:val="es-VE" w:eastAsia="es-VE"/>
+              </w:rPr>
+            </w:pPr>
+            <w:r>
+              <w:rPr>
+                <w:rFonts w:ascii="Arial" w:eastAsia="Times New Roman" w:hAnsi="Arial" w:cs="Arial"/>
+                <w:bCs/>
+                <w:color w:val="000000"/>
+                <w:sz w:val="24"/>
+                <w:szCs w:val="24"/>
+                <w:lang w:val="es-VE" w:eastAsia="es-VE"/>
+              </w:rPr>
+              <w:t>En caso de emergencia llamar a:</w:t>
+            </w:r>
+          </w:p>
+        </w:tc>
+        <w:tc>
+          <w:tcPr>
+            <w:tcW w:w="2400" w:type="pct"/>
+            <w:gridSpan w:val="2"/>
+            <w:tcBorders>
+              <w:top w:val="single" w:sz="4" w:space="0" w:color="auto"/>
+              <w:left w:val="nil"/>
+              <w:bottom w:val="single" w:sz="4" w:space="0" w:color="auto"/>
+              <w:right w:val="single" w:sz="4" w:space="0" w:color="auto"/>
+            </w:tcBorders>
+            <w:shd w:val="clear" w:color="auto" w:fill="auto"/>
+            <w:noWrap/>
+            <w:vAlign w:val="bottom"/>
+            <w:hideMark/>
+          </w:tcPr>
+          <w:p>
+            <w:pPr>
+              <w:spacing w:after="0" w:line="240" w:lineRule="auto"/>
+              <w:jc w:val="center"/>
+              <w:rPr>
+                <w:rFonts w:ascii="Arial" w:eastAsia="Times New Roman" w:hAnsi="Arial" w:cs="Arial"/>
+                <w:color w:val="000000"/>
+                <w:sz w:val="24"/>
+                <w:szCs w:val="24"/>
+                <w:lang w:val="es-VE" w:eastAsia="es-VE"/>
+              </w:rPr>
+            </w:pPr>
+            <w:r>
+              <w:rPr>
+                <w:rFonts w:ascii="Arial" w:eastAsia="Times New Roman" w:hAnsi="Arial" w:cs="Arial"/>
+                <w:color w:val="000000"/>
+                <w:sz w:val="24"/>
+                <w:szCs w:val="24"/>
+                <w:lang w:val="es-VE" w:eastAsia="es-VE"/>
+              </w:rPr>
+              <w:t>+++</w:t>
+            </w:r>
+            <w:proofErr w:type="spellStart"/>
+            <w:r>
+              <w:rPr>
+                <w:rFonts w:ascii="Arial" w:eastAsia="Times New Roman" w:hAnsi="Arial" w:cs="Arial"/>
+                <w:color w:val="000000"/>
+                <w:sz w:val="24"/>
+                <w:szCs w:val="24"/>
+                <w:lang w:val="es-VE" w:eastAsia="es-VE"/>
+              </w:rPr>
+              <w:t>emergencia_nombre</w:t>
+            </w:r>
+            <w:proofErr w:type="spellEnd"/>
+            <w:r>
+              <w:rPr>
+                <w:rFonts w:ascii="Arial" w:eastAsia="Times New Roman" w:hAnsi="Arial" w:cs="Arial"/>
+                <w:color w:val="000000"/>
+                <w:sz w:val="24"/>
+                <w:szCs w:val="24"/>
+                <w:lang w:val="es-VE" w:eastAsia="es-VE"/>
+              </w:rPr>
+              <w:t>+++</w:t>
+            </w:r>
+          </w:p>
+        </w:tc>
+      </w:tr>
+      <w:tr>
+        <w:trPr>
+          <w:trHeight w:val="375"/>
+        </w:trPr>
+        <w:tc>
+          <w:tcPr>
+            <w:tcW w:w="1654" w:type="pct"/>
+            <w:tcBorders>
+              <w:top w:val="single" w:sz="4" w:space="0" w:color="auto"/>
+              <w:left w:val="single" w:sz="4" w:space="0" w:color="auto"/>
+              <w:bottom w:val="single" w:sz="4" w:space="0" w:color="auto"/>
+              <w:right w:val="single" w:sz="4" w:space="0" w:color="auto"/>
+            </w:tcBorders>
+            <w:shd w:val="clear" w:color="auto" w:fill="auto"/>
+            <w:noWrap/>
+            <w:vAlign w:val="bottom"/>
+            <w:hideMark/>
+          </w:tcPr>
+          <w:p>
+            <w:pPr>
+              <w:spacing w:after="0" w:line="240" w:lineRule="auto"/>
+              <w:rPr>
+                <w:rFonts w:ascii="Arial" w:eastAsia="Times New Roman" w:hAnsi="Arial" w:cs="Arial"/>
+                <w:color w:val="000000"/>
+                <w:sz w:val="24"/>
+                <w:szCs w:val="24"/>
+                <w:lang w:val="es-VE" w:eastAsia="es-VE"/>
+              </w:rPr>
+            </w:pPr>
+            <w:r>
+              <w:rPr>
+                <w:rFonts w:ascii="Arial" w:eastAsia="Times New Roman" w:hAnsi="Arial" w:cs="Arial"/>
+                <w:color w:val="000000"/>
+                <w:sz w:val="24"/>
+                <w:szCs w:val="24"/>
+                <w:lang w:val="es-VE" w:eastAsia="es-VE"/>
+              </w:rPr>
+              <w:t>Parentesco</w:t>
+            </w:r>
+          </w:p>
+        </w:tc>
+        <w:tc>
+          <w:tcPr>
+            <w:tcW w:w="946" w:type="pct"/>
+            <w:tcBorders>
+              <w:top w:val="single" w:sz="4" w:space="0" w:color="auto"/>
+              <w:left w:val="nil"/>
+              <w:bottom w:val="single" w:sz="4" w:space="0" w:color="auto"/>
+              <w:right w:val="single" w:sz="4" w:space="0" w:color="auto"/>
+            </w:tcBorders>
+            <w:shd w:val="clear" w:color="auto" w:fill="auto"/>
+            <w:noWrap/>
+            <w:vAlign w:val="bottom"/>
+            <w:hideMark/>
+          </w:tcPr>
+          <w:p>
+            <w:pPr>
+              <w:spacing w:after="0" w:line="240" w:lineRule="auto"/>
+              <w:jc w:val="center"/>
+              <w:rPr>
+                <w:rFonts w:ascii="Arial" w:eastAsia="Times New Roman" w:hAnsi="Arial" w:cs="Arial"/>
+                <w:color w:val="000000"/>
+                <w:sz w:val="24"/>
+                <w:szCs w:val="24"/>
+                <w:lang w:val="es-VE" w:eastAsia="es-VE"/>
+              </w:rPr>
+            </w:pPr>
+            <w:r>
+              <w:rPr>
+                <w:rFonts w:ascii="Arial" w:eastAsia="Times New Roman" w:hAnsi="Arial" w:cs="Arial"/>
+                <w:color w:val="000000"/>
+                <w:sz w:val="24"/>
+                <w:szCs w:val="24"/>
+                <w:lang w:val="es-VE" w:eastAsia="es-VE"/>
+              </w:rPr>
+              <w:t>+++</w:t>
+            </w:r>
+            <w:proofErr w:type="spellStart"/>
+            <w:r>
+              <w:rPr>
+                <w:rFonts w:ascii="Arial" w:eastAsia="Times New Roman" w:hAnsi="Arial" w:cs="Arial"/>
+                <w:color w:val="000000"/>
+                <w:sz w:val="24"/>
+                <w:szCs w:val="24"/>
+                <w:lang w:val="es-VE" w:eastAsia="es-VE"/>
+              </w:rPr>
+              <w:t>emergencia_parentesco</w:t>
+            </w:r>
+            <w:proofErr w:type="spellEnd"/>
+            <w:r>
+              <w:rPr>
+                <w:rFonts w:ascii="Arial" w:eastAsia="Times New Roman" w:hAnsi="Arial" w:cs="Arial"/>
+                <w:color w:val="000000"/>
+                <w:sz w:val="24"/>
+                <w:szCs w:val="24"/>
+                <w:lang w:val="es-VE" w:eastAsia="es-VE"/>
+              </w:rPr>
+              <w:t>+++</w:t>
+            </w:r>
+          </w:p>
+        </w:tc>
+        <w:tc>
+          <w:tcPr>
+            <w:tcW w:w="851" w:type="pct"/>
+            <w:tcBorders>
+              <w:top w:val="nil"/>
+              <w:left w:val="nil"/>
+              <w:bottom w:val="single" w:sz="4" w:space="0" w:color="auto"/>
+              <w:right w:val="single" w:sz="4" w:space="0" w:color="auto"/>
+            </w:tcBorders>
+            <w:shd w:val="clear" w:color="auto" w:fill="auto"/>
+            <w:noWrap/>
+            <w:vAlign w:val="bottom"/>
+            <w:hideMark/>
+          </w:tcPr>
+          <w:p>
+            <w:pPr>
+              <w:spacing w:after="0" w:line="240" w:lineRule="auto"/>
+              <w:rPr>
+                <w:rFonts w:ascii="Arial" w:eastAsia="Times New Roman" w:hAnsi="Arial" w:cs="Arial"/>
+                <w:color w:val="000000"/>
+                <w:sz w:val="24"/>
+                <w:szCs w:val="24"/>
+                <w:lang w:val="es-VE" w:eastAsia="es-VE"/>
+              </w:rPr>
+            </w:pPr>
+            <w:r>
+              <w:rPr>
+                <w:rFonts w:ascii="Arial" w:eastAsia="Times New Roman" w:hAnsi="Arial" w:cs="Arial"/>
+                <w:color w:val="000000"/>
+                <w:sz w:val="24"/>
+                <w:szCs w:val="24"/>
+                <w:lang w:val="es-VE" w:eastAsia="es-VE"/>
+              </w:rPr>
+              <w:t>Teléfono</w:t>
+            </w:r>
+          </w:p>
+        </w:tc>
+        <w:tc>
+          <w:tcPr>
+            <w:tcW w:w="1549" w:type="pct"/>
+            <w:tcBorders>
+              <w:top w:val="single" w:sz="4" w:space="0" w:color="auto"/>
+              <w:left w:val="nil"/>
+              <w:bottom w:val="single" w:sz="4" w:space="0" w:color="auto"/>
+              <w:right w:val="single" w:sz="4" w:space="0" w:color="auto"/>
+            </w:tcBorders>
+            <w:shd w:val="clear" w:color="auto" w:fill="auto"/>
+            <w:noWrap/>
+            <w:vAlign w:val="bottom"/>
+            <w:hideMark/>
+          </w:tcPr>
+          <w:p>
+            <w:pPr>
+              <w:spacing w:after="0" w:line="240" w:lineRule="auto"/>
+              <w:jc w:val="center"/>
+              <w:rPr>
+                <w:rFonts w:ascii="Arial" w:eastAsia="Times New Roman" w:hAnsi="Arial" w:cs="Arial"/>
+                <w:color w:val="000000"/>
+                <w:sz w:val="24"/>
+                <w:szCs w:val="24"/>
+                <w:lang w:val="es-VE" w:eastAsia="es-VE"/>
+              </w:rPr>
+            </w:pPr>
+            <w:r>
+              <w:rPr>
+                <w:rFonts w:ascii="Arial" w:eastAsia="Times New Roman" w:hAnsi="Arial" w:cs="Arial"/>
+                <w:color w:val="000000"/>
+                <w:sz w:val="24"/>
+                <w:szCs w:val="24"/>
+                <w:lang w:val="es-VE" w:eastAsia="es-VE"/>
+              </w:rPr>
+              <w:t>+++</w:t>
+            </w:r>
+            <w:proofErr w:type="spellStart"/>
+            <w:r>
+              <w:rPr>
+                <w:rFonts w:ascii="Arial" w:eastAsia="Times New Roman" w:hAnsi="Arial" w:cs="Arial"/>
+                <w:color w:val="000000"/>
+                <w:sz w:val="24"/>
+                <w:szCs w:val="24"/>
+                <w:lang w:val="es-VE" w:eastAsia="es-VE"/>
+              </w:rPr>
+              <w:t>emergencia_telefono</w:t>
+            </w:r>
+            <w:proofErr w:type="spellEnd"/>
+            <w:r>
+              <w:rPr>
+                <w:rFonts w:ascii="Arial" w:eastAsia="Times New Roman" w:hAnsi="Arial" w:cs="Arial"/>
+                <w:color w:val="000000"/>
+                <w:sz w:val="24"/>
+                <w:szCs w:val="24"/>
+                <w:lang w:val="es-VE" w:eastAsia="es-VE"/>
+              </w:rPr>
+              <w:t>+++</w:t>
+            </w:r>
+          </w:p>
+        </w:tc>
+      </w:tr>
+    </w:tbl>
+    <w:p>
+      <w:pPr>
+        <w:jc w:val="center"/>
+        <w:rPr>
+          <w:rFonts w:ascii="Arial" w:hAnsi="Arial" w:cs="Arial"/>
+          <w:sz w:val="20"/>
+          <w:szCs w:val="20"/>
+          <w:lang w:val="es-VE"/>
+        </w:rPr>
+      </w:pPr>
+    </w:p>
+    <w:tbl>
+      <w:tblPr>
+        <w:tblW w:w="5000" w:type="pct"/>
+        <w:tblCellMar>
+          <w:left w:w="70" w:type="dxa"/>
+          <w:right w:w="70" w:type="dxa"/>
+        </w:tblCellMar>
+        <w:tblLook w:val="04A0" w:firstRow="1" w:lastRow="0" w:firstColumn="1" w:lastColumn="0" w:noHBand="0" w:noVBand="1"/>
+      </w:tblPr>
+      <w:tblGrid>
+        <w:gridCol w:w="1882"/>
+        <w:gridCol w:w="3211"/>
+        <w:gridCol w:w="970"/>
+        <w:gridCol w:w="2915"/>
+      </w:tblGrid>
+      <w:tr>
+        <w:trPr>
+          <w:trHeight w:val="375"/>
+        </w:trPr>
+        <w:tc>
+          <w:tcPr>
+            <w:tcW w:w="5000" w:type="pct"/>
+            <w:gridSpan w:val="4"/>
+            <w:tcBorders>
+              <w:top w:val="single" w:sz="4" w:space="0" w:color="auto"/>
+              <w:left w:val="single" w:sz="4" w:space="0" w:color="auto"/>
+              <w:bottom w:val="single" w:sz="4" w:space="0" w:color="auto"/>
+              <w:right w:val="single" w:sz="4" w:space="0" w:color="auto"/>
+            </w:tcBorders>
+            <w:shd w:val="clear" w:color="auto" w:fill="auto"/>
+            <w:noWrap/>
+            <w:vAlign w:val="center"/>
+            <w:hideMark/>
+          </w:tcPr>
+          <w:p>
+            <w:pPr>
+              <w:spacing w:after="0" w:line="240" w:lineRule="auto"/>
+              <w:rPr>
+                <w:rFonts w:ascii="Arial" w:eastAsia="Times New Roman" w:hAnsi="Arial" w:cs="Arial"/>
+                <w:color w:val="000000"/>
+                <w:sz w:val="24"/>
+                <w:szCs w:val="24"/>
+                <w:lang w:val="es-VE" w:eastAsia="es-VE"/>
+              </w:rPr>
+            </w:pPr>
+            <w:r>
+              <w:rPr>
+                <w:rFonts w:ascii="Arial" w:eastAsia="Times New Roman" w:hAnsi="Arial" w:cs="Arial"/>
+                <w:color w:val="000000"/>
+                <w:sz w:val="24"/>
+                <w:szCs w:val="24"/>
+                <w:lang w:val="es-VE" w:eastAsia="es-VE"/>
+              </w:rPr>
+              <w:t>A demás de su representante, quién está a</w:t>
+            </w:r>
+            <w:r>
+              <w:rPr>
+                <w:rFonts w:ascii="Arial" w:eastAsia="Times New Roman" w:hAnsi="Arial" w:cs="Arial"/>
+                <w:color w:val="000000"/>
+                <w:sz w:val="24"/>
+                <w:szCs w:val="24"/>
+                <w:lang w:val="es-VE" w:eastAsia="es-VE"/>
+              </w:rPr>
+              <w:t>u</w:t>
+            </w:r>
+            <w:r>
+              <w:rPr>
+                <w:rFonts w:ascii="Arial" w:eastAsia="Times New Roman" w:hAnsi="Arial" w:cs="Arial"/>
+                <w:color w:val="000000"/>
+                <w:sz w:val="24"/>
+                <w:szCs w:val="24"/>
+                <w:lang w:val="es-VE" w:eastAsia="es-VE"/>
+              </w:rPr>
+              <w:t>torizado para retirar al estudiante</w:t>
+            </w:r>
+          </w:p>
+        </w:tc>
+      </w:tr>
+      <w:tr>
+        <w:trPr>
+          <w:trHeight w:val="375"/>
+        </w:trPr>
+        <w:tc>
+          <w:tcPr>
+            <w:tcW w:w="1224" w:type="pct"/>
+            <w:tcBorders>
+              <w:top w:val="single" w:sz="4" w:space="0" w:color="auto"/>
+              <w:left w:val="single" w:sz="4" w:space="0" w:color="auto"/>
+              <w:bottom w:val="single" w:sz="4" w:space="0" w:color="auto"/>
+              <w:right w:val="single" w:sz="4" w:space="0" w:color="auto"/>
+            </w:tcBorders>
+            <w:shd w:val="clear" w:color="auto" w:fill="auto"/>
+            <w:noWrap/>
+            <w:vAlign w:val="bottom"/>
+            <w:hideMark/>
+          </w:tcPr>
+          <w:p>
+            <w:pPr>
+              <w:spacing w:after="0" w:line="240" w:lineRule="auto"/>
+              <w:rPr>
+                <w:rFonts w:ascii="Arial" w:eastAsia="Times New Roman" w:hAnsi="Arial" w:cs="Arial"/>
+                <w:color w:val="000000"/>
+                <w:sz w:val="24"/>
+                <w:szCs w:val="24"/>
+                <w:lang w:val="es-VE" w:eastAsia="es-VE"/>
+              </w:rPr>
+            </w:pPr>
+            <w:r>
+              <w:rPr>
+                <w:rFonts w:ascii="Arial" w:eastAsia="Times New Roman" w:hAnsi="Arial" w:cs="Arial"/>
+                <w:color w:val="000000"/>
+                <w:sz w:val="24"/>
+                <w:szCs w:val="24"/>
+                <w:lang w:val="es-VE" w:eastAsia="es-VE"/>
+              </w:rPr>
+              <w:lastRenderedPageBreak/>
+              <w:t xml:space="preserve">Nombre y Apellido </w:t>
+            </w:r>
+          </w:p>
+        </w:tc>
+        <w:tc>
+          <w:tcPr>
+            <w:tcW w:w="3776" w:type="pct"/>
+            <w:gridSpan w:val="3"/>
+            <w:tcBorders>
+              <w:top w:val="single" w:sz="4" w:space="0" w:color="auto"/>
+              <w:left w:val="nil"/>
+              <w:bottom w:val="single" w:sz="4" w:space="0" w:color="auto"/>
+              <w:right w:val="single" w:sz="4" w:space="0" w:color="auto"/>
+            </w:tcBorders>
+            <w:shd w:val="clear" w:color="auto" w:fill="auto"/>
+            <w:noWrap/>
+            <w:vAlign w:val="bottom"/>
+            <w:hideMark/>
+          </w:tcPr>
+          <w:p>
+            <w:pPr>
+              <w:spacing w:after="0" w:line="240" w:lineRule="auto"/>
+              <w:jc w:val="center"/>
+              <w:rPr>
+                <w:rFonts w:ascii="Arial" w:eastAsia="Times New Roman" w:hAnsi="Arial" w:cs="Arial"/>
+                <w:color w:val="000000"/>
+                <w:sz w:val="24"/>
+                <w:szCs w:val="24"/>
+                <w:lang w:val="es-VE" w:eastAsia="es-VE"/>
+              </w:rPr>
+            </w:pPr>
+            <w:r>
+              <w:rPr>
+                <w:rFonts w:ascii="Arial" w:eastAsia="Times New Roman" w:hAnsi="Arial" w:cs="Arial"/>
+                <w:color w:val="000000"/>
+                <w:sz w:val="24"/>
+                <w:szCs w:val="24"/>
+                <w:lang w:val="es-VE" w:eastAsia="es-VE"/>
+              </w:rPr>
+              <w:t>+++</w:t>
+            </w:r>
+            <w:proofErr w:type="spellStart"/>
+            <w:r>
+              <w:rPr>
+                <w:rFonts w:ascii="Arial" w:eastAsia="Times New Roman" w:hAnsi="Arial" w:cs="Arial"/>
+                <w:color w:val="000000"/>
+                <w:sz w:val="24"/>
+                <w:szCs w:val="24"/>
+                <w:lang w:val="es-VE" w:eastAsia="es-VE"/>
+              </w:rPr>
+              <w:t>autorizacion_nombre</w:t>
+            </w:r>
+            <w:proofErr w:type="spellEnd"/>
+            <w:r>
+              <w:rPr>
+                <w:rFonts w:ascii="Arial" w:eastAsia="Times New Roman" w:hAnsi="Arial" w:cs="Arial"/>
+                <w:color w:val="000000"/>
+                <w:sz w:val="24"/>
+                <w:szCs w:val="24"/>
+                <w:lang w:val="es-VE" w:eastAsia="es-VE"/>
+              </w:rPr>
+              <w:t>+++</w:t>
+            </w:r>
+          </w:p>
+        </w:tc>
+      </w:tr>
+      <w:tr>
+        <w:trPr>
+          <w:trHeight w:val="375"/>
+        </w:trPr>
+        <w:tc>
+          <w:tcPr>
+            <w:tcW w:w="1224" w:type="pct"/>
+            <w:tcBorders>
+              <w:top w:val="single" w:sz="4" w:space="0" w:color="auto"/>
+              <w:left w:val="single" w:sz="4" w:space="0" w:color="auto"/>
+              <w:bottom w:val="single" w:sz="4" w:space="0" w:color="auto"/>
+              <w:right w:val="single" w:sz="4" w:space="0" w:color="auto"/>
+            </w:tcBorders>
+            <w:shd w:val="clear" w:color="auto" w:fill="auto"/>
+            <w:noWrap/>
+            <w:vAlign w:val="bottom"/>
+            <w:hideMark/>
+          </w:tcPr>
+          <w:p>
+            <w:pPr>
+              <w:spacing w:after="0" w:line="240" w:lineRule="auto"/>
+              <w:rPr>
+                <w:rFonts w:ascii="Arial" w:eastAsia="Times New Roman" w:hAnsi="Arial" w:cs="Arial"/>
+                <w:color w:val="000000"/>
+                <w:sz w:val="24"/>
+                <w:szCs w:val="24"/>
+                <w:lang w:val="es-VE" w:eastAsia="es-VE"/>
+              </w:rPr>
+            </w:pPr>
+            <w:r>
+              <w:rPr>
+                <w:rFonts w:ascii="Arial" w:eastAsia="Times New Roman" w:hAnsi="Arial" w:cs="Arial"/>
+                <w:color w:val="000000"/>
+                <w:sz w:val="24"/>
+                <w:szCs w:val="24"/>
+                <w:lang w:val="es-VE" w:eastAsia="es-VE"/>
+              </w:rPr>
+              <w:t>Parentesco</w:t>
+            </w:r>
+          </w:p>
+        </w:tc>
+        <w:tc>
+          <w:tcPr>
+            <w:tcW w:w="876" w:type="pct"/>
+            <w:tcBorders>
+              <w:top w:val="single" w:sz="4" w:space="0" w:color="auto"/>
+              <w:left w:val="nil"/>
+              <w:bottom w:val="single" w:sz="4" w:space="0" w:color="auto"/>
+              <w:right w:val="single" w:sz="4" w:space="0" w:color="auto"/>
+            </w:tcBorders>
+            <w:shd w:val="clear" w:color="auto" w:fill="auto"/>
+            <w:noWrap/>
+            <w:vAlign w:val="bottom"/>
+            <w:hideMark/>
+          </w:tcPr>
+          <w:p>
+            <w:pPr>
+              <w:spacing w:after="0" w:line="240" w:lineRule="auto"/>
+              <w:jc w:val="center"/>
+              <w:rPr>
+                <w:rFonts w:ascii="Arial" w:eastAsia="Times New Roman" w:hAnsi="Arial" w:cs="Arial"/>
+                <w:color w:val="000000"/>
+                <w:sz w:val="24"/>
+                <w:szCs w:val="24"/>
+                <w:lang w:val="es-VE" w:eastAsia="es-VE"/>
+              </w:rPr>
+            </w:pPr>
+            <w:r>
+              <w:rPr>
+                <w:rFonts w:ascii="Arial" w:eastAsia="Times New Roman" w:hAnsi="Arial" w:cs="Arial"/>
+                <w:color w:val="000000"/>
+                <w:sz w:val="24"/>
+                <w:szCs w:val="24"/>
+                <w:lang w:val="es-VE" w:eastAsia="es-VE"/>
+              </w:rPr>
+              <w:t>+++</w:t>
+            </w:r>
+            <w:proofErr w:type="spellStart"/>
+            <w:r>
+              <w:rPr>
+                <w:rFonts w:ascii="Arial" w:eastAsia="Times New Roman" w:hAnsi="Arial" w:cs="Arial"/>
+                <w:color w:val="000000"/>
+                <w:sz w:val="24"/>
+                <w:szCs w:val="24"/>
+                <w:lang w:val="es-VE" w:eastAsia="es-VE"/>
+              </w:rPr>
+              <w:t>autorizacion_parentesco</w:t>
+            </w:r>
+            <w:proofErr w:type="spellEnd"/>
+            <w:r>
+              <w:rPr>
+                <w:rFonts w:ascii="Arial" w:eastAsia="Times New Roman" w:hAnsi="Arial" w:cs="Arial"/>
+                <w:color w:val="000000"/>
+                <w:sz w:val="24"/>
+                <w:szCs w:val="24"/>
+                <w:lang w:val="es-VE" w:eastAsia="es-VE"/>
+              </w:rPr>
+              <w:t>+++</w:t>
+            </w:r>
+          </w:p>
+        </w:tc>
+        <w:tc>
+          <w:tcPr>
+            <w:tcW w:w="1222" w:type="pct"/>
+            <w:tcBorders>
+              <w:top w:val="nil"/>
+              <w:left w:val="nil"/>
+              <w:bottom w:val="single" w:sz="4" w:space="0" w:color="auto"/>
+              <w:right w:val="single" w:sz="4" w:space="0" w:color="auto"/>
+            </w:tcBorders>
+            <w:shd w:val="clear" w:color="auto" w:fill="auto"/>
+            <w:noWrap/>
+            <w:vAlign w:val="bottom"/>
+            <w:hideMark/>
+          </w:tcPr>
+          <w:p>
+            <w:pPr>
+              <w:spacing w:after="0" w:line="240" w:lineRule="auto"/>
+              <w:rPr>
+                <w:rFonts w:ascii="Arial" w:eastAsia="Times New Roman" w:hAnsi="Arial" w:cs="Arial"/>
+                <w:color w:val="000000"/>
+                <w:sz w:val="24"/>
+                <w:szCs w:val="24"/>
+                <w:lang w:val="es-VE" w:eastAsia="es-VE"/>
+              </w:rPr>
+            </w:pPr>
+            <w:proofErr w:type="spellStart"/>
+            <w:r>
+              <w:rPr>
+                <w:rFonts w:ascii="Arial" w:eastAsia="Times New Roman" w:hAnsi="Arial" w:cs="Arial"/>
+                <w:color w:val="000000"/>
+                <w:sz w:val="24"/>
+                <w:szCs w:val="24"/>
+                <w:lang w:val="es-VE" w:eastAsia="es-VE"/>
+              </w:rPr>
+              <w:t>Telefono</w:t>
+            </w:r>
+            <w:proofErr w:type="spellEnd"/>
+          </w:p>
+        </w:tc>
+        <w:tc>
+          <w:tcPr>
+            <w:tcW w:w="1679" w:type="pct"/>
+            <w:tcBorders>
+              <w:top w:val="single" w:sz="4" w:space="0" w:color="auto"/>
+              <w:left w:val="nil"/>
+              <w:bottom w:val="single" w:sz="4" w:space="0" w:color="auto"/>
+              <w:right w:val="single" w:sz="4" w:space="0" w:color="auto"/>
+            </w:tcBorders>
+            <w:shd w:val="clear" w:color="auto" w:fill="auto"/>
+            <w:noWrap/>
+            <w:vAlign w:val="bottom"/>
+            <w:hideMark/>
+          </w:tcPr>
+          <w:p>
+            <w:pPr>
+              <w:spacing w:after="0" w:line="240" w:lineRule="auto"/>
+              <w:jc w:val="center"/>
+              <w:rPr>
+                <w:rFonts w:ascii="Arial" w:eastAsia="Times New Roman" w:hAnsi="Arial" w:cs="Arial"/>
+                <w:color w:val="000000"/>
+                <w:sz w:val="24"/>
+                <w:szCs w:val="24"/>
+                <w:lang w:val="es-VE" w:eastAsia="es-VE"/>
+              </w:rPr>
+            </w:pPr>
+            <w:r>
+              <w:rPr>
+                <w:rFonts w:ascii="Arial" w:eastAsia="Times New Roman" w:hAnsi="Arial" w:cs="Arial"/>
+                <w:color w:val="000000"/>
+                <w:sz w:val="24"/>
+                <w:szCs w:val="24"/>
+                <w:lang w:val="es-VE" w:eastAsia="es-VE"/>
+              </w:rPr>
+              <w:t>+++</w:t>
+            </w:r>
+            <w:proofErr w:type="spellStart"/>
+            <w:r>
+              <w:rPr>
+                <w:rFonts w:ascii="Arial" w:eastAsia="Times New Roman" w:hAnsi="Arial" w:cs="Arial"/>
+                <w:color w:val="000000"/>
+                <w:sz w:val="24"/>
+                <w:szCs w:val="24"/>
+                <w:lang w:val="es-VE" w:eastAsia="es-VE"/>
+              </w:rPr>
+              <w:t>autorizacion_telefono</w:t>
+            </w:r>
+            <w:proofErr w:type="spellEnd"/>
+            <w:r>
+              <w:rPr>
+                <w:rFonts w:ascii="Arial" w:eastAsia="Times New Roman" w:hAnsi="Arial" w:cs="Arial"/>
+                <w:color w:val="000000"/>
+                <w:sz w:val="24"/>
+                <w:szCs w:val="24"/>
+                <w:lang w:val="es-VE" w:eastAsia="es-VE"/>
+              </w:rPr>
+              <w:t>+++</w:t>
+            </w:r>
+          </w:p>
+        </w:tc>
+      </w:tr>
+      <w:tr>
+        <w:trPr>
+          <w:trHeight w:val="375"/>
+        </w:trPr>
+        <w:tc>
+          <w:tcPr>
+            <w:tcW w:w="1224" w:type="pct"/>
+            <w:tcBorders>
+              <w:top w:val="nil"/>
+              <w:left w:val="single" w:sz="4" w:space="0" w:color="auto"/>
+              <w:bottom w:val="single" w:sz="4" w:space="0" w:color="auto"/>
+              <w:right w:val="single" w:sz="4" w:space="0" w:color="auto"/>
+            </w:tcBorders>
+            <w:shd w:val="clear" w:color="auto" w:fill="auto"/>
+            <w:noWrap/>
+            <w:vAlign w:val="bottom"/>
+            <w:hideMark/>
+          </w:tcPr>
+          <w:p>
+            <w:pPr>
+              <w:spacing w:after="0" w:line="240" w:lineRule="auto"/>
+              <w:rPr>
+                <w:rFonts w:ascii="Arial" w:eastAsia="Times New Roman" w:hAnsi="Arial" w:cs="Arial"/>
+                <w:color w:val="000000"/>
+                <w:sz w:val="24"/>
+                <w:szCs w:val="24"/>
+                <w:lang w:val="es-VE" w:eastAsia="es-VE"/>
+              </w:rPr>
+            </w:pPr>
+            <w:r>
+              <w:rPr>
+                <w:rFonts w:ascii="Arial" w:eastAsia="Times New Roman" w:hAnsi="Arial" w:cs="Arial"/>
+                <w:color w:val="000000"/>
+                <w:sz w:val="24"/>
+                <w:szCs w:val="24"/>
+                <w:lang w:val="es-VE" w:eastAsia="es-VE"/>
+              </w:rPr>
+              <w:t>Cedula</w:t>
+            </w:r>
+          </w:p>
+        </w:tc>
+        <w:tc>
+          <w:tcPr>
+            <w:tcW w:w="3776" w:type="pct"/>
+            <w:gridSpan w:val="3"/>
+            <w:tcBorders>
+              <w:top w:val="single" w:sz="4" w:space="0" w:color="auto"/>
+              <w:left w:val="nil"/>
+              <w:bottom w:val="single" w:sz="4" w:space="0" w:color="auto"/>
+              <w:right w:val="single" w:sz="4" w:space="0" w:color="000000"/>
+            </w:tcBorders>
+            <w:shd w:val="clear" w:color="auto" w:fill="auto"/>
+            <w:noWrap/>
+            <w:vAlign w:val="bottom"/>
+            <w:hideMark/>
+          </w:tcPr>
+          <w:p>
+            <w:pPr>
+              <w:spacing w:after="0" w:line="240" w:lineRule="auto"/>
+              <w:jc w:val="center"/>
+              <w:rPr>
+                <w:rFonts w:ascii="Arial" w:eastAsia="Times New Roman" w:hAnsi="Arial" w:cs="Arial"/>
+                <w:color w:val="000000"/>
+                <w:sz w:val="24"/>
+                <w:szCs w:val="24"/>
+                <w:lang w:val="es-VE" w:eastAsia="es-VE"/>
+              </w:rPr>
+            </w:pPr>
+            <w:r>
+              <w:rPr>
+                <w:rFonts w:ascii="Arial" w:eastAsia="Times New Roman" w:hAnsi="Arial" w:cs="Arial"/>
+                <w:color w:val="000000"/>
+                <w:sz w:val="24"/>
+                <w:szCs w:val="24"/>
+                <w:lang w:val="es-VE" w:eastAsia="es-VE"/>
+              </w:rPr>
+              <w:t>+++autorizacion_cedula+++</w:t>
+            </w:r>
+            <w:bookmarkStart w:id="0" w:name="_GoBack"/>
+            <w:bookmarkEnd w:id="0"/>
+          </w:p>
+        </w:tc>
+      </w:tr>
+    </w:tbl>
     <w:p>
       <w:pPr>
         <w:jc w:val="center"/>
@@ -1266,26 +2099,15 @@
         </w:rPr>
         <w:t>Firma del Representante</w:t>
       </w:r>
-    </w:p>
-    <w:p>
-      <w:pPr>
+      <w:r>
         <w:rPr>
           <w:rFonts w:ascii="Arial" w:hAnsi="Arial" w:cs="Arial"/>
           <w:sz w:val="20"/>
           <w:szCs w:val="20"/>
           <w:lang w:val="es-VE"/>
         </w:rPr>
-      </w:pPr>
-    </w:p>
-    <w:p>
-      <w:pPr>
-        <w:rPr>
-          <w:rFonts w:ascii="Arial" w:hAnsi="Arial" w:cs="Arial"/>
-          <w:sz w:val="20"/>
-          <w:szCs w:val="20"/>
-          <w:lang w:val="es-VE"/>
-        </w:rPr>
-      </w:pPr>
+        <w:br w:type="page"/>
+      </w:r>
     </w:p>
     <w:p>
       <w:pPr>
@@ -1298,6 +2120,18 @@
           <w:lang w:val="es-VE"/>
         </w:rPr>
       </w:pPr>
+    </w:p>
+    <w:p>
+      <w:pPr>
+        <w:jc w:val="center"/>
+        <w:rPr>
+          <w:rFonts w:ascii="Arial" w:hAnsi="Arial" w:cs="Arial"/>
+          <w:b/>
+          <w:sz w:val="20"/>
+          <w:szCs w:val="20"/>
+          <w:lang w:val="es-VE"/>
+        </w:rPr>
+      </w:pPr>
       <w:r>
         <w:rPr>
           <w:rFonts w:ascii="Arial" w:hAnsi="Arial" w:cs="Arial"/>
@@ -1306,7 +2140,6 @@
           <w:szCs w:val="20"/>
           <w:lang w:val="es-VE"/>
         </w:rPr>
-        <w:lastRenderedPageBreak/>
         <w:t>DATOS DE REPRESENTANTE</w:t>
       </w:r>
     </w:p>
@@ -1520,8 +2353,6 @@
                 <w:lang w:val="en-US"/>
               </w:rPr>
             </w:pPr>
-            <w:bookmarkStart w:id="0" w:name="_GoBack"/>
-            <w:bookmarkEnd w:id="0"/>
           </w:p>
         </w:tc>
       </w:tr>
@@ -2264,6 +3095,7 @@
               <w:rPr>
                 <w:rFonts w:ascii="Arial" w:hAnsi="Arial" w:cs="Arial"/>
               </w:rPr>
+              <w:lastRenderedPageBreak/>
               <w:t>Estado</w:t>
             </w:r>
             <w:r>
@@ -2422,7 +3254,6 @@
               <w:rPr>
                 <w:rFonts w:ascii="Arial" w:hAnsi="Arial" w:cs="Arial"/>
               </w:rPr>
-              <w:lastRenderedPageBreak/>
               <w:t>Trabaja</w:t>
             </w:r>
           </w:p>
@@ -2694,7 +3525,7 @@
             <w:pPr>
               <w:pStyle w:val="TableParagraph"/>
               <w:spacing w:before="0"/>
-              <w:ind w:left="3741" w:right="3714"/>
+              <w:ind w:left="3741" w:right="2469" w:hanging="1746"/>
               <w:jc w:val="center"/>
               <w:rPr>
                 <w:rFonts w:ascii="Arial" w:hAnsi="Arial" w:cs="Arial"/>
@@ -2716,6 +3547,7 @@
             <w:r>
               <w:rPr>
                 <w:rFonts w:ascii="Arial" w:hAnsi="Arial" w:cs="Arial"/>
+                <w:spacing w:val="3"/>
               </w:rPr>
               <w:t>Sociales</w:t>
             </w:r>
@@ -5531,7 +6363,7 @@
   <a:extraClrSchemeLst/>
   <a:extLst>
     <a:ext uri="{05A4C25C-085E-4340-85A3-A5531E510DB2}">
-      <thm15:themeFamily xmlns="" xmlns:thm15="http://schemas.microsoft.com/office/thememl/2012/main" name="Office Theme" id="{62F939B6-93AF-4DB8-9C6B-D6C7DFDC589F}" vid="{4A3C46E8-61CC-4603-A589-7422A47A8E4A}"/>
+      <thm15:themeFamily xmlns:thm15="http://schemas.microsoft.com/office/thememl/2012/main" xmlns="" name="Office Theme" id="{62F939B6-93AF-4DB8-9C6B-D6C7DFDC589F}" vid="{4A3C46E8-61CC-4603-A589-7422A47A8E4A}"/>
     </a:ext>
   </a:extLst>
 </a:theme>
@@ -5542,7 +6374,7 @@
 </file>
 
 <file path=customXml/itemProps1.xml><?xml version="1.0" encoding="utf-8"?>
-<ds:datastoreItem xmlns:ds="http://schemas.openxmlformats.org/officeDocument/2006/customXml" ds:itemID="{D3143C81-E60F-4659-89BB-6AC640826627}">
+<ds:datastoreItem xmlns:ds="http://schemas.openxmlformats.org/officeDocument/2006/customXml" ds:itemID="{48470648-46EC-48B2-A355-ED352A7989CE}">
   <ds:schemaRefs>
     <ds:schemaRef ds:uri="http://schemas.openxmlformats.org/officeDocument/2006/bibliography"/>
   </ds:schemaRefs>

</xml_diff>

<commit_message>
feat: Implement export action to get certificate of a student
</commit_message>
<xml_diff>
--- a/public/Planilla-inscripcion-template.docx
+++ b/public/Planilla-inscripcion-template.docx
@@ -2,20 +2,6 @@
 <file path=word/document.xml><?xml version="1.0" encoding="utf-8"?>
 <w:document xmlns:wpc="http://schemas.microsoft.com/office/word/2010/wordprocessingCanvas" xmlns:mc="http://schemas.openxmlformats.org/markup-compatibility/2006" xmlns:o="urn:schemas-microsoft-com:office:office" xmlns:r="http://schemas.openxmlformats.org/officeDocument/2006/relationships" xmlns:m="http://schemas.openxmlformats.org/officeDocument/2006/math" xmlns:v="urn:schemas-microsoft-com:vml" xmlns:wp14="http://schemas.microsoft.com/office/word/2010/wordprocessingDrawing" xmlns:wp="http://schemas.openxmlformats.org/drawingml/2006/wordprocessingDrawing" xmlns:w10="urn:schemas-microsoft-com:office:word" xmlns:w="http://schemas.openxmlformats.org/wordprocessingml/2006/main" xmlns:w14="http://schemas.microsoft.com/office/word/2010/wordml" xmlns:wpg="http://schemas.microsoft.com/office/word/2010/wordprocessingGroup" xmlns:wpi="http://schemas.microsoft.com/office/word/2010/wordprocessingInk" xmlns:wne="http://schemas.microsoft.com/office/word/2006/wordml" xmlns:wps="http://schemas.microsoft.com/office/word/2010/wordprocessingShape" mc:Ignorable="w14 wp14">
   <w:body>
-    <w:p>
-      <w:pPr>
-        <w:spacing w:after="0" w:line="240" w:lineRule="auto"/>
-        <w:jc w:val="center"/>
-        <w:rPr>
-          <w:rFonts w:ascii="Arial" w:hAnsi="Arial" w:cs="Arial"/>
-          <w:b/>
-          <w:bCs/>
-          <w:sz w:val="20"/>
-          <w:szCs w:val="20"/>
-          <w:lang w:val="es-VE"/>
-        </w:rPr>
-      </w:pPr>
-    </w:p>
     <w:p>
       <w:pPr>
         <w:spacing w:after="0" w:line="240" w:lineRule="auto"/>
@@ -427,7 +413,7 @@
     <w:tbl>
       <w:tblPr>
         <w:tblStyle w:val="TableNormal"/>
-        <w:tblW w:w="9203" w:type="dxa"/>
+        <w:tblW w:w="9214" w:type="dxa"/>
         <w:tblInd w:w="10" w:type="dxa"/>
         <w:tblBorders>
           <w:top w:val="single" w:sz="8" w:space="0" w:color="000000"/>
@@ -443,10 +429,12 @@
       <w:tblGrid>
         <w:gridCol w:w="2578"/>
         <w:gridCol w:w="2579"/>
-        <w:gridCol w:w="733"/>
-        <w:gridCol w:w="556"/>
-        <w:gridCol w:w="1290"/>
-        <w:gridCol w:w="1467"/>
+        <w:gridCol w:w="86"/>
+        <w:gridCol w:w="647"/>
+        <w:gridCol w:w="150"/>
+        <w:gridCol w:w="1615"/>
+        <w:gridCol w:w="81"/>
+        <w:gridCol w:w="1478"/>
       </w:tblGrid>
       <w:tr>
         <w:trPr>
@@ -461,11 +449,15 @@
               <w:pStyle w:val="TableParagraph"/>
               <w:rPr>
                 <w:rFonts w:ascii="Arial" w:hAnsi="Arial" w:cs="Arial"/>
-              </w:rPr>
-            </w:pPr>
-            <w:r>
-              <w:rPr>
-                <w:rFonts w:ascii="Arial" w:hAnsi="Arial" w:cs="Arial"/>
+                <w:sz w:val="20"/>
+                <w:szCs w:val="20"/>
+              </w:rPr>
+            </w:pPr>
+            <w:r>
+              <w:rPr>
+                <w:rFonts w:ascii="Arial" w:hAnsi="Arial" w:cs="Arial"/>
+                <w:sz w:val="20"/>
+                <w:szCs w:val="20"/>
               </w:rPr>
               <w:t>Nombres</w:t>
             </w:r>
@@ -473,12 +465,16 @@
               <w:rPr>
                 <w:rFonts w:ascii="Arial" w:hAnsi="Arial" w:cs="Arial"/>
                 <w:spacing w:val="-1"/>
+                <w:sz w:val="20"/>
+                <w:szCs w:val="20"/>
               </w:rPr>
               <w:t xml:space="preserve"> </w:t>
             </w:r>
             <w:r>
               <w:rPr>
                 <w:rFonts w:ascii="Arial" w:hAnsi="Arial" w:cs="Arial"/>
+                <w:sz w:val="20"/>
+                <w:szCs w:val="20"/>
               </w:rPr>
               <w:t>y</w:t>
             </w:r>
@@ -486,12 +482,16 @@
               <w:rPr>
                 <w:rFonts w:ascii="Arial" w:hAnsi="Arial" w:cs="Arial"/>
                 <w:spacing w:val="-5"/>
+                <w:sz w:val="20"/>
+                <w:szCs w:val="20"/>
               </w:rPr>
               <w:t xml:space="preserve"> </w:t>
             </w:r>
             <w:r>
               <w:rPr>
                 <w:rFonts w:ascii="Arial" w:hAnsi="Arial" w:cs="Arial"/>
+                <w:sz w:val="20"/>
+                <w:szCs w:val="20"/>
               </w:rPr>
               <w:t>Apellidos:</w:t>
             </w:r>
@@ -500,7 +500,7 @@
         <w:tc>
           <w:tcPr>
             <w:tcW w:w="3312" w:type="dxa"/>
-            <w:gridSpan w:val="2"/>
+            <w:gridSpan w:val="3"/>
           </w:tcPr>
           <w:p>
             <w:pPr>
@@ -508,11 +508,15 @@
               <w:ind w:left="0"/>
               <w:rPr>
                 <w:rFonts w:ascii="Arial" w:hAnsi="Arial" w:cs="Arial"/>
-              </w:rPr>
-            </w:pPr>
-            <w:r>
-              <w:rPr>
-                <w:rFonts w:ascii="Arial" w:hAnsi="Arial" w:cs="Arial"/>
+                <w:sz w:val="20"/>
+                <w:szCs w:val="20"/>
+              </w:rPr>
+            </w:pPr>
+            <w:r>
+              <w:rPr>
+                <w:rFonts w:ascii="Arial" w:hAnsi="Arial" w:cs="Arial"/>
+                <w:sz w:val="20"/>
+                <w:szCs w:val="20"/>
               </w:rPr>
               <w:t>+++</w:t>
             </w:r>
@@ -520,6 +524,8 @@
             <w:r>
               <w:rPr>
                 <w:rFonts w:ascii="Arial" w:hAnsi="Arial" w:cs="Arial"/>
+                <w:sz w:val="20"/>
+                <w:szCs w:val="20"/>
               </w:rPr>
               <w:t>nombre_completo</w:t>
             </w:r>
@@ -527,6 +533,8 @@
             <w:r>
               <w:rPr>
                 <w:rFonts w:ascii="Arial" w:hAnsi="Arial" w:cs="Arial"/>
+                <w:sz w:val="20"/>
+                <w:szCs w:val="20"/>
               </w:rPr>
               <w:t>+++</w:t>
             </w:r>
@@ -534,8 +542,8 @@
         </w:tc>
         <w:tc>
           <w:tcPr>
-            <w:tcW w:w="3313" w:type="dxa"/>
-            <w:gridSpan w:val="3"/>
+            <w:tcW w:w="3324" w:type="dxa"/>
+            <w:gridSpan w:val="4"/>
           </w:tcPr>
           <w:p>
             <w:pPr>
@@ -543,6 +551,8 @@
               <w:ind w:left="0"/>
               <w:rPr>
                 <w:rFonts w:ascii="Arial" w:hAnsi="Arial" w:cs="Arial"/>
+                <w:sz w:val="20"/>
+                <w:szCs w:val="20"/>
               </w:rPr>
             </w:pPr>
             <w:r>
@@ -593,11 +603,15 @@
               <w:pStyle w:val="TableParagraph"/>
               <w:rPr>
                 <w:rFonts w:ascii="Arial" w:hAnsi="Arial" w:cs="Arial"/>
-              </w:rPr>
-            </w:pPr>
-            <w:r>
-              <w:rPr>
-                <w:rFonts w:ascii="Arial" w:hAnsi="Arial" w:cs="Arial"/>
+                <w:sz w:val="20"/>
+                <w:szCs w:val="20"/>
+              </w:rPr>
+            </w:pPr>
+            <w:r>
+              <w:rPr>
+                <w:rFonts w:ascii="Arial" w:hAnsi="Arial" w:cs="Arial"/>
+                <w:sz w:val="20"/>
+                <w:szCs w:val="20"/>
               </w:rPr>
               <w:t>Cedula</w:t>
             </w:r>
@@ -605,12 +619,16 @@
               <w:rPr>
                 <w:rFonts w:ascii="Arial" w:hAnsi="Arial" w:cs="Arial"/>
                 <w:spacing w:val="2"/>
+                <w:sz w:val="20"/>
+                <w:szCs w:val="20"/>
               </w:rPr>
               <w:t xml:space="preserve"> </w:t>
             </w:r>
             <w:r>
               <w:rPr>
                 <w:rFonts w:ascii="Arial" w:hAnsi="Arial" w:cs="Arial"/>
+                <w:sz w:val="20"/>
+                <w:szCs w:val="20"/>
               </w:rPr>
               <w:t>de</w:t>
             </w:r>
@@ -618,12 +636,16 @@
               <w:rPr>
                 <w:rFonts w:ascii="Arial" w:hAnsi="Arial" w:cs="Arial"/>
                 <w:spacing w:val="3"/>
+                <w:sz w:val="20"/>
+                <w:szCs w:val="20"/>
               </w:rPr>
               <w:t xml:space="preserve"> </w:t>
             </w:r>
             <w:r>
               <w:rPr>
                 <w:rFonts w:ascii="Arial" w:hAnsi="Arial" w:cs="Arial"/>
+                <w:sz w:val="20"/>
+                <w:szCs w:val="20"/>
               </w:rPr>
               <w:t>identidad:</w:t>
             </w:r>
@@ -631,20 +653,25 @@
         </w:tc>
         <w:tc>
           <w:tcPr>
-            <w:tcW w:w="2579" w:type="dxa"/>
+            <w:tcW w:w="2665" w:type="dxa"/>
+            <w:gridSpan w:val="2"/>
           </w:tcPr>
           <w:p>
             <w:pPr>
               <w:pStyle w:val="TableParagraph"/>
-              <w:ind w:left="528" w:right="490"/>
+              <w:ind w:left="116" w:right="490"/>
               <w:jc w:val="center"/>
               <w:rPr>
                 <w:rFonts w:ascii="Arial" w:hAnsi="Arial" w:cs="Arial"/>
-              </w:rPr>
-            </w:pPr>
-            <w:r>
-              <w:rPr>
-                <w:rFonts w:ascii="Arial" w:hAnsi="Arial" w:cs="Arial"/>
+                <w:sz w:val="20"/>
+                <w:szCs w:val="20"/>
+              </w:rPr>
+            </w:pPr>
+            <w:r>
+              <w:rPr>
+                <w:rFonts w:ascii="Arial" w:hAnsi="Arial" w:cs="Arial"/>
+                <w:sz w:val="20"/>
+                <w:szCs w:val="20"/>
               </w:rPr>
               <w:t>+++</w:t>
             </w:r>
@@ -652,6 +679,8 @@
             <w:r>
               <w:rPr>
                 <w:rFonts w:ascii="Arial" w:hAnsi="Arial" w:cs="Arial"/>
+                <w:sz w:val="20"/>
+                <w:szCs w:val="20"/>
               </w:rPr>
               <w:t>ci_estudiante</w:t>
             </w:r>
@@ -659,6 +688,8 @@
             <w:r>
               <w:rPr>
                 <w:rFonts w:ascii="Arial" w:hAnsi="Arial" w:cs="Arial"/>
+                <w:sz w:val="20"/>
+                <w:szCs w:val="20"/>
               </w:rPr>
               <w:t>+++</w:t>
             </w:r>
@@ -666,7 +697,7 @@
         </w:tc>
         <w:tc>
           <w:tcPr>
-            <w:tcW w:w="1289" w:type="dxa"/>
+            <w:tcW w:w="797" w:type="dxa"/>
             <w:gridSpan w:val="2"/>
           </w:tcPr>
           <w:p>
@@ -674,11 +705,15 @@
               <w:pStyle w:val="TableParagraph"/>
               <w:rPr>
                 <w:rFonts w:ascii="Arial" w:hAnsi="Arial" w:cs="Arial"/>
-              </w:rPr>
-            </w:pPr>
-            <w:r>
-              <w:rPr>
-                <w:rFonts w:ascii="Arial" w:hAnsi="Arial" w:cs="Arial"/>
+                <w:sz w:val="20"/>
+                <w:szCs w:val="20"/>
+              </w:rPr>
+            </w:pPr>
+            <w:r>
+              <w:rPr>
+                <w:rFonts w:ascii="Arial" w:hAnsi="Arial" w:cs="Arial"/>
+                <w:sz w:val="20"/>
+                <w:szCs w:val="20"/>
               </w:rPr>
               <w:t xml:space="preserve">Edad: </w:t>
             </w:r>
@@ -686,20 +721,24 @@
         </w:tc>
         <w:tc>
           <w:tcPr>
-            <w:tcW w:w="1290" w:type="dxa"/>
+            <w:tcW w:w="1615" w:type="dxa"/>
           </w:tcPr>
           <w:p>
             <w:pPr>
               <w:pStyle w:val="TableParagraph"/>
-              <w:ind w:left="492" w:right="458"/>
+              <w:ind w:left="481" w:right="167" w:hanging="425"/>
               <w:jc w:val="center"/>
               <w:rPr>
                 <w:rFonts w:ascii="Arial" w:hAnsi="Arial" w:cs="Arial"/>
-              </w:rPr>
-            </w:pPr>
-            <w:r>
-              <w:rPr>
-                <w:rFonts w:ascii="Arial" w:hAnsi="Arial" w:cs="Arial"/>
+                <w:sz w:val="20"/>
+                <w:szCs w:val="20"/>
+              </w:rPr>
+            </w:pPr>
+            <w:r>
+              <w:rPr>
+                <w:rFonts w:ascii="Arial" w:hAnsi="Arial" w:cs="Arial"/>
+                <w:sz w:val="20"/>
+                <w:szCs w:val="20"/>
               </w:rPr>
               <w:t>+++edad+++</w:t>
             </w:r>
@@ -707,7 +746,8 @@
         </w:tc>
         <w:tc>
           <w:tcPr>
-            <w:tcW w:w="1467" w:type="dxa"/>
+            <w:tcW w:w="1559" w:type="dxa"/>
+            <w:gridSpan w:val="2"/>
           </w:tcPr>
           <w:p>
             <w:pPr>
@@ -715,11 +755,15 @@
               <w:ind w:left="44"/>
               <w:rPr>
                 <w:rFonts w:ascii="Arial" w:hAnsi="Arial" w:cs="Arial"/>
-              </w:rPr>
-            </w:pPr>
-            <w:r>
-              <w:rPr>
-                <w:rFonts w:ascii="Arial" w:hAnsi="Arial" w:cs="Arial"/>
+                <w:sz w:val="20"/>
+                <w:szCs w:val="20"/>
+              </w:rPr>
+            </w:pPr>
+            <w:r>
+              <w:rPr>
+                <w:rFonts w:ascii="Arial" w:hAnsi="Arial" w:cs="Arial"/>
+                <w:sz w:val="20"/>
+                <w:szCs w:val="20"/>
               </w:rPr>
               <w:t>Sexo:</w:t>
             </w:r>
@@ -727,12 +771,16 @@
               <w:rPr>
                 <w:rFonts w:ascii="Arial" w:hAnsi="Arial" w:cs="Arial"/>
                 <w:spacing w:val="2"/>
+                <w:sz w:val="20"/>
+                <w:szCs w:val="20"/>
               </w:rPr>
               <w:t xml:space="preserve"> </w:t>
             </w:r>
             <w:r>
               <w:rPr>
                 <w:rFonts w:ascii="Arial" w:hAnsi="Arial" w:cs="Arial"/>
+                <w:sz w:val="20"/>
+                <w:szCs w:val="20"/>
               </w:rPr>
               <w:t>+++sexo+++</w:t>
             </w:r>
@@ -753,11 +801,15 @@
               <w:spacing w:before="0" w:line="319" w:lineRule="exact"/>
               <w:rPr>
                 <w:rFonts w:ascii="Arial" w:hAnsi="Arial" w:cs="Arial"/>
-              </w:rPr>
-            </w:pPr>
-            <w:r>
-              <w:rPr>
-                <w:rFonts w:ascii="Arial" w:hAnsi="Arial" w:cs="Arial"/>
+                <w:sz w:val="20"/>
+                <w:szCs w:val="20"/>
+              </w:rPr>
+            </w:pPr>
+            <w:r>
+              <w:rPr>
+                <w:rFonts w:ascii="Arial" w:hAnsi="Arial" w:cs="Arial"/>
+                <w:sz w:val="20"/>
+                <w:szCs w:val="20"/>
               </w:rPr>
               <w:t>Lugar</w:t>
             </w:r>
@@ -765,12 +817,16 @@
               <w:rPr>
                 <w:rFonts w:ascii="Arial" w:hAnsi="Arial" w:cs="Arial"/>
                 <w:spacing w:val="-1"/>
+                <w:sz w:val="20"/>
+                <w:szCs w:val="20"/>
               </w:rPr>
               <w:t xml:space="preserve"> </w:t>
             </w:r>
             <w:r>
               <w:rPr>
                 <w:rFonts w:ascii="Arial" w:hAnsi="Arial" w:cs="Arial"/>
+                <w:sz w:val="20"/>
+                <w:szCs w:val="20"/>
               </w:rPr>
               <w:t>Nacimiento:</w:t>
             </w:r>
@@ -783,15 +839,22 @@
           <w:p>
             <w:pPr>
               <w:pStyle w:val="TableParagraph"/>
-              <w:ind w:left="528" w:right="558"/>
+              <w:tabs>
+                <w:tab w:val="left" w:pos="2384"/>
+              </w:tabs>
+              <w:ind w:left="116" w:right="195"/>
               <w:jc w:val="center"/>
               <w:rPr>
                 <w:rFonts w:ascii="Arial" w:hAnsi="Arial" w:cs="Arial"/>
-              </w:rPr>
-            </w:pPr>
-            <w:r>
-              <w:rPr>
-                <w:rFonts w:ascii="Arial" w:hAnsi="Arial" w:cs="Arial"/>
+                <w:sz w:val="20"/>
+                <w:szCs w:val="20"/>
+              </w:rPr>
+            </w:pPr>
+            <w:r>
+              <w:rPr>
+                <w:rFonts w:ascii="Arial" w:hAnsi="Arial" w:cs="Arial"/>
+                <w:sz w:val="20"/>
+                <w:szCs w:val="20"/>
               </w:rPr>
               <w:t>+++</w:t>
             </w:r>
@@ -799,6 +862,8 @@
             <w:r>
               <w:rPr>
                 <w:rFonts w:ascii="Arial" w:hAnsi="Arial" w:cs="Arial"/>
+                <w:sz w:val="20"/>
+                <w:szCs w:val="20"/>
               </w:rPr>
               <w:t>lugar_nacimiento</w:t>
             </w:r>
@@ -806,6 +871,8 @@
             <w:r>
               <w:rPr>
                 <w:rFonts w:ascii="Arial" w:hAnsi="Arial" w:cs="Arial"/>
+                <w:sz w:val="20"/>
+                <w:szCs w:val="20"/>
               </w:rPr>
               <w:t>+++</w:t>
             </w:r>
@@ -814,18 +881,22 @@
         <w:tc>
           <w:tcPr>
             <w:tcW w:w="2579" w:type="dxa"/>
-            <w:gridSpan w:val="3"/>
+            <w:gridSpan w:val="5"/>
           </w:tcPr>
           <w:p>
             <w:pPr>
               <w:pStyle w:val="TableParagraph"/>
               <w:rPr>
                 <w:rFonts w:ascii="Arial" w:hAnsi="Arial" w:cs="Arial"/>
-              </w:rPr>
-            </w:pPr>
-            <w:r>
-              <w:rPr>
-                <w:rFonts w:ascii="Arial" w:hAnsi="Arial" w:cs="Arial"/>
+                <w:sz w:val="20"/>
+                <w:szCs w:val="20"/>
+              </w:rPr>
+            </w:pPr>
+            <w:r>
+              <w:rPr>
+                <w:rFonts w:ascii="Arial" w:hAnsi="Arial" w:cs="Arial"/>
+                <w:sz w:val="20"/>
+                <w:szCs w:val="20"/>
               </w:rPr>
               <w:t>Fecha</w:t>
             </w:r>
@@ -833,12 +904,16 @@
               <w:rPr>
                 <w:rFonts w:ascii="Arial" w:hAnsi="Arial" w:cs="Arial"/>
                 <w:spacing w:val="1"/>
+                <w:sz w:val="20"/>
+                <w:szCs w:val="20"/>
               </w:rPr>
               <w:t xml:space="preserve"> </w:t>
             </w:r>
             <w:r>
               <w:rPr>
                 <w:rFonts w:ascii="Arial" w:hAnsi="Arial" w:cs="Arial"/>
+                <w:sz w:val="20"/>
+                <w:szCs w:val="20"/>
               </w:rPr>
               <w:t>de</w:t>
             </w:r>
@@ -846,12 +921,16 @@
               <w:rPr>
                 <w:rFonts w:ascii="Arial" w:hAnsi="Arial" w:cs="Arial"/>
                 <w:spacing w:val="1"/>
+                <w:sz w:val="20"/>
+                <w:szCs w:val="20"/>
               </w:rPr>
               <w:t xml:space="preserve"> </w:t>
             </w:r>
             <w:r>
               <w:rPr>
                 <w:rFonts w:ascii="Arial" w:hAnsi="Arial" w:cs="Arial"/>
+                <w:sz w:val="20"/>
+                <w:szCs w:val="20"/>
               </w:rPr>
               <w:t>nacimiento:</w:t>
             </w:r>
@@ -859,7 +938,7 @@
         </w:tc>
         <w:tc>
           <w:tcPr>
-            <w:tcW w:w="1467" w:type="dxa"/>
+            <w:tcW w:w="1478" w:type="dxa"/>
           </w:tcPr>
           <w:p>
             <w:pPr>
@@ -867,11 +946,15 @@
               <w:ind w:left="128"/>
               <w:rPr>
                 <w:rFonts w:ascii="Arial" w:hAnsi="Arial" w:cs="Arial"/>
-              </w:rPr>
-            </w:pPr>
-            <w:r>
-              <w:rPr>
-                <w:rFonts w:ascii="Arial" w:hAnsi="Arial" w:cs="Arial"/>
+                <w:sz w:val="20"/>
+                <w:szCs w:val="20"/>
+              </w:rPr>
+            </w:pPr>
+            <w:r>
+              <w:rPr>
+                <w:rFonts w:ascii="Arial" w:hAnsi="Arial" w:cs="Arial"/>
+                <w:sz w:val="20"/>
+                <w:szCs w:val="20"/>
               </w:rPr>
               <w:t>+++</w:t>
             </w:r>
@@ -879,6 +962,8 @@
             <w:r>
               <w:rPr>
                 <w:rFonts w:ascii="Arial" w:hAnsi="Arial" w:cs="Arial"/>
+                <w:sz w:val="20"/>
+                <w:szCs w:val="20"/>
               </w:rPr>
               <w:t>fecha_nacimiento</w:t>
             </w:r>
@@ -886,6 +971,8 @@
             <w:r>
               <w:rPr>
                 <w:rFonts w:ascii="Arial" w:hAnsi="Arial" w:cs="Arial"/>
+                <w:sz w:val="20"/>
+                <w:szCs w:val="20"/>
               </w:rPr>
               <w:t>+++</w:t>
             </w:r>
@@ -906,11 +993,15 @@
               <w:spacing w:line="321" w:lineRule="exact"/>
               <w:rPr>
                 <w:rFonts w:ascii="Arial" w:hAnsi="Arial" w:cs="Arial"/>
-              </w:rPr>
-            </w:pPr>
-            <w:r>
-              <w:rPr>
-                <w:rFonts w:ascii="Arial" w:hAnsi="Arial" w:cs="Arial"/>
+                <w:sz w:val="20"/>
+                <w:szCs w:val="20"/>
+              </w:rPr>
+            </w:pPr>
+            <w:r>
+              <w:rPr>
+                <w:rFonts w:ascii="Arial" w:hAnsi="Arial" w:cs="Arial"/>
+                <w:sz w:val="20"/>
+                <w:szCs w:val="20"/>
               </w:rPr>
               <w:t>Plantel</w:t>
             </w:r>
@@ -918,12 +1009,16 @@
               <w:rPr>
                 <w:rFonts w:ascii="Arial" w:hAnsi="Arial" w:cs="Arial"/>
                 <w:spacing w:val="4"/>
+                <w:sz w:val="20"/>
+                <w:szCs w:val="20"/>
               </w:rPr>
               <w:t xml:space="preserve"> </w:t>
             </w:r>
             <w:r>
               <w:rPr>
                 <w:rFonts w:ascii="Arial" w:hAnsi="Arial" w:cs="Arial"/>
+                <w:sz w:val="20"/>
+                <w:szCs w:val="20"/>
               </w:rPr>
               <w:t>donde</w:t>
             </w:r>
@@ -931,12 +1026,16 @@
               <w:rPr>
                 <w:rFonts w:ascii="Arial" w:hAnsi="Arial" w:cs="Arial"/>
                 <w:spacing w:val="4"/>
+                <w:sz w:val="20"/>
+                <w:szCs w:val="20"/>
               </w:rPr>
               <w:t xml:space="preserve"> </w:t>
             </w:r>
             <w:r>
               <w:rPr>
                 <w:rFonts w:ascii="Arial" w:hAnsi="Arial" w:cs="Arial"/>
+                <w:sz w:val="20"/>
+                <w:szCs w:val="20"/>
               </w:rPr>
               <w:t>estudia:</w:t>
             </w:r>
@@ -944,8 +1043,8 @@
         </w:tc>
         <w:tc>
           <w:tcPr>
-            <w:tcW w:w="6625" w:type="dxa"/>
-            <w:gridSpan w:val="5"/>
+            <w:tcW w:w="6636" w:type="dxa"/>
+            <w:gridSpan w:val="7"/>
           </w:tcPr>
           <w:p>
             <w:pPr>
@@ -954,11 +1053,15 @@
               <w:ind w:left="1932"/>
               <w:rPr>
                 <w:rFonts w:ascii="Arial" w:hAnsi="Arial" w:cs="Arial"/>
-              </w:rPr>
-            </w:pPr>
-            <w:r>
-              <w:rPr>
-                <w:rFonts w:ascii="Arial" w:hAnsi="Arial" w:cs="Arial"/>
+                <w:sz w:val="20"/>
+                <w:szCs w:val="20"/>
+              </w:rPr>
+            </w:pPr>
+            <w:r>
+              <w:rPr>
+                <w:rFonts w:ascii="Arial" w:hAnsi="Arial" w:cs="Arial"/>
+                <w:sz w:val="20"/>
+                <w:szCs w:val="20"/>
               </w:rPr>
               <w:t>+++plantel+++</w:t>
             </w:r>
@@ -978,11 +1081,15 @@
               <w:pStyle w:val="TableParagraph"/>
               <w:rPr>
                 <w:rFonts w:ascii="Arial" w:hAnsi="Arial" w:cs="Arial"/>
-              </w:rPr>
-            </w:pPr>
-            <w:r>
-              <w:rPr>
-                <w:rFonts w:ascii="Arial" w:hAnsi="Arial" w:cs="Arial"/>
+                <w:sz w:val="20"/>
+                <w:szCs w:val="20"/>
+              </w:rPr>
+            </w:pPr>
+            <w:r>
+              <w:rPr>
+                <w:rFonts w:ascii="Arial" w:hAnsi="Arial" w:cs="Arial"/>
+                <w:sz w:val="20"/>
+                <w:szCs w:val="20"/>
               </w:rPr>
               <w:t>Grado</w:t>
             </w:r>
@@ -990,12 +1097,16 @@
               <w:rPr>
                 <w:rFonts w:ascii="Arial" w:hAnsi="Arial" w:cs="Arial"/>
                 <w:spacing w:val="2"/>
+                <w:sz w:val="20"/>
+                <w:szCs w:val="20"/>
               </w:rPr>
               <w:t xml:space="preserve"> </w:t>
             </w:r>
             <w:r>
               <w:rPr>
                 <w:rFonts w:ascii="Arial" w:hAnsi="Arial" w:cs="Arial"/>
+                <w:sz w:val="20"/>
+                <w:szCs w:val="20"/>
               </w:rPr>
               <w:t>que</w:t>
             </w:r>
@@ -1003,12 +1114,16 @@
               <w:rPr>
                 <w:rFonts w:ascii="Arial" w:hAnsi="Arial" w:cs="Arial"/>
                 <w:spacing w:val="3"/>
+                <w:sz w:val="20"/>
+                <w:szCs w:val="20"/>
               </w:rPr>
               <w:t xml:space="preserve"> </w:t>
             </w:r>
             <w:r>
               <w:rPr>
                 <w:rFonts w:ascii="Arial" w:hAnsi="Arial" w:cs="Arial"/>
+                <w:sz w:val="20"/>
+                <w:szCs w:val="20"/>
               </w:rPr>
               <w:t>cursa:</w:t>
             </w:r>
@@ -1025,11 +1140,15 @@
               <w:jc w:val="center"/>
               <w:rPr>
                 <w:rFonts w:ascii="Arial" w:hAnsi="Arial" w:cs="Arial"/>
-              </w:rPr>
-            </w:pPr>
-            <w:r>
-              <w:rPr>
-                <w:rFonts w:ascii="Arial" w:hAnsi="Arial" w:cs="Arial"/>
+                <w:sz w:val="20"/>
+                <w:szCs w:val="20"/>
+              </w:rPr>
+            </w:pPr>
+            <w:r>
+              <w:rPr>
+                <w:rFonts w:ascii="Arial" w:hAnsi="Arial" w:cs="Arial"/>
+                <w:sz w:val="20"/>
+                <w:szCs w:val="20"/>
               </w:rPr>
               <w:t>+++grado+++</w:t>
             </w:r>
@@ -1037,8 +1156,8 @@
         </w:tc>
         <w:tc>
           <w:tcPr>
-            <w:tcW w:w="4046" w:type="dxa"/>
-            <w:gridSpan w:val="4"/>
+            <w:tcW w:w="4057" w:type="dxa"/>
+            <w:gridSpan w:val="6"/>
           </w:tcPr>
           <w:p>
             <w:pPr>
@@ -1047,6 +1166,8 @@
               <w:ind w:left="0"/>
               <w:rPr>
                 <w:rFonts w:ascii="Arial" w:hAnsi="Arial" w:cs="Arial"/>
+                <w:sz w:val="20"/>
+                <w:szCs w:val="20"/>
               </w:rPr>
             </w:pPr>
           </w:p>
@@ -1058,8 +1179,8 @@
         </w:trPr>
         <w:tc>
           <w:tcPr>
-            <w:tcW w:w="9203" w:type="dxa"/>
-            <w:gridSpan w:val="6"/>
+            <w:tcW w:w="9214" w:type="dxa"/>
+            <w:gridSpan w:val="8"/>
           </w:tcPr>
           <w:p>
             <w:pPr>
@@ -1068,11 +1189,15 @@
               <w:ind w:right="1015"/>
               <w:rPr>
                 <w:rFonts w:ascii="Arial" w:hAnsi="Arial" w:cs="Arial"/>
-              </w:rPr>
-            </w:pPr>
-            <w:r>
-              <w:rPr>
-                <w:rFonts w:ascii="Arial" w:hAnsi="Arial" w:cs="Arial"/>
+                <w:sz w:val="20"/>
+                <w:szCs w:val="20"/>
+              </w:rPr>
+            </w:pPr>
+            <w:r>
+              <w:rPr>
+                <w:rFonts w:ascii="Arial" w:hAnsi="Arial" w:cs="Arial"/>
+                <w:sz w:val="20"/>
+                <w:szCs w:val="20"/>
               </w:rPr>
               <w:t>Dirección de Habitación: +++</w:t>
             </w:r>
@@ -1080,6 +1205,8 @@
             <w:r>
               <w:rPr>
                 <w:rFonts w:ascii="Arial" w:hAnsi="Arial" w:cs="Arial"/>
+                <w:sz w:val="20"/>
+                <w:szCs w:val="20"/>
               </w:rPr>
               <w:t>direccion</w:t>
             </w:r>
@@ -1087,6 +1214,8 @@
             <w:r>
               <w:rPr>
                 <w:rFonts w:ascii="Arial" w:hAnsi="Arial" w:cs="Arial"/>
+                <w:sz w:val="20"/>
+                <w:szCs w:val="20"/>
               </w:rPr>
               <w:t>+++</w:t>
             </w:r>
@@ -1100,7 +1229,7 @@
         <w:tc>
           <w:tcPr>
             <w:tcW w:w="7736" w:type="dxa"/>
-            <w:gridSpan w:val="5"/>
+            <w:gridSpan w:val="7"/>
           </w:tcPr>
           <w:p>
             <w:pPr>
@@ -1108,11 +1237,15 @@
               <w:spacing w:before="0" w:line="319" w:lineRule="exact"/>
               <w:rPr>
                 <w:rFonts w:ascii="Arial" w:hAnsi="Arial" w:cs="Arial"/>
-              </w:rPr>
-            </w:pPr>
-            <w:r>
-              <w:rPr>
-                <w:rFonts w:ascii="Arial" w:hAnsi="Arial" w:cs="Arial"/>
+                <w:sz w:val="20"/>
+                <w:szCs w:val="20"/>
+              </w:rPr>
+            </w:pPr>
+            <w:r>
+              <w:rPr>
+                <w:rFonts w:ascii="Arial" w:hAnsi="Arial" w:cs="Arial"/>
+                <w:sz w:val="20"/>
+                <w:szCs w:val="20"/>
               </w:rPr>
               <w:t>¿En</w:t>
             </w:r>
@@ -1120,12 +1253,16 @@
               <w:rPr>
                 <w:rFonts w:ascii="Arial" w:hAnsi="Arial" w:cs="Arial"/>
                 <w:spacing w:val="1"/>
+                <w:sz w:val="20"/>
+                <w:szCs w:val="20"/>
               </w:rPr>
               <w:t xml:space="preserve"> </w:t>
             </w:r>
             <w:r>
               <w:rPr>
                 <w:rFonts w:ascii="Arial" w:hAnsi="Arial" w:cs="Arial"/>
+                <w:sz w:val="20"/>
+                <w:szCs w:val="20"/>
               </w:rPr>
               <w:t>caso</w:t>
             </w:r>
@@ -1133,12 +1270,16 @@
               <w:rPr>
                 <w:rFonts w:ascii="Arial" w:hAnsi="Arial" w:cs="Arial"/>
                 <w:spacing w:val="1"/>
+                <w:sz w:val="20"/>
+                <w:szCs w:val="20"/>
               </w:rPr>
               <w:t xml:space="preserve"> </w:t>
             </w:r>
             <w:r>
               <w:rPr>
                 <w:rFonts w:ascii="Arial" w:hAnsi="Arial" w:cs="Arial"/>
+                <w:sz w:val="20"/>
+                <w:szCs w:val="20"/>
               </w:rPr>
               <w:t>de malestar se le puede administrar medicamento?</w:t>
             </w:r>
@@ -1146,7 +1287,7 @@
         </w:tc>
         <w:tc>
           <w:tcPr>
-            <w:tcW w:w="1467" w:type="dxa"/>
+            <w:tcW w:w="1478" w:type="dxa"/>
           </w:tcPr>
           <w:p>
             <w:pPr>
@@ -1154,11 +1295,15 @@
               <w:ind w:left="44"/>
               <w:rPr>
                 <w:rFonts w:ascii="Arial" w:hAnsi="Arial" w:cs="Arial"/>
-              </w:rPr>
-            </w:pPr>
-            <w:r>
-              <w:rPr>
-                <w:rFonts w:ascii="Arial" w:hAnsi="Arial" w:cs="Arial"/>
+                <w:sz w:val="20"/>
+                <w:szCs w:val="20"/>
+              </w:rPr>
+            </w:pPr>
+            <w:r>
+              <w:rPr>
+                <w:rFonts w:ascii="Arial" w:hAnsi="Arial" w:cs="Arial"/>
+                <w:sz w:val="20"/>
+                <w:szCs w:val="20"/>
               </w:rPr>
               <w:t>+++</w:t>
             </w:r>
@@ -1166,6 +1311,8 @@
             <w:r>
               <w:rPr>
                 <w:rFonts w:ascii="Arial" w:hAnsi="Arial" w:cs="Arial"/>
+                <w:sz w:val="20"/>
+                <w:szCs w:val="20"/>
               </w:rPr>
               <w:t>hasMedicamento</w:t>
             </w:r>
@@ -1173,6 +1320,8 @@
             <w:r>
               <w:rPr>
                 <w:rFonts w:ascii="Arial" w:hAnsi="Arial" w:cs="Arial"/>
+                <w:sz w:val="20"/>
+                <w:szCs w:val="20"/>
               </w:rPr>
               <w:t>+++</w:t>
             </w:r>
@@ -1192,11 +1341,15 @@
               <w:pStyle w:val="TableParagraph"/>
               <w:rPr>
                 <w:rFonts w:ascii="Arial" w:hAnsi="Arial" w:cs="Arial"/>
-              </w:rPr>
-            </w:pPr>
-            <w:r>
-              <w:rPr>
-                <w:rFonts w:ascii="Arial" w:hAnsi="Arial" w:cs="Arial"/>
+                <w:sz w:val="20"/>
+                <w:szCs w:val="20"/>
+              </w:rPr>
+            </w:pPr>
+            <w:r>
+              <w:rPr>
+                <w:rFonts w:ascii="Arial" w:hAnsi="Arial" w:cs="Arial"/>
+                <w:sz w:val="20"/>
+                <w:szCs w:val="20"/>
               </w:rPr>
               <w:t>Indique</w:t>
             </w:r>
@@ -1204,12 +1357,16 @@
               <w:rPr>
                 <w:rFonts w:ascii="Arial" w:hAnsi="Arial" w:cs="Arial"/>
                 <w:spacing w:val="2"/>
+                <w:sz w:val="20"/>
+                <w:szCs w:val="20"/>
               </w:rPr>
               <w:t xml:space="preserve"> </w:t>
             </w:r>
             <w:r>
               <w:rPr>
                 <w:rFonts w:ascii="Arial" w:hAnsi="Arial" w:cs="Arial"/>
+                <w:sz w:val="20"/>
+                <w:szCs w:val="20"/>
               </w:rPr>
               <w:t>cual.</w:t>
             </w:r>
@@ -1217,8 +1374,8 @@
         </w:tc>
         <w:tc>
           <w:tcPr>
-            <w:tcW w:w="6625" w:type="dxa"/>
-            <w:gridSpan w:val="5"/>
+            <w:tcW w:w="6636" w:type="dxa"/>
+            <w:gridSpan w:val="7"/>
           </w:tcPr>
           <w:p>
             <w:pPr>
@@ -1227,11 +1384,15 @@
               <w:jc w:val="center"/>
               <w:rPr>
                 <w:rFonts w:ascii="Arial" w:hAnsi="Arial" w:cs="Arial"/>
-              </w:rPr>
-            </w:pPr>
-            <w:r>
-              <w:rPr>
-                <w:rFonts w:ascii="Arial" w:hAnsi="Arial" w:cs="Arial"/>
+                <w:sz w:val="20"/>
+                <w:szCs w:val="20"/>
+              </w:rPr>
+            </w:pPr>
+            <w:r>
+              <w:rPr>
+                <w:rFonts w:ascii="Arial" w:hAnsi="Arial" w:cs="Arial"/>
+                <w:sz w:val="20"/>
+                <w:szCs w:val="20"/>
               </w:rPr>
               <w:t>+++medicamento+++</w:t>
             </w:r>
@@ -1252,7 +1413,9 @@
     </w:p>
     <w:tbl>
       <w:tblPr>
-        <w:tblW w:w="5000" w:type="pct"/>
+        <w:tblW w:w="9214" w:type="dxa"/>
+        <w:tblInd w:w="70" w:type="dxa"/>
+        <w:tblLayout w:type="fixed"/>
         <w:tblCellMar>
           <w:left w:w="70" w:type="dxa"/>
           <w:right w:w="70" w:type="dxa"/>
@@ -1260,10 +1423,10 @@
         <w:tblLook w:val="04A0" w:firstRow="1" w:lastRow="0" w:firstColumn="1" w:lastColumn="0" w:noHBand="0" w:noVBand="1"/>
       </w:tblPr>
       <w:tblGrid>
-        <w:gridCol w:w="1323"/>
-        <w:gridCol w:w="3465"/>
-        <w:gridCol w:w="1049"/>
-        <w:gridCol w:w="3141"/>
+        <w:gridCol w:w="1209"/>
+        <w:gridCol w:w="3351"/>
+        <w:gridCol w:w="1015"/>
+        <w:gridCol w:w="3639"/>
       </w:tblGrid>
       <w:tr>
         <w:trPr>
@@ -1271,7 +1434,7 @@
         </w:trPr>
         <w:tc>
           <w:tcPr>
-            <w:tcW w:w="2600" w:type="pct"/>
+            <w:tcW w:w="4560" w:type="dxa"/>
             <w:gridSpan w:val="2"/>
             <w:tcBorders>
               <w:top w:val="single" w:sz="4" w:space="0" w:color="auto"/>
@@ -1291,8 +1454,8 @@
                 <w:rFonts w:ascii="Arial" w:eastAsia="Times New Roman" w:hAnsi="Arial" w:cs="Arial"/>
                 <w:bCs/>
                 <w:color w:val="000000"/>
-                <w:sz w:val="24"/>
-                <w:szCs w:val="24"/>
+                <w:sz w:val="20"/>
+                <w:szCs w:val="20"/>
                 <w:lang w:val="es-VE" w:eastAsia="es-VE"/>
               </w:rPr>
             </w:pPr>
@@ -1301,8 +1464,8 @@
                 <w:rFonts w:ascii="Arial" w:eastAsia="Times New Roman" w:hAnsi="Arial" w:cs="Arial"/>
                 <w:bCs/>
                 <w:color w:val="000000"/>
-                <w:sz w:val="24"/>
-                <w:szCs w:val="24"/>
+                <w:sz w:val="20"/>
+                <w:szCs w:val="20"/>
                 <w:lang w:val="es-VE" w:eastAsia="es-VE"/>
               </w:rPr>
               <w:t>En caso de emergencia llamar a:</w:t>
@@ -1311,7 +1474,7 @@
         </w:tc>
         <w:tc>
           <w:tcPr>
-            <w:tcW w:w="2400" w:type="pct"/>
+            <w:tcW w:w="4654" w:type="dxa"/>
             <w:gridSpan w:val="2"/>
             <w:tcBorders>
               <w:top w:val="single" w:sz="4" w:space="0" w:color="auto"/>
@@ -1331,8 +1494,8 @@
               <w:rPr>
                 <w:rFonts w:ascii="Arial" w:eastAsia="Times New Roman" w:hAnsi="Arial" w:cs="Arial"/>
                 <w:color w:val="000000"/>
-                <w:sz w:val="24"/>
-                <w:szCs w:val="24"/>
+                <w:sz w:val="20"/>
+                <w:szCs w:val="20"/>
                 <w:lang w:val="es-VE" w:eastAsia="es-VE"/>
               </w:rPr>
             </w:pPr>
@@ -1340,8 +1503,8 @@
               <w:rPr>
                 <w:rFonts w:ascii="Arial" w:eastAsia="Times New Roman" w:hAnsi="Arial" w:cs="Arial"/>
                 <w:color w:val="000000"/>
-                <w:sz w:val="24"/>
-                <w:szCs w:val="24"/>
+                <w:sz w:val="20"/>
+                <w:szCs w:val="20"/>
                 <w:lang w:val="es-VE" w:eastAsia="es-VE"/>
               </w:rPr>
               <w:t>+++</w:t>
@@ -1351,8 +1514,8 @@
               <w:rPr>
                 <w:rFonts w:ascii="Arial" w:eastAsia="Times New Roman" w:hAnsi="Arial" w:cs="Arial"/>
                 <w:color w:val="000000"/>
-                <w:sz w:val="24"/>
-                <w:szCs w:val="24"/>
+                <w:sz w:val="20"/>
+                <w:szCs w:val="20"/>
                 <w:lang w:val="es-VE" w:eastAsia="es-VE"/>
               </w:rPr>
               <w:t>emergencia_nombre</w:t>
@@ -1362,8 +1525,8 @@
               <w:rPr>
                 <w:rFonts w:ascii="Arial" w:eastAsia="Times New Roman" w:hAnsi="Arial" w:cs="Arial"/>
                 <w:color w:val="000000"/>
-                <w:sz w:val="24"/>
-                <w:szCs w:val="24"/>
+                <w:sz w:val="20"/>
+                <w:szCs w:val="20"/>
                 <w:lang w:val="es-VE" w:eastAsia="es-VE"/>
               </w:rPr>
               <w:t>+++</w:t>
@@ -1377,7 +1540,7 @@
         </w:trPr>
         <w:tc>
           <w:tcPr>
-            <w:tcW w:w="1654" w:type="pct"/>
+            <w:tcW w:w="1209" w:type="dxa"/>
             <w:tcBorders>
               <w:top w:val="single" w:sz="4" w:space="0" w:color="auto"/>
               <w:left w:val="single" w:sz="4" w:space="0" w:color="auto"/>
@@ -1395,8 +1558,8 @@
               <w:rPr>
                 <w:rFonts w:ascii="Arial" w:eastAsia="Times New Roman" w:hAnsi="Arial" w:cs="Arial"/>
                 <w:color w:val="000000"/>
-                <w:sz w:val="24"/>
-                <w:szCs w:val="24"/>
+                <w:sz w:val="20"/>
+                <w:szCs w:val="20"/>
                 <w:lang w:val="es-VE" w:eastAsia="es-VE"/>
               </w:rPr>
             </w:pPr>
@@ -1404,8 +1567,8 @@
               <w:rPr>
                 <w:rFonts w:ascii="Arial" w:eastAsia="Times New Roman" w:hAnsi="Arial" w:cs="Arial"/>
                 <w:color w:val="000000"/>
-                <w:sz w:val="24"/>
-                <w:szCs w:val="24"/>
+                <w:sz w:val="20"/>
+                <w:szCs w:val="20"/>
                 <w:lang w:val="es-VE" w:eastAsia="es-VE"/>
               </w:rPr>
               <w:t>Parentesco</w:t>
@@ -1414,7 +1577,7 @@
         </w:tc>
         <w:tc>
           <w:tcPr>
-            <w:tcW w:w="946" w:type="pct"/>
+            <w:tcW w:w="3351" w:type="dxa"/>
             <w:tcBorders>
               <w:top w:val="single" w:sz="4" w:space="0" w:color="auto"/>
               <w:left w:val="nil"/>
@@ -1433,8 +1596,8 @@
               <w:rPr>
                 <w:rFonts w:ascii="Arial" w:eastAsia="Times New Roman" w:hAnsi="Arial" w:cs="Arial"/>
                 <w:color w:val="000000"/>
-                <w:sz w:val="24"/>
-                <w:szCs w:val="24"/>
+                <w:sz w:val="20"/>
+                <w:szCs w:val="20"/>
                 <w:lang w:val="es-VE" w:eastAsia="es-VE"/>
               </w:rPr>
             </w:pPr>
@@ -1442,8 +1605,8 @@
               <w:rPr>
                 <w:rFonts w:ascii="Arial" w:eastAsia="Times New Roman" w:hAnsi="Arial" w:cs="Arial"/>
                 <w:color w:val="000000"/>
-                <w:sz w:val="24"/>
-                <w:szCs w:val="24"/>
+                <w:sz w:val="20"/>
+                <w:szCs w:val="20"/>
                 <w:lang w:val="es-VE" w:eastAsia="es-VE"/>
               </w:rPr>
               <w:t>+++</w:t>
@@ -1453,8 +1616,8 @@
               <w:rPr>
                 <w:rFonts w:ascii="Arial" w:eastAsia="Times New Roman" w:hAnsi="Arial" w:cs="Arial"/>
                 <w:color w:val="000000"/>
-                <w:sz w:val="24"/>
-                <w:szCs w:val="24"/>
+                <w:sz w:val="20"/>
+                <w:szCs w:val="20"/>
                 <w:lang w:val="es-VE" w:eastAsia="es-VE"/>
               </w:rPr>
               <w:t>emergencia_parentesco</w:t>
@@ -1464,8 +1627,8 @@
               <w:rPr>
                 <w:rFonts w:ascii="Arial" w:eastAsia="Times New Roman" w:hAnsi="Arial" w:cs="Arial"/>
                 <w:color w:val="000000"/>
-                <w:sz w:val="24"/>
-                <w:szCs w:val="24"/>
+                <w:sz w:val="20"/>
+                <w:szCs w:val="20"/>
                 <w:lang w:val="es-VE" w:eastAsia="es-VE"/>
               </w:rPr>
               <w:t>+++</w:t>
@@ -1474,7 +1637,7 @@
         </w:tc>
         <w:tc>
           <w:tcPr>
-            <w:tcW w:w="851" w:type="pct"/>
+            <w:tcW w:w="1015" w:type="dxa"/>
             <w:tcBorders>
               <w:top w:val="nil"/>
               <w:left w:val="nil"/>
@@ -1492,8 +1655,8 @@
               <w:rPr>
                 <w:rFonts w:ascii="Arial" w:eastAsia="Times New Roman" w:hAnsi="Arial" w:cs="Arial"/>
                 <w:color w:val="000000"/>
-                <w:sz w:val="24"/>
-                <w:szCs w:val="24"/>
+                <w:sz w:val="20"/>
+                <w:szCs w:val="20"/>
                 <w:lang w:val="es-VE" w:eastAsia="es-VE"/>
               </w:rPr>
             </w:pPr>
@@ -1501,8 +1664,8 @@
               <w:rPr>
                 <w:rFonts w:ascii="Arial" w:eastAsia="Times New Roman" w:hAnsi="Arial" w:cs="Arial"/>
                 <w:color w:val="000000"/>
-                <w:sz w:val="24"/>
-                <w:szCs w:val="24"/>
+                <w:sz w:val="20"/>
+                <w:szCs w:val="20"/>
                 <w:lang w:val="es-VE" w:eastAsia="es-VE"/>
               </w:rPr>
               <w:t>Teléfono</w:t>
@@ -1511,7 +1674,7 @@
         </w:tc>
         <w:tc>
           <w:tcPr>
-            <w:tcW w:w="1549" w:type="pct"/>
+            <w:tcW w:w="3639" w:type="dxa"/>
             <w:tcBorders>
               <w:top w:val="single" w:sz="4" w:space="0" w:color="auto"/>
               <w:left w:val="nil"/>
@@ -1530,8 +1693,8 @@
               <w:rPr>
                 <w:rFonts w:ascii="Arial" w:eastAsia="Times New Roman" w:hAnsi="Arial" w:cs="Arial"/>
                 <w:color w:val="000000"/>
-                <w:sz w:val="24"/>
-                <w:szCs w:val="24"/>
+                <w:sz w:val="20"/>
+                <w:szCs w:val="20"/>
                 <w:lang w:val="es-VE" w:eastAsia="es-VE"/>
               </w:rPr>
             </w:pPr>
@@ -1539,8 +1702,8 @@
               <w:rPr>
                 <w:rFonts w:ascii="Arial" w:eastAsia="Times New Roman" w:hAnsi="Arial" w:cs="Arial"/>
                 <w:color w:val="000000"/>
-                <w:sz w:val="24"/>
-                <w:szCs w:val="24"/>
+                <w:sz w:val="20"/>
+                <w:szCs w:val="20"/>
                 <w:lang w:val="es-VE" w:eastAsia="es-VE"/>
               </w:rPr>
               <w:t>+++</w:t>
@@ -1550,8 +1713,8 @@
               <w:rPr>
                 <w:rFonts w:ascii="Arial" w:eastAsia="Times New Roman" w:hAnsi="Arial" w:cs="Arial"/>
                 <w:color w:val="000000"/>
-                <w:sz w:val="24"/>
-                <w:szCs w:val="24"/>
+                <w:sz w:val="20"/>
+                <w:szCs w:val="20"/>
                 <w:lang w:val="es-VE" w:eastAsia="es-VE"/>
               </w:rPr>
               <w:t>emergencia_telefono</w:t>
@@ -1561,8 +1724,8 @@
               <w:rPr>
                 <w:rFonts w:ascii="Arial" w:eastAsia="Times New Roman" w:hAnsi="Arial" w:cs="Arial"/>
                 <w:color w:val="000000"/>
-                <w:sz w:val="24"/>
-                <w:szCs w:val="24"/>
+                <w:sz w:val="20"/>
+                <w:szCs w:val="20"/>
                 <w:lang w:val="es-VE" w:eastAsia="es-VE"/>
               </w:rPr>
               <w:t>+++</w:t>
@@ -1573,7 +1736,6 @@
     </w:tbl>
     <w:p>
       <w:pPr>
-        <w:jc w:val="center"/>
         <w:rPr>
           <w:rFonts w:ascii="Arial" w:hAnsi="Arial" w:cs="Arial"/>
           <w:sz w:val="20"/>
@@ -1584,7 +1746,9 @@
     </w:p>
     <w:tbl>
       <w:tblPr>
-        <w:tblW w:w="5000" w:type="pct"/>
+        <w:tblW w:w="9213" w:type="dxa"/>
+        <w:tblInd w:w="70" w:type="dxa"/>
+        <w:tblLayout w:type="fixed"/>
         <w:tblCellMar>
           <w:left w:w="70" w:type="dxa"/>
           <w:right w:w="70" w:type="dxa"/>
@@ -1592,10 +1756,10 @@
         <w:tblLook w:val="04A0" w:firstRow="1" w:lastRow="0" w:firstColumn="1" w:lastColumn="0" w:noHBand="0" w:noVBand="1"/>
       </w:tblPr>
       <w:tblGrid>
-        <w:gridCol w:w="1882"/>
-        <w:gridCol w:w="3211"/>
-        <w:gridCol w:w="970"/>
-        <w:gridCol w:w="2915"/>
+        <w:gridCol w:w="1813"/>
+        <w:gridCol w:w="3021"/>
+        <w:gridCol w:w="1160"/>
+        <w:gridCol w:w="3219"/>
       </w:tblGrid>
       <w:tr>
         <w:trPr>
@@ -1603,7 +1767,7 @@
         </w:trPr>
         <w:tc>
           <w:tcPr>
-            <w:tcW w:w="5000" w:type="pct"/>
+            <w:tcW w:w="9213" w:type="dxa"/>
             <w:gridSpan w:val="4"/>
             <w:tcBorders>
               <w:top w:val="single" w:sz="4" w:space="0" w:color="auto"/>
@@ -1622,8 +1786,8 @@
               <w:rPr>
                 <w:rFonts w:ascii="Arial" w:eastAsia="Times New Roman" w:hAnsi="Arial" w:cs="Arial"/>
                 <w:color w:val="000000"/>
-                <w:sz w:val="24"/>
-                <w:szCs w:val="24"/>
+                <w:sz w:val="20"/>
+                <w:szCs w:val="20"/>
                 <w:lang w:val="es-VE" w:eastAsia="es-VE"/>
               </w:rPr>
             </w:pPr>
@@ -1631,8 +1795,8 @@
               <w:rPr>
                 <w:rFonts w:ascii="Arial" w:eastAsia="Times New Roman" w:hAnsi="Arial" w:cs="Arial"/>
                 <w:color w:val="000000"/>
-                <w:sz w:val="24"/>
-                <w:szCs w:val="24"/>
+                <w:sz w:val="20"/>
+                <w:szCs w:val="20"/>
                 <w:lang w:val="es-VE" w:eastAsia="es-VE"/>
               </w:rPr>
               <w:t>A demás de su representante, quién está a</w:t>
@@ -1641,8 +1805,8 @@
               <w:rPr>
                 <w:rFonts w:ascii="Arial" w:eastAsia="Times New Roman" w:hAnsi="Arial" w:cs="Arial"/>
                 <w:color w:val="000000"/>
-                <w:sz w:val="24"/>
-                <w:szCs w:val="24"/>
+                <w:sz w:val="20"/>
+                <w:szCs w:val="20"/>
                 <w:lang w:val="es-VE" w:eastAsia="es-VE"/>
               </w:rPr>
               <w:t>u</w:t>
@@ -1651,8 +1815,8 @@
               <w:rPr>
                 <w:rFonts w:ascii="Arial" w:eastAsia="Times New Roman" w:hAnsi="Arial" w:cs="Arial"/>
                 <w:color w:val="000000"/>
-                <w:sz w:val="24"/>
-                <w:szCs w:val="24"/>
+                <w:sz w:val="20"/>
+                <w:szCs w:val="20"/>
                 <w:lang w:val="es-VE" w:eastAsia="es-VE"/>
               </w:rPr>
               <w:t>torizado para retirar al estudiante</w:t>
@@ -1666,7 +1830,7 @@
         </w:trPr>
         <w:tc>
           <w:tcPr>
-            <w:tcW w:w="1224" w:type="pct"/>
+            <w:tcW w:w="1813" w:type="dxa"/>
             <w:tcBorders>
               <w:top w:val="single" w:sz="4" w:space="0" w:color="auto"/>
               <w:left w:val="single" w:sz="4" w:space="0" w:color="auto"/>
@@ -1684,8 +1848,8 @@
               <w:rPr>
                 <w:rFonts w:ascii="Arial" w:eastAsia="Times New Roman" w:hAnsi="Arial" w:cs="Arial"/>
                 <w:color w:val="000000"/>
-                <w:sz w:val="24"/>
-                <w:szCs w:val="24"/>
+                <w:sz w:val="20"/>
+                <w:szCs w:val="20"/>
                 <w:lang w:val="es-VE" w:eastAsia="es-VE"/>
               </w:rPr>
             </w:pPr>
@@ -1693,18 +1857,17 @@
               <w:rPr>
                 <w:rFonts w:ascii="Arial" w:eastAsia="Times New Roman" w:hAnsi="Arial" w:cs="Arial"/>
                 <w:color w:val="000000"/>
-                <w:sz w:val="24"/>
-                <w:szCs w:val="24"/>
+                <w:sz w:val="20"/>
+                <w:szCs w:val="20"/>
                 <w:lang w:val="es-VE" w:eastAsia="es-VE"/>
               </w:rPr>
-              <w:lastRenderedPageBreak/>
               <w:t xml:space="preserve">Nombre y Apellido </w:t>
             </w:r>
           </w:p>
         </w:tc>
         <w:tc>
           <w:tcPr>
-            <w:tcW w:w="3776" w:type="pct"/>
+            <w:tcW w:w="7400" w:type="dxa"/>
             <w:gridSpan w:val="3"/>
             <w:tcBorders>
               <w:top w:val="single" w:sz="4" w:space="0" w:color="auto"/>
@@ -1724,8 +1887,8 @@
               <w:rPr>
                 <w:rFonts w:ascii="Arial" w:eastAsia="Times New Roman" w:hAnsi="Arial" w:cs="Arial"/>
                 <w:color w:val="000000"/>
-                <w:sz w:val="24"/>
-                <w:szCs w:val="24"/>
+                <w:sz w:val="20"/>
+                <w:szCs w:val="20"/>
                 <w:lang w:val="es-VE" w:eastAsia="es-VE"/>
               </w:rPr>
             </w:pPr>
@@ -1733,8 +1896,8 @@
               <w:rPr>
                 <w:rFonts w:ascii="Arial" w:eastAsia="Times New Roman" w:hAnsi="Arial" w:cs="Arial"/>
                 <w:color w:val="000000"/>
-                <w:sz w:val="24"/>
-                <w:szCs w:val="24"/>
+                <w:sz w:val="20"/>
+                <w:szCs w:val="20"/>
                 <w:lang w:val="es-VE" w:eastAsia="es-VE"/>
               </w:rPr>
               <w:t>+++</w:t>
@@ -1744,8 +1907,8 @@
               <w:rPr>
                 <w:rFonts w:ascii="Arial" w:eastAsia="Times New Roman" w:hAnsi="Arial" w:cs="Arial"/>
                 <w:color w:val="000000"/>
-                <w:sz w:val="24"/>
-                <w:szCs w:val="24"/>
+                <w:sz w:val="20"/>
+                <w:szCs w:val="20"/>
                 <w:lang w:val="es-VE" w:eastAsia="es-VE"/>
               </w:rPr>
               <w:t>autorizacion_nombre</w:t>
@@ -1755,8 +1918,8 @@
               <w:rPr>
                 <w:rFonts w:ascii="Arial" w:eastAsia="Times New Roman" w:hAnsi="Arial" w:cs="Arial"/>
                 <w:color w:val="000000"/>
-                <w:sz w:val="24"/>
-                <w:szCs w:val="24"/>
+                <w:sz w:val="20"/>
+                <w:szCs w:val="20"/>
                 <w:lang w:val="es-VE" w:eastAsia="es-VE"/>
               </w:rPr>
               <w:t>+++</w:t>
@@ -1770,7 +1933,7 @@
         </w:trPr>
         <w:tc>
           <w:tcPr>
-            <w:tcW w:w="1224" w:type="pct"/>
+            <w:tcW w:w="1813" w:type="dxa"/>
             <w:tcBorders>
               <w:top w:val="single" w:sz="4" w:space="0" w:color="auto"/>
               <w:left w:val="single" w:sz="4" w:space="0" w:color="auto"/>
@@ -1788,8 +1951,8 @@
               <w:rPr>
                 <w:rFonts w:ascii="Arial" w:eastAsia="Times New Roman" w:hAnsi="Arial" w:cs="Arial"/>
                 <w:color w:val="000000"/>
-                <w:sz w:val="24"/>
-                <w:szCs w:val="24"/>
+                <w:sz w:val="20"/>
+                <w:szCs w:val="20"/>
                 <w:lang w:val="es-VE" w:eastAsia="es-VE"/>
               </w:rPr>
             </w:pPr>
@@ -1797,8 +1960,8 @@
               <w:rPr>
                 <w:rFonts w:ascii="Arial" w:eastAsia="Times New Roman" w:hAnsi="Arial" w:cs="Arial"/>
                 <w:color w:val="000000"/>
-                <w:sz w:val="24"/>
-                <w:szCs w:val="24"/>
+                <w:sz w:val="20"/>
+                <w:szCs w:val="20"/>
                 <w:lang w:val="es-VE" w:eastAsia="es-VE"/>
               </w:rPr>
               <w:t>Parentesco</w:t>
@@ -1807,7 +1970,7 @@
         </w:tc>
         <w:tc>
           <w:tcPr>
-            <w:tcW w:w="876" w:type="pct"/>
+            <w:tcW w:w="3021" w:type="dxa"/>
             <w:tcBorders>
               <w:top w:val="single" w:sz="4" w:space="0" w:color="auto"/>
               <w:left w:val="nil"/>
@@ -1826,8 +1989,8 @@
               <w:rPr>
                 <w:rFonts w:ascii="Arial" w:eastAsia="Times New Roman" w:hAnsi="Arial" w:cs="Arial"/>
                 <w:color w:val="000000"/>
-                <w:sz w:val="24"/>
-                <w:szCs w:val="24"/>
+                <w:sz w:val="20"/>
+                <w:szCs w:val="20"/>
                 <w:lang w:val="es-VE" w:eastAsia="es-VE"/>
               </w:rPr>
             </w:pPr>
@@ -1835,8 +1998,8 @@
               <w:rPr>
                 <w:rFonts w:ascii="Arial" w:eastAsia="Times New Roman" w:hAnsi="Arial" w:cs="Arial"/>
                 <w:color w:val="000000"/>
-                <w:sz w:val="24"/>
-                <w:szCs w:val="24"/>
+                <w:sz w:val="20"/>
+                <w:szCs w:val="20"/>
                 <w:lang w:val="es-VE" w:eastAsia="es-VE"/>
               </w:rPr>
               <w:t>+++</w:t>
@@ -1846,8 +2009,8 @@
               <w:rPr>
                 <w:rFonts w:ascii="Arial" w:eastAsia="Times New Roman" w:hAnsi="Arial" w:cs="Arial"/>
                 <w:color w:val="000000"/>
-                <w:sz w:val="24"/>
-                <w:szCs w:val="24"/>
+                <w:sz w:val="20"/>
+                <w:szCs w:val="20"/>
                 <w:lang w:val="es-VE" w:eastAsia="es-VE"/>
               </w:rPr>
               <w:t>autorizacion_parentesco</w:t>
@@ -1857,8 +2020,8 @@
               <w:rPr>
                 <w:rFonts w:ascii="Arial" w:eastAsia="Times New Roman" w:hAnsi="Arial" w:cs="Arial"/>
                 <w:color w:val="000000"/>
-                <w:sz w:val="24"/>
-                <w:szCs w:val="24"/>
+                <w:sz w:val="20"/>
+                <w:szCs w:val="20"/>
                 <w:lang w:val="es-VE" w:eastAsia="es-VE"/>
               </w:rPr>
               <w:t>+++</w:t>
@@ -1867,7 +2030,7 @@
         </w:tc>
         <w:tc>
           <w:tcPr>
-            <w:tcW w:w="1222" w:type="pct"/>
+            <w:tcW w:w="1160" w:type="dxa"/>
             <w:tcBorders>
               <w:top w:val="nil"/>
               <w:left w:val="nil"/>
@@ -1885,8 +2048,8 @@
               <w:rPr>
                 <w:rFonts w:ascii="Arial" w:eastAsia="Times New Roman" w:hAnsi="Arial" w:cs="Arial"/>
                 <w:color w:val="000000"/>
-                <w:sz w:val="24"/>
-                <w:szCs w:val="24"/>
+                <w:sz w:val="20"/>
+                <w:szCs w:val="20"/>
                 <w:lang w:val="es-VE" w:eastAsia="es-VE"/>
               </w:rPr>
             </w:pPr>
@@ -1895,8 +2058,8 @@
               <w:rPr>
                 <w:rFonts w:ascii="Arial" w:eastAsia="Times New Roman" w:hAnsi="Arial" w:cs="Arial"/>
                 <w:color w:val="000000"/>
-                <w:sz w:val="24"/>
-                <w:szCs w:val="24"/>
+                <w:sz w:val="20"/>
+                <w:szCs w:val="20"/>
                 <w:lang w:val="es-VE" w:eastAsia="es-VE"/>
               </w:rPr>
               <w:t>Telefono</w:t>
@@ -1906,7 +2069,7 @@
         </w:tc>
         <w:tc>
           <w:tcPr>
-            <w:tcW w:w="1679" w:type="pct"/>
+            <w:tcW w:w="3219" w:type="dxa"/>
             <w:tcBorders>
               <w:top w:val="single" w:sz="4" w:space="0" w:color="auto"/>
               <w:left w:val="nil"/>
@@ -1925,8 +2088,8 @@
               <w:rPr>
                 <w:rFonts w:ascii="Arial" w:eastAsia="Times New Roman" w:hAnsi="Arial" w:cs="Arial"/>
                 <w:color w:val="000000"/>
-                <w:sz w:val="24"/>
-                <w:szCs w:val="24"/>
+                <w:sz w:val="20"/>
+                <w:szCs w:val="20"/>
                 <w:lang w:val="es-VE" w:eastAsia="es-VE"/>
               </w:rPr>
             </w:pPr>
@@ -1934,8 +2097,8 @@
               <w:rPr>
                 <w:rFonts w:ascii="Arial" w:eastAsia="Times New Roman" w:hAnsi="Arial" w:cs="Arial"/>
                 <w:color w:val="000000"/>
-                <w:sz w:val="24"/>
-                <w:szCs w:val="24"/>
+                <w:sz w:val="20"/>
+                <w:szCs w:val="20"/>
                 <w:lang w:val="es-VE" w:eastAsia="es-VE"/>
               </w:rPr>
               <w:t>+++</w:t>
@@ -1945,8 +2108,8 @@
               <w:rPr>
                 <w:rFonts w:ascii="Arial" w:eastAsia="Times New Roman" w:hAnsi="Arial" w:cs="Arial"/>
                 <w:color w:val="000000"/>
-                <w:sz w:val="24"/>
-                <w:szCs w:val="24"/>
+                <w:sz w:val="20"/>
+                <w:szCs w:val="20"/>
                 <w:lang w:val="es-VE" w:eastAsia="es-VE"/>
               </w:rPr>
               <w:t>autorizacion_telefono</w:t>
@@ -1956,8 +2119,8 @@
               <w:rPr>
                 <w:rFonts w:ascii="Arial" w:eastAsia="Times New Roman" w:hAnsi="Arial" w:cs="Arial"/>
                 <w:color w:val="000000"/>
-                <w:sz w:val="24"/>
-                <w:szCs w:val="24"/>
+                <w:sz w:val="20"/>
+                <w:szCs w:val="20"/>
                 <w:lang w:val="es-VE" w:eastAsia="es-VE"/>
               </w:rPr>
               <w:t>+++</w:t>
@@ -1971,7 +2134,7 @@
         </w:trPr>
         <w:tc>
           <w:tcPr>
-            <w:tcW w:w="1224" w:type="pct"/>
+            <w:tcW w:w="1813" w:type="dxa"/>
             <w:tcBorders>
               <w:top w:val="nil"/>
               <w:left w:val="single" w:sz="4" w:space="0" w:color="auto"/>
@@ -1989,8 +2152,8 @@
               <w:rPr>
                 <w:rFonts w:ascii="Arial" w:eastAsia="Times New Roman" w:hAnsi="Arial" w:cs="Arial"/>
                 <w:color w:val="000000"/>
-                <w:sz w:val="24"/>
-                <w:szCs w:val="24"/>
+                <w:sz w:val="20"/>
+                <w:szCs w:val="20"/>
                 <w:lang w:val="es-VE" w:eastAsia="es-VE"/>
               </w:rPr>
             </w:pPr>
@@ -1998,8 +2161,8 @@
               <w:rPr>
                 <w:rFonts w:ascii="Arial" w:eastAsia="Times New Roman" w:hAnsi="Arial" w:cs="Arial"/>
                 <w:color w:val="000000"/>
-                <w:sz w:val="24"/>
-                <w:szCs w:val="24"/>
+                <w:sz w:val="20"/>
+                <w:szCs w:val="20"/>
                 <w:lang w:val="es-VE" w:eastAsia="es-VE"/>
               </w:rPr>
               <w:t>Cedula</w:t>
@@ -2008,7 +2171,7 @@
         </w:tc>
         <w:tc>
           <w:tcPr>
-            <w:tcW w:w="3776" w:type="pct"/>
+            <w:tcW w:w="7400" w:type="dxa"/>
             <w:gridSpan w:val="3"/>
             <w:tcBorders>
               <w:top w:val="single" w:sz="4" w:space="0" w:color="auto"/>
@@ -2028,23 +2191,43 @@
               <w:rPr>
                 <w:rFonts w:ascii="Arial" w:eastAsia="Times New Roman" w:hAnsi="Arial" w:cs="Arial"/>
                 <w:color w:val="000000"/>
-                <w:sz w:val="24"/>
-                <w:szCs w:val="24"/>
-                <w:lang w:val="es-VE" w:eastAsia="es-VE"/>
+                <w:sz w:val="20"/>
+                <w:szCs w:val="20"/>
+                <w:lang w:val="en-US" w:eastAsia="es-VE"/>
               </w:rPr>
             </w:pPr>
             <w:r>
               <w:rPr>
                 <w:rFonts w:ascii="Arial" w:eastAsia="Times New Roman" w:hAnsi="Arial" w:cs="Arial"/>
                 <w:color w:val="000000"/>
-                <w:sz w:val="24"/>
-                <w:szCs w:val="24"/>
+                <w:sz w:val="20"/>
+                <w:szCs w:val="20"/>
                 <w:lang w:val="es-VE" w:eastAsia="es-VE"/>
               </w:rPr>
-              <w:t>+++autorizacion_cedula+++</w:t>
-            </w:r>
-            <w:bookmarkStart w:id="0" w:name="_GoBack"/>
-            <w:bookmarkEnd w:id="0"/>
+              <w:t>+++</w:t>
+            </w:r>
+            <w:proofErr w:type="spellStart"/>
+            <w:r>
+              <w:rPr>
+                <w:rFonts w:ascii="Arial" w:eastAsia="Times New Roman" w:hAnsi="Arial" w:cs="Arial"/>
+                <w:color w:val="000000"/>
+                <w:sz w:val="20"/>
+                <w:szCs w:val="20"/>
+                <w:lang w:val="es-VE" w:eastAsia="es-VE"/>
+              </w:rPr>
+              <w:t>autorizacion_cedula</w:t>
+            </w:r>
+            <w:proofErr w:type="spellEnd"/>
+            <w:r>
+              <w:rPr>
+                <w:rFonts w:ascii="Arial" w:eastAsia="Times New Roman" w:hAnsi="Arial" w:cs="Arial"/>
+                <w:color w:val="000000"/>
+                <w:sz w:val="20"/>
+                <w:szCs w:val="20"/>
+                <w:lang w:val="es-VE" w:eastAsia="es-VE"/>
+              </w:rPr>
+              <w:t>+++</w:t>
+            </w:r>
           </w:p>
         </w:tc>
       </w:tr>
@@ -2077,6 +2260,7 @@
           <w:szCs w:val="20"/>
           <w:lang w:val="es-VE"/>
         </w:rPr>
+        <w:lastRenderedPageBreak/>
         <w:t>__________________________</w:t>
       </w:r>
     </w:p>
@@ -2464,7 +2648,10 @@
           <w:p>
             <w:pPr>
               <w:pStyle w:val="TableParagraph"/>
-              <w:ind w:left="2495" w:right="2527"/>
+              <w:tabs>
+                <w:tab w:val="left" w:pos="6218"/>
+              </w:tabs>
+              <w:ind w:left="265" w:right="343"/>
               <w:jc w:val="center"/>
               <w:rPr>
                 <w:rFonts w:ascii="Arial" w:hAnsi="Arial" w:cs="Arial"/>
@@ -2571,7 +2758,7 @@
           <w:p>
             <w:pPr>
               <w:pStyle w:val="TableParagraph"/>
-              <w:ind w:left="801"/>
+              <w:ind w:left="265"/>
               <w:rPr>
                 <w:rFonts w:ascii="Arial" w:hAnsi="Arial" w:cs="Arial"/>
               </w:rPr>
@@ -2640,7 +2827,10 @@
           <w:p>
             <w:pPr>
               <w:pStyle w:val="TableParagraph"/>
-              <w:ind w:left="490" w:right="461"/>
+              <w:tabs>
+                <w:tab w:val="left" w:pos="1133"/>
+              </w:tabs>
+              <w:ind w:left="282" w:right="197"/>
               <w:rPr>
                 <w:rFonts w:ascii="Arial" w:hAnsi="Arial" w:cs="Arial"/>
               </w:rPr>
@@ -2755,7 +2945,7 @@
           <w:p>
             <w:pPr>
               <w:pStyle w:val="TableParagraph"/>
-              <w:ind w:left="696"/>
+              <w:ind w:left="265"/>
               <w:rPr>
                 <w:rFonts w:ascii="Arial" w:hAnsi="Arial" w:cs="Arial"/>
               </w:rPr>
@@ -2853,11 +3043,13 @@
             <w:pPr>
               <w:pStyle w:val="TableParagraph"/>
               <w:spacing w:before="35" w:line="288" w:lineRule="exact"/>
-              <w:ind w:left="588"/>
-              <w:rPr>
-                <w:rFonts w:ascii="Arial" w:hAnsi="Arial" w:cs="Arial"/>
-              </w:rPr>
-            </w:pPr>
+              <w:ind w:left="265"/>
+              <w:rPr>
+                <w:rFonts w:ascii="Arial" w:hAnsi="Arial" w:cs="Arial"/>
+              </w:rPr>
+            </w:pPr>
+            <w:bookmarkStart w:id="0" w:name="_GoBack"/>
+            <w:bookmarkEnd w:id="0"/>
             <w:r>
               <w:rPr>
                 <w:rFonts w:ascii="Arial" w:hAnsi="Arial" w:cs="Arial"/>
@@ -3095,7 +3287,6 @@
               <w:rPr>
                 <w:rFonts w:ascii="Arial" w:hAnsi="Arial" w:cs="Arial"/>
               </w:rPr>
-              <w:lastRenderedPageBreak/>
               <w:t>Estado</w:t>
             </w:r>
             <w:r>
@@ -6374,7 +6565,7 @@
 </file>
 
 <file path=customXml/itemProps1.xml><?xml version="1.0" encoding="utf-8"?>
-<ds:datastoreItem xmlns:ds="http://schemas.openxmlformats.org/officeDocument/2006/customXml" ds:itemID="{48470648-46EC-48B2-A355-ED352A7989CE}">
+<ds:datastoreItem xmlns:ds="http://schemas.openxmlformats.org/officeDocument/2006/customXml" ds:itemID="{41450706-5B87-4312-9889-72C784B2865B}">
   <ds:schemaRefs>
     <ds:schemaRef ds:uri="http://schemas.openxmlformats.org/officeDocument/2006/bibliography"/>
   </ds:schemaRefs>

</xml_diff>

<commit_message>
fix: fix exported format for students
</commit_message>
<xml_diff>
--- a/public/Planilla-inscripcion-template.docx
+++ b/public/Planilla-inscripcion-template.docx
@@ -445,8 +445,6 @@
         </w:rPr>
         <w:t xml:space="preserve">: </w:t>
       </w:r>
-      <w:bookmarkStart w:id="0" w:name="_GoBack"/>
-      <w:bookmarkEnd w:id="0"/>
       <w:r>
         <w:rPr>
           <w:rFonts w:ascii="Arial" w:hAnsi="Arial" w:cs="Arial"/>
@@ -2369,6 +2367,17 @@
         </w:rPr>
         <w:t>Firma del Representante</w:t>
       </w:r>
+    </w:p>
+    <w:p>
+      <w:pPr>
+        <w:jc w:val="center"/>
+        <w:rPr>
+          <w:rFonts w:ascii="Arial" w:hAnsi="Arial" w:cs="Arial"/>
+          <w:sz w:val="20"/>
+          <w:szCs w:val="20"/>
+          <w:lang w:val="es-VE"/>
+        </w:rPr>
+      </w:pPr>
       <w:r>
         <w:rPr>
           <w:rFonts w:ascii="Arial" w:hAnsi="Arial" w:cs="Arial"/>
@@ -4060,6 +4069,38 @@
     </w:p>
     <w:p>
       <w:pPr>
+        <w:rPr>
+          <w:rFonts w:ascii="Arial" w:hAnsi="Arial" w:cs="Arial"/>
+          <w:sz w:val="20"/>
+          <w:szCs w:val="20"/>
+          <w:lang w:val="es-VE"/>
+        </w:rPr>
+      </w:pPr>
+      <w:r>
+        <w:rPr>
+          <w:rFonts w:ascii="Arial" w:hAnsi="Arial" w:cs="Arial"/>
+          <w:sz w:val="20"/>
+          <w:szCs w:val="20"/>
+          <w:lang w:val="es-VE"/>
+        </w:rPr>
+        <w:br w:type="page"/>
+      </w:r>
+      <w:bookmarkStart w:id="0" w:name="_GoBack"/>
+      <w:bookmarkEnd w:id="0"/>
+    </w:p>
+    <w:p>
+      <w:pPr>
+        <w:jc w:val="center"/>
+        <w:rPr>
+          <w:rFonts w:ascii="Arial" w:hAnsi="Arial" w:cs="Arial"/>
+          <w:sz w:val="20"/>
+          <w:szCs w:val="20"/>
+          <w:lang w:val="es-VE"/>
+        </w:rPr>
+      </w:pPr>
+    </w:p>
+    <w:p>
+      <w:pPr>
         <w:jc w:val="center"/>
         <w:rPr>
           <w:rFonts w:ascii="Arial" w:hAnsi="Arial" w:cs="Arial"/>
@@ -4087,15 +4128,6 @@
           <w:lang w:val="es-VE"/>
         </w:rPr>
       </w:pPr>
-      <w:r>
-        <w:rPr>
-          <w:rFonts w:ascii="Arial" w:hAnsi="Arial" w:cs="Arial"/>
-          <w:sz w:val="20"/>
-          <w:szCs w:val="20"/>
-          <w:lang w:val="es-VE"/>
-        </w:rPr>
-        <w:br w:type="page"/>
-      </w:r>
     </w:p>
     <w:tbl>
       <w:tblPr>
@@ -7270,6 +7302,7 @@
   <w:style w:type="character" w:default="1" w:styleId="Fuentedeprrafopredeter">
     <w:name w:val="Default Paragraph Font"/>
     <w:uiPriority w:val="1"/>
+    <w:semiHidden/>
     <w:unhideWhenUsed/>
   </w:style>
   <w:style w:type="table" w:default="1" w:styleId="Tablanormal">
@@ -7623,6 +7656,7 @@
   <w:style w:type="character" w:default="1" w:styleId="Fuentedeprrafopredeter">
     <w:name w:val="Default Paragraph Font"/>
     <w:uiPriority w:val="1"/>
+    <w:semiHidden/>
     <w:unhideWhenUsed/>
   </w:style>
   <w:style w:type="table" w:default="1" w:styleId="Tablanormal">
@@ -8098,7 +8132,7 @@
   <a:extraClrSchemeLst/>
   <a:extLst>
     <a:ext uri="{05A4C25C-085E-4340-85A3-A5531E510DB2}">
-      <thm15:themeFamily xmlns="" xmlns:thm15="http://schemas.microsoft.com/office/thememl/2012/main" name="Office Theme" id="{62F939B6-93AF-4DB8-9C6B-D6C7DFDC589F}" vid="{4A3C46E8-61CC-4603-A589-7422A47A8E4A}"/>
+      <thm15:themeFamily xmlns:thm15="http://schemas.microsoft.com/office/thememl/2012/main" xmlns="" name="Office Theme" id="{62F939B6-93AF-4DB8-9C6B-D6C7DFDC589F}" vid="{4A3C46E8-61CC-4603-A589-7422A47A8E4A}"/>
     </a:ext>
   </a:extLst>
 </a:theme>
@@ -8109,7 +8143,7 @@
 </file>
 
 <file path=customXml/itemProps1.xml><?xml version="1.0" encoding="utf-8"?>
-<ds:datastoreItem xmlns:ds="http://schemas.openxmlformats.org/officeDocument/2006/customXml" ds:itemID="{7D668028-C682-44BF-BC36-275AA7305789}">
+<ds:datastoreItem xmlns:ds="http://schemas.openxmlformats.org/officeDocument/2006/customXml" ds:itemID="{26CE3D29-7798-4A4F-9646-6C346EC8A818}">
   <ds:schemaRefs>
     <ds:schemaRef ds:uri="http://schemas.openxmlformats.org/officeDocument/2006/bibliography"/>
   </ds:schemaRefs>

</xml_diff>